<commit_message>
updated the cover letter on the site
</commit_message>
<xml_diff>
--- a/Jerry_McKee_Cover_Letter.docx
+++ b/Jerry_McKee_Cover_Letter.docx
@@ -1,6 +1,6 @@
 
 <file path=word/document.xml><?xml version="1.0" encoding="utf-8"?>
-<w:document xmlns:wpc="http://schemas.microsoft.com/office/word/2010/wordprocessingCanvas" xmlns:mo="http://schemas.microsoft.com/office/mac/office/2008/main" xmlns:mc="http://schemas.openxmlformats.org/markup-compatibility/2006" xmlns:mv="urn:schemas-microsoft-com:mac:vml" xmlns:o="urn:schemas-microsoft-com:office:office" xmlns:r="http://schemas.openxmlformats.org/officeDocument/2006/relationships" xmlns:m="http://schemas.openxmlformats.org/officeDocument/2006/math" xmlns:v="urn:schemas-microsoft-com:vml" xmlns:wp14="http://schemas.microsoft.com/office/word/2010/wordprocessingDrawing" xmlns:wp="http://schemas.openxmlformats.org/drawingml/2006/wordprocessingDrawing" xmlns:w10="urn:schemas-microsoft-com:office:word" xmlns:w="http://schemas.openxmlformats.org/wordprocessingml/2006/main" xmlns:w14="http://schemas.microsoft.com/office/word/2010/wordml" xmlns:wpg="http://schemas.microsoft.com/office/word/2010/wordprocessingGroup" xmlns:wpi="http://schemas.microsoft.com/office/word/2010/wordprocessingInk" xmlns:wne="http://schemas.microsoft.com/office/word/2006/wordml" xmlns:wps="http://schemas.microsoft.com/office/word/2010/wordprocessingShape" mc:Ignorable="w14 wp14">
+<w:document xmlns:wpc="http://schemas.microsoft.com/office/word/2010/wordprocessingCanvas" xmlns:mc="http://schemas.openxmlformats.org/markup-compatibility/2006" xmlns:o="urn:schemas-microsoft-com:office:office" xmlns:r="http://schemas.openxmlformats.org/officeDocument/2006/relationships" xmlns:m="http://schemas.openxmlformats.org/officeDocument/2006/math" xmlns:v="urn:schemas-microsoft-com:vml" xmlns:wp14="http://schemas.microsoft.com/office/word/2010/wordprocessingDrawing" xmlns:wp="http://schemas.openxmlformats.org/drawingml/2006/wordprocessingDrawing" xmlns:w10="urn:schemas-microsoft-com:office:word" xmlns:w="http://schemas.openxmlformats.org/wordprocessingml/2006/main" xmlns:w14="http://schemas.microsoft.com/office/word/2010/wordml" xmlns:wpg="http://schemas.microsoft.com/office/word/2010/wordprocessingGroup" xmlns:wpi="http://schemas.microsoft.com/office/word/2010/wordprocessingInk" xmlns:wne="http://schemas.microsoft.com/office/word/2006/wordml" xmlns:wps="http://schemas.microsoft.com/office/word/2010/wordprocessingShape" mc:Ignorable="w14 wp14">
   <w:body>
     <w:p>
       <w:pPr>
@@ -27,54 +27,76 @@
     </w:p>
     <w:p>
       <w:r>
-        <w:t>Date: [Insert Date]</w:t>
-      </w:r>
-    </w:p>
-    <w:p/>
-    <w:p>
-      <w:r>
-        <w:t>[Hiring Manager’s Name]</w:t>
+        <w:t>Date: 25-July-2025</w:t>
       </w:r>
     </w:p>
     <w:p>
       <w:r>
-        <w:t>[Company Name]</w:t>
+        <w:t>To whom this may concern</w:t>
       </w:r>
+      <w:r>
+        <w:t>,</w:t>
+      </w:r>
+      <w:bookmarkStart w:id="0" w:name="_GoBack"/>
+      <w:bookmarkEnd w:id="0"/>
     </w:p>
     <w:p>
       <w:r>
-        <w:t>[Company Address]</w:t>
+        <w:t>I'm writing to express my interest in the Full Stack .NET Developer position</w:t>
+      </w:r>
+      <w:r>
+        <w:t>. With hands-on experience developing enterprise-level applications in the Microsoft tech stack, including ASP.NET Core, Web Forms, and Blazor, I bring a s</w:t>
+      </w:r>
+      <w:r>
+        <w:t>olid foundation in backend and frontend development, API design, and data-driven architecture. My career has been guided by a deep passion for building impactful, scalable software that improves both user and business experiences.</w:t>
+      </w:r>
+      <w:r>
+        <w:br/>
+      </w:r>
+      <w:r>
+        <w:br/>
+        <w:t>Currently, I work as a .</w:t>
+      </w:r>
+      <w:r>
+        <w:t>NET Developer at Safe Home Security, where I contribute to the evolution of a complex CRM system and have taken ownership of a custom-built collections management system. Both projects utilize a mix of C#, .NET Framework, Oracle, SQL Server, JavaScript, an</w:t>
+      </w:r>
+      <w:r>
+        <w:t>d Docker. I’ve also introduced more modern technologies such as Golang and Bootstrap 5 to enhance performance and user interfaces. Prior to this, I contributed to healthcare and finance software systems at NirvanaHealth and Infosys, where I developed featu</w:t>
+      </w:r>
+      <w:r>
+        <w:t>res using ASP.NET Core MVC, WebAPI, and Entity Framework, along with extensive API integration and database design.</w:t>
+      </w:r>
+      <w:r>
+        <w:br/>
+      </w:r>
+      <w:r>
+        <w:br/>
+        <w:t>I am also committed to continuous learning, currently exploring .NET MAUI and Azure, and have completed multiple bootcamps focused on full-</w:t>
+      </w:r>
+      <w:r>
+        <w:t>stack development. Projects like the Aurora Tracking system and Tech Pulse Blog reflect my ability to take concepts from design to deployment using tools like PostgreSQL, Microsoft Identity, Docker, and LINQ.</w:t>
+      </w:r>
+      <w:r>
+        <w:br/>
+      </w:r>
+      <w:r>
+        <w:br/>
+        <w:t>What sets me apart is not just my technical sk</w:t>
+      </w:r>
+      <w:r>
+        <w:t>illset, but a mindset of continuous improvement and a genuine passion for building tools that solve real problems. I believe I would be a valuable asset to your development team and would welcome the opportunity to contribute to your ongoing success.</w:t>
+      </w:r>
+      <w:r>
+        <w:br/>
+      </w:r>
+      <w:r>
+        <w:br/>
+        <w:t>Than</w:t>
+      </w:r>
+      <w:r>
+        <w:t>k you for considering my application. I look forward to the opportunity to speak with you about how my experience and enthusiasm can support your team’s goals.</w:t>
       </w:r>
     </w:p>
-    <w:p>
-      <w:r>
-        <w:t>[City, State ZIP Code]</w:t>
-      </w:r>
-    </w:p>
-    <w:p/>
-    <w:p>
-      <w:r>
-        <w:t>Dear [Hiring Manager's Name],</w:t>
-      </w:r>
-    </w:p>
-    <w:p>
-      <w:r>
-        <w:t>I'm writing to express my interest in the Full Stack .NET Developer position at [Company Name]. With hands-on experience developing enterprise-level applications in the Microsoft tech stack, including ASP.NET Core, Web Forms, and Blazor, I bring a solid foundation in backend and frontend development, API design, and data-driven architecture. My career has been guided by a deep passion for building impactful, scalable software that improves both user and business experiences.</w:t>
-        <w:br/>
-        <w:br/>
-        <w:t>Currently, I work as a .NET Developer at Safe Home Security, where I contribute to the evolution of a complex CRM system and have taken ownership of a custom-built collections management system. Both projects utilize a mix of C#, .NET Framework, Oracle, SQL Server, JavaScript, and Docker. I’ve also introduced more modern technologies such as Golang and Bootstrap 5 to enhance performance and user interfaces. Prior to this, I contributed to healthcare and finance software systems at NirvanaHealth and Infosys, where I developed features using ASP.NET Core MVC, WebAPI, and Entity Framework, along with extensive API integration and database design.</w:t>
-        <w:br/>
-        <w:br/>
-        <w:t>I am also committed to continuous learning, currently exploring .NET MAUI and Azure, and have completed multiple bootcamps focused on full-stack development. Projects like the Aurora Tracking system and Tech Pulse Blog reflect my ability to take concepts from design to deployment using tools like PostgreSQL, Microsoft Identity, Docker, and LINQ.</w:t>
-        <w:br/>
-        <w:br/>
-        <w:t>What sets me apart is not just my technical skillset, but a mindset of continuous improvement and a genuine passion for building tools that solve real problems. I believe I would be a valuable asset to your development team and would welcome the opportunity to contribute to your ongoing success.</w:t>
-        <w:br/>
-        <w:br/>
-        <w:t>Thank you for considering my application. I look forward to the opportunity to speak with you about how my experience and enthusiasm can support your team’s goals.</w:t>
-      </w:r>
-    </w:p>
-    <w:p/>
     <w:p>
       <w:r>
         <w:t>Sincerely,</w:t>
@@ -96,7 +118,7 @@
 </file>
 
 <file path=word/numbering.xml><?xml version="1.0" encoding="utf-8"?>
-<w:numbering xmlns:wpc="http://schemas.microsoft.com/office/word/2010/wordprocessingCanvas" xmlns:mo="http://schemas.microsoft.com/office/mac/office/2008/main" xmlns:mc="http://schemas.openxmlformats.org/markup-compatibility/2006" xmlns:mv="urn:schemas-microsoft-com:mac:vml" xmlns:o="urn:schemas-microsoft-com:office:office" xmlns:r="http://schemas.openxmlformats.org/officeDocument/2006/relationships" xmlns:m="http://schemas.openxmlformats.org/officeDocument/2006/math" xmlns:v="urn:schemas-microsoft-com:vml" xmlns:wp14="http://schemas.microsoft.com/office/word/2010/wordprocessingDrawing" xmlns:wp="http://schemas.openxmlformats.org/drawingml/2006/wordprocessingDrawing" xmlns:w10="urn:schemas-microsoft-com:office:word" xmlns:w="http://schemas.openxmlformats.org/wordprocessingml/2006/main" xmlns:w14="http://schemas.microsoft.com/office/word/2010/wordml" xmlns:wpg="http://schemas.microsoft.com/office/word/2010/wordprocessingGroup" xmlns:wpi="http://schemas.microsoft.com/office/word/2010/wordprocessingInk" xmlns:wne="http://schemas.microsoft.com/office/word/2006/wordml" xmlns:wps="http://schemas.microsoft.com/office/word/2010/wordprocessingShape" mc:Ignorable="w14 wp14">
+<w:numbering xmlns:wpc="http://schemas.microsoft.com/office/word/2010/wordprocessingCanvas" xmlns:mc="http://schemas.openxmlformats.org/markup-compatibility/2006" xmlns:o="urn:schemas-microsoft-com:office:office" xmlns:r="http://schemas.openxmlformats.org/officeDocument/2006/relationships" xmlns:m="http://schemas.openxmlformats.org/officeDocument/2006/math" xmlns:v="urn:schemas-microsoft-com:vml" xmlns:wp14="http://schemas.microsoft.com/office/word/2010/wordprocessingDrawing" xmlns:wp="http://schemas.openxmlformats.org/drawingml/2006/wordprocessingDrawing" xmlns:w10="urn:schemas-microsoft-com:office:word" xmlns:w="http://schemas.openxmlformats.org/wordprocessingml/2006/main" xmlns:w14="http://schemas.microsoft.com/office/word/2010/wordml" xmlns:wpg="http://schemas.microsoft.com/office/word/2010/wordprocessingGroup" xmlns:wpi="http://schemas.microsoft.com/office/word/2010/wordprocessingInk" xmlns:wne="http://schemas.microsoft.com/office/word/2006/wordml" xmlns:wps="http://schemas.microsoft.com/office/word/2010/wordprocessingShape" mc:Ignorable="w14 wp14">
   <w:abstractNum w:abstractNumId="0">
     <w:nsid w:val="FFFFFF7C"/>
     <w:multiLevelType w:val="singleLevel"/>
@@ -315,7 +337,7 @@
       </w:pPr>
     </w:pPrDefault>
   </w:docDefaults>
-  <w:latentStyles w:defLockedState="0" w:defUIPriority="99" w:defSemiHidden="1" w:defUnhideWhenUsed="1" w:defQFormat="0" w:count="276">
+  <w:latentStyles w:defLockedState="0" w:defUIPriority="99" w:defSemiHidden="1" w:defUnhideWhenUsed="1" w:defQFormat="0" w:count="267">
     <w:lsdException w:name="Normal" w:semiHidden="0" w:uiPriority="0" w:unhideWhenUsed="0" w:qFormat="1"/>
     <w:lsdException w:name="heading 1" w:semiHidden="0" w:uiPriority="9" w:unhideWhenUsed="0" w:qFormat="1"/>
     <w:lsdException w:name="heading 2" w:uiPriority="9" w:qFormat="1"/>
@@ -459,50 +481,6 @@
     <w:qFormat/>
     <w:rsid w:val="00FC693F"/>
   </w:style>
-  <w:style w:type="paragraph" w:styleId="Header">
-    <w:name w:val="header"/>
-    <w:basedOn w:val="Normal"/>
-    <w:link w:val="HeaderChar"/>
-    <w:uiPriority w:val="99"/>
-    <w:unhideWhenUsed/>
-    <w:rsid w:val="00E618BF"/>
-    <w:pPr>
-      <w:tabs>
-        <w:tab w:val="center" w:pos="4680"/>
-        <w:tab w:val="right" w:pos="9360"/>
-      </w:tabs>
-      <w:spacing w:after="0" w:line="240" w:lineRule="auto"/>
-    </w:pPr>
-  </w:style>
-  <w:style w:type="character" w:customStyle="1" w:styleId="HeaderChar">
-    <w:name w:val="Header Char"/>
-    <w:basedOn w:val="DefaultParagraphFont"/>
-    <w:link w:val="Header"/>
-    <w:uiPriority w:val="99"/>
-    <w:rsid w:val="00E618BF"/>
-  </w:style>
-  <w:style w:type="paragraph" w:styleId="Footer">
-    <w:name w:val="footer"/>
-    <w:basedOn w:val="Normal"/>
-    <w:link w:val="FooterChar"/>
-    <w:uiPriority w:val="99"/>
-    <w:unhideWhenUsed/>
-    <w:rsid w:val="00E618BF"/>
-    <w:pPr>
-      <w:tabs>
-        <w:tab w:val="center" w:pos="4680"/>
-        <w:tab w:val="right" w:pos="9360"/>
-      </w:tabs>
-      <w:spacing w:after="0" w:line="240" w:lineRule="auto"/>
-    </w:pPr>
-  </w:style>
-  <w:style w:type="character" w:customStyle="1" w:styleId="FooterChar">
-    <w:name w:val="Footer Char"/>
-    <w:basedOn w:val="DefaultParagraphFont"/>
-    <w:link w:val="Footer"/>
-    <w:uiPriority w:val="99"/>
-    <w:rsid w:val="00E618BF"/>
-  </w:style>
   <w:style w:type="paragraph" w:styleId="Heading1">
     <w:name w:val="heading 1"/>
     <w:basedOn w:val="Normal"/>
@@ -738,6 +716,50 @@
     <w:uiPriority w:val="99"/>
     <w:semiHidden/>
     <w:unhideWhenUsed/>
+  </w:style>
+  <w:style w:type="paragraph" w:styleId="Header">
+    <w:name w:val="header"/>
+    <w:basedOn w:val="Normal"/>
+    <w:link w:val="HeaderChar"/>
+    <w:uiPriority w:val="99"/>
+    <w:unhideWhenUsed/>
+    <w:rsid w:val="00E618BF"/>
+    <w:pPr>
+      <w:tabs>
+        <w:tab w:val="center" w:pos="4680"/>
+        <w:tab w:val="right" w:pos="9360"/>
+      </w:tabs>
+      <w:spacing w:after="0" w:line="240" w:lineRule="auto"/>
+    </w:pPr>
+  </w:style>
+  <w:style w:type="character" w:customStyle="1" w:styleId="HeaderChar">
+    <w:name w:val="Header Char"/>
+    <w:basedOn w:val="DefaultParagraphFont"/>
+    <w:link w:val="Header"/>
+    <w:uiPriority w:val="99"/>
+    <w:rsid w:val="00E618BF"/>
+  </w:style>
+  <w:style w:type="paragraph" w:styleId="Footer">
+    <w:name w:val="footer"/>
+    <w:basedOn w:val="Normal"/>
+    <w:link w:val="FooterChar"/>
+    <w:uiPriority w:val="99"/>
+    <w:unhideWhenUsed/>
+    <w:rsid w:val="00E618BF"/>
+    <w:pPr>
+      <w:tabs>
+        <w:tab w:val="center" w:pos="4680"/>
+        <w:tab w:val="right" w:pos="9360"/>
+      </w:tabs>
+      <w:spacing w:after="0" w:line="240" w:lineRule="auto"/>
+    </w:pPr>
+  </w:style>
+  <w:style w:type="character" w:customStyle="1" w:styleId="FooterChar">
+    <w:name w:val="Footer Char"/>
+    <w:basedOn w:val="DefaultParagraphFont"/>
+    <w:link w:val="Footer"/>
+    <w:uiPriority w:val="99"/>
+    <w:rsid w:val="00E618BF"/>
   </w:style>
   <w:style w:type="paragraph" w:styleId="NoSpacing">
     <w:name w:val="No Spacing"/>
@@ -1403,7 +1425,6 @@
       <w:spacing w:after="0" w:line="240" w:lineRule="auto"/>
     </w:pPr>
     <w:tblPr>
-      <w:tblInd w:w="0" w:type="dxa"/>
       <w:tblBorders>
         <w:top w:val="single" w:sz="4" w:space="0" w:color="auto"/>
         <w:left w:val="single" w:sz="4" w:space="0" w:color="auto"/>
@@ -1412,12 +1433,6 @@
         <w:insideH w:val="single" w:sz="4" w:space="0" w:color="auto"/>
         <w:insideV w:val="single" w:sz="4" w:space="0" w:color="auto"/>
       </w:tblBorders>
-      <w:tblCellMar>
-        <w:top w:w="0" w:type="dxa"/>
-        <w:left w:w="108" w:type="dxa"/>
-        <w:bottom w:w="0" w:type="dxa"/>
-        <w:right w:w="108" w:type="dxa"/>
-      </w:tblCellMar>
     </w:tblPr>
   </w:style>
   <w:style w:type="table" w:styleId="LightShading">
@@ -1434,17 +1449,10 @@
     <w:tblPr>
       <w:tblStyleRowBandSize w:val="1"/>
       <w:tblStyleColBandSize w:val="1"/>
-      <w:tblInd w:w="0" w:type="dxa"/>
       <w:tblBorders>
         <w:top w:val="single" w:sz="8" w:space="0" w:color="000000" w:themeColor="text1"/>
         <w:bottom w:val="single" w:sz="8" w:space="0" w:color="000000" w:themeColor="text1"/>
       </w:tblBorders>
-      <w:tblCellMar>
-        <w:top w:w="0" w:type="dxa"/>
-        <w:left w:w="108" w:type="dxa"/>
-        <w:bottom w:w="0" w:type="dxa"/>
-        <w:right w:w="108" w:type="dxa"/>
-      </w:tblCellMar>
     </w:tblPr>
     <w:tblStylePr w:type="firstRow">
       <w:pPr>
@@ -1537,17 +1545,10 @@
     <w:tblPr>
       <w:tblStyleRowBandSize w:val="1"/>
       <w:tblStyleColBandSize w:val="1"/>
-      <w:tblInd w:w="0" w:type="dxa"/>
       <w:tblBorders>
         <w:top w:val="single" w:sz="8" w:space="0" w:color="4F81BD" w:themeColor="accent1"/>
         <w:bottom w:val="single" w:sz="8" w:space="0" w:color="4F81BD" w:themeColor="accent1"/>
       </w:tblBorders>
-      <w:tblCellMar>
-        <w:top w:w="0" w:type="dxa"/>
-        <w:left w:w="108" w:type="dxa"/>
-        <w:bottom w:w="0" w:type="dxa"/>
-        <w:right w:w="108" w:type="dxa"/>
-      </w:tblCellMar>
     </w:tblPr>
     <w:tblStylePr w:type="firstRow">
       <w:pPr>
@@ -1640,17 +1641,10 @@
     <w:tblPr>
       <w:tblStyleRowBandSize w:val="1"/>
       <w:tblStyleColBandSize w:val="1"/>
-      <w:tblInd w:w="0" w:type="dxa"/>
       <w:tblBorders>
         <w:top w:val="single" w:sz="8" w:space="0" w:color="C0504D" w:themeColor="accent2"/>
         <w:bottom w:val="single" w:sz="8" w:space="0" w:color="C0504D" w:themeColor="accent2"/>
       </w:tblBorders>
-      <w:tblCellMar>
-        <w:top w:w="0" w:type="dxa"/>
-        <w:left w:w="108" w:type="dxa"/>
-        <w:bottom w:w="0" w:type="dxa"/>
-        <w:right w:w="108" w:type="dxa"/>
-      </w:tblCellMar>
     </w:tblPr>
     <w:tblStylePr w:type="firstRow">
       <w:pPr>
@@ -1743,17 +1737,10 @@
     <w:tblPr>
       <w:tblStyleRowBandSize w:val="1"/>
       <w:tblStyleColBandSize w:val="1"/>
-      <w:tblInd w:w="0" w:type="dxa"/>
       <w:tblBorders>
         <w:top w:val="single" w:sz="8" w:space="0" w:color="9BBB59" w:themeColor="accent3"/>
         <w:bottom w:val="single" w:sz="8" w:space="0" w:color="9BBB59" w:themeColor="accent3"/>
       </w:tblBorders>
-      <w:tblCellMar>
-        <w:top w:w="0" w:type="dxa"/>
-        <w:left w:w="108" w:type="dxa"/>
-        <w:bottom w:w="0" w:type="dxa"/>
-        <w:right w:w="108" w:type="dxa"/>
-      </w:tblCellMar>
     </w:tblPr>
     <w:tblStylePr w:type="firstRow">
       <w:pPr>
@@ -1846,17 +1833,10 @@
     <w:tblPr>
       <w:tblStyleRowBandSize w:val="1"/>
       <w:tblStyleColBandSize w:val="1"/>
-      <w:tblInd w:w="0" w:type="dxa"/>
       <w:tblBorders>
         <w:top w:val="single" w:sz="8" w:space="0" w:color="8064A2" w:themeColor="accent4"/>
         <w:bottom w:val="single" w:sz="8" w:space="0" w:color="8064A2" w:themeColor="accent4"/>
       </w:tblBorders>
-      <w:tblCellMar>
-        <w:top w:w="0" w:type="dxa"/>
-        <w:left w:w="108" w:type="dxa"/>
-        <w:bottom w:w="0" w:type="dxa"/>
-        <w:right w:w="108" w:type="dxa"/>
-      </w:tblCellMar>
     </w:tblPr>
     <w:tblStylePr w:type="firstRow">
       <w:pPr>
@@ -1949,17 +1929,10 @@
     <w:tblPr>
       <w:tblStyleRowBandSize w:val="1"/>
       <w:tblStyleColBandSize w:val="1"/>
-      <w:tblInd w:w="0" w:type="dxa"/>
       <w:tblBorders>
         <w:top w:val="single" w:sz="8" w:space="0" w:color="4BACC6" w:themeColor="accent5"/>
         <w:bottom w:val="single" w:sz="8" w:space="0" w:color="4BACC6" w:themeColor="accent5"/>
       </w:tblBorders>
-      <w:tblCellMar>
-        <w:top w:w="0" w:type="dxa"/>
-        <w:left w:w="108" w:type="dxa"/>
-        <w:bottom w:w="0" w:type="dxa"/>
-        <w:right w:w="108" w:type="dxa"/>
-      </w:tblCellMar>
     </w:tblPr>
     <w:tblStylePr w:type="firstRow">
       <w:pPr>
@@ -2052,17 +2025,10 @@
     <w:tblPr>
       <w:tblStyleRowBandSize w:val="1"/>
       <w:tblStyleColBandSize w:val="1"/>
-      <w:tblInd w:w="0" w:type="dxa"/>
       <w:tblBorders>
         <w:top w:val="single" w:sz="8" w:space="0" w:color="F79646" w:themeColor="accent6"/>
         <w:bottom w:val="single" w:sz="8" w:space="0" w:color="F79646" w:themeColor="accent6"/>
       </w:tblBorders>
-      <w:tblCellMar>
-        <w:top w:w="0" w:type="dxa"/>
-        <w:left w:w="108" w:type="dxa"/>
-        <w:bottom w:w="0" w:type="dxa"/>
-        <w:right w:w="108" w:type="dxa"/>
-      </w:tblCellMar>
     </w:tblPr>
     <w:tblStylePr w:type="firstRow">
       <w:pPr>
@@ -2152,19 +2118,12 @@
     <w:tblPr>
       <w:tblStyleRowBandSize w:val="1"/>
       <w:tblStyleColBandSize w:val="1"/>
-      <w:tblInd w:w="0" w:type="dxa"/>
       <w:tblBorders>
         <w:top w:val="single" w:sz="8" w:space="0" w:color="000000" w:themeColor="text1"/>
         <w:left w:val="single" w:sz="8" w:space="0" w:color="000000" w:themeColor="text1"/>
         <w:bottom w:val="single" w:sz="8" w:space="0" w:color="000000" w:themeColor="text1"/>
         <w:right w:val="single" w:sz="8" w:space="0" w:color="000000" w:themeColor="text1"/>
       </w:tblBorders>
-      <w:tblCellMar>
-        <w:top w:w="0" w:type="dxa"/>
-        <w:left w:w="108" w:type="dxa"/>
-        <w:bottom w:w="0" w:type="dxa"/>
-        <w:right w:w="108" w:type="dxa"/>
-      </w:tblCellMar>
     </w:tblPr>
     <w:tblStylePr w:type="firstRow">
       <w:pPr>
@@ -2244,19 +2203,12 @@
     <w:tblPr>
       <w:tblStyleRowBandSize w:val="1"/>
       <w:tblStyleColBandSize w:val="1"/>
-      <w:tblInd w:w="0" w:type="dxa"/>
       <w:tblBorders>
         <w:top w:val="single" w:sz="8" w:space="0" w:color="4F81BD" w:themeColor="accent1"/>
         <w:left w:val="single" w:sz="8" w:space="0" w:color="4F81BD" w:themeColor="accent1"/>
         <w:bottom w:val="single" w:sz="8" w:space="0" w:color="4F81BD" w:themeColor="accent1"/>
         <w:right w:val="single" w:sz="8" w:space="0" w:color="4F81BD" w:themeColor="accent1"/>
       </w:tblBorders>
-      <w:tblCellMar>
-        <w:top w:w="0" w:type="dxa"/>
-        <w:left w:w="108" w:type="dxa"/>
-        <w:bottom w:w="0" w:type="dxa"/>
-        <w:right w:w="108" w:type="dxa"/>
-      </w:tblCellMar>
     </w:tblPr>
     <w:tblStylePr w:type="firstRow">
       <w:pPr>
@@ -2336,19 +2288,12 @@
     <w:tblPr>
       <w:tblStyleRowBandSize w:val="1"/>
       <w:tblStyleColBandSize w:val="1"/>
-      <w:tblInd w:w="0" w:type="dxa"/>
       <w:tblBorders>
         <w:top w:val="single" w:sz="8" w:space="0" w:color="C0504D" w:themeColor="accent2"/>
         <w:left w:val="single" w:sz="8" w:space="0" w:color="C0504D" w:themeColor="accent2"/>
         <w:bottom w:val="single" w:sz="8" w:space="0" w:color="C0504D" w:themeColor="accent2"/>
         <w:right w:val="single" w:sz="8" w:space="0" w:color="C0504D" w:themeColor="accent2"/>
       </w:tblBorders>
-      <w:tblCellMar>
-        <w:top w:w="0" w:type="dxa"/>
-        <w:left w:w="108" w:type="dxa"/>
-        <w:bottom w:w="0" w:type="dxa"/>
-        <w:right w:w="108" w:type="dxa"/>
-      </w:tblCellMar>
     </w:tblPr>
     <w:tblStylePr w:type="firstRow">
       <w:pPr>
@@ -2428,19 +2373,12 @@
     <w:tblPr>
       <w:tblStyleRowBandSize w:val="1"/>
       <w:tblStyleColBandSize w:val="1"/>
-      <w:tblInd w:w="0" w:type="dxa"/>
       <w:tblBorders>
         <w:top w:val="single" w:sz="8" w:space="0" w:color="9BBB59" w:themeColor="accent3"/>
         <w:left w:val="single" w:sz="8" w:space="0" w:color="9BBB59" w:themeColor="accent3"/>
         <w:bottom w:val="single" w:sz="8" w:space="0" w:color="9BBB59" w:themeColor="accent3"/>
         <w:right w:val="single" w:sz="8" w:space="0" w:color="9BBB59" w:themeColor="accent3"/>
       </w:tblBorders>
-      <w:tblCellMar>
-        <w:top w:w="0" w:type="dxa"/>
-        <w:left w:w="108" w:type="dxa"/>
-        <w:bottom w:w="0" w:type="dxa"/>
-        <w:right w:w="108" w:type="dxa"/>
-      </w:tblCellMar>
     </w:tblPr>
     <w:tblStylePr w:type="firstRow">
       <w:pPr>
@@ -2520,19 +2458,12 @@
     <w:tblPr>
       <w:tblStyleRowBandSize w:val="1"/>
       <w:tblStyleColBandSize w:val="1"/>
-      <w:tblInd w:w="0" w:type="dxa"/>
       <w:tblBorders>
         <w:top w:val="single" w:sz="8" w:space="0" w:color="8064A2" w:themeColor="accent4"/>
         <w:left w:val="single" w:sz="8" w:space="0" w:color="8064A2" w:themeColor="accent4"/>
         <w:bottom w:val="single" w:sz="8" w:space="0" w:color="8064A2" w:themeColor="accent4"/>
         <w:right w:val="single" w:sz="8" w:space="0" w:color="8064A2" w:themeColor="accent4"/>
       </w:tblBorders>
-      <w:tblCellMar>
-        <w:top w:w="0" w:type="dxa"/>
-        <w:left w:w="108" w:type="dxa"/>
-        <w:bottom w:w="0" w:type="dxa"/>
-        <w:right w:w="108" w:type="dxa"/>
-      </w:tblCellMar>
     </w:tblPr>
     <w:tblStylePr w:type="firstRow">
       <w:pPr>
@@ -2612,19 +2543,12 @@
     <w:tblPr>
       <w:tblStyleRowBandSize w:val="1"/>
       <w:tblStyleColBandSize w:val="1"/>
-      <w:tblInd w:w="0" w:type="dxa"/>
       <w:tblBorders>
         <w:top w:val="single" w:sz="8" w:space="0" w:color="4BACC6" w:themeColor="accent5"/>
         <w:left w:val="single" w:sz="8" w:space="0" w:color="4BACC6" w:themeColor="accent5"/>
         <w:bottom w:val="single" w:sz="8" w:space="0" w:color="4BACC6" w:themeColor="accent5"/>
         <w:right w:val="single" w:sz="8" w:space="0" w:color="4BACC6" w:themeColor="accent5"/>
       </w:tblBorders>
-      <w:tblCellMar>
-        <w:top w:w="0" w:type="dxa"/>
-        <w:left w:w="108" w:type="dxa"/>
-        <w:bottom w:w="0" w:type="dxa"/>
-        <w:right w:w="108" w:type="dxa"/>
-      </w:tblCellMar>
     </w:tblPr>
     <w:tblStylePr w:type="firstRow">
       <w:pPr>
@@ -2704,19 +2628,12 @@
     <w:tblPr>
       <w:tblStyleRowBandSize w:val="1"/>
       <w:tblStyleColBandSize w:val="1"/>
-      <w:tblInd w:w="0" w:type="dxa"/>
       <w:tblBorders>
         <w:top w:val="single" w:sz="8" w:space="0" w:color="F79646" w:themeColor="accent6"/>
         <w:left w:val="single" w:sz="8" w:space="0" w:color="F79646" w:themeColor="accent6"/>
         <w:bottom w:val="single" w:sz="8" w:space="0" w:color="F79646" w:themeColor="accent6"/>
         <w:right w:val="single" w:sz="8" w:space="0" w:color="F79646" w:themeColor="accent6"/>
       </w:tblBorders>
-      <w:tblCellMar>
-        <w:top w:w="0" w:type="dxa"/>
-        <w:left w:w="108" w:type="dxa"/>
-        <w:bottom w:w="0" w:type="dxa"/>
-        <w:right w:w="108" w:type="dxa"/>
-      </w:tblCellMar>
     </w:tblPr>
     <w:tblStylePr w:type="firstRow">
       <w:pPr>
@@ -2796,7 +2713,6 @@
     <w:tblPr>
       <w:tblStyleRowBandSize w:val="1"/>
       <w:tblStyleColBandSize w:val="1"/>
-      <w:tblInd w:w="0" w:type="dxa"/>
       <w:tblBorders>
         <w:top w:val="single" w:sz="8" w:space="0" w:color="000000" w:themeColor="text1"/>
         <w:left w:val="single" w:sz="8" w:space="0" w:color="000000" w:themeColor="text1"/>
@@ -2805,12 +2721,6 @@
         <w:insideH w:val="single" w:sz="8" w:space="0" w:color="000000" w:themeColor="text1"/>
         <w:insideV w:val="single" w:sz="8" w:space="0" w:color="000000" w:themeColor="text1"/>
       </w:tblBorders>
-      <w:tblCellMar>
-        <w:top w:w="0" w:type="dxa"/>
-        <w:left w:w="108" w:type="dxa"/>
-        <w:bottom w:w="0" w:type="dxa"/>
-        <w:right w:w="108" w:type="dxa"/>
-      </w:tblCellMar>
     </w:tblPr>
     <w:tblStylePr w:type="firstRow">
       <w:pPr>
@@ -2926,7 +2836,6 @@
     <w:tblPr>
       <w:tblStyleRowBandSize w:val="1"/>
       <w:tblStyleColBandSize w:val="1"/>
-      <w:tblInd w:w="0" w:type="dxa"/>
       <w:tblBorders>
         <w:top w:val="single" w:sz="8" w:space="0" w:color="4F81BD" w:themeColor="accent1"/>
         <w:left w:val="single" w:sz="8" w:space="0" w:color="4F81BD" w:themeColor="accent1"/>
@@ -2935,12 +2844,6 @@
         <w:insideH w:val="single" w:sz="8" w:space="0" w:color="4F81BD" w:themeColor="accent1"/>
         <w:insideV w:val="single" w:sz="8" w:space="0" w:color="4F81BD" w:themeColor="accent1"/>
       </w:tblBorders>
-      <w:tblCellMar>
-        <w:top w:w="0" w:type="dxa"/>
-        <w:left w:w="108" w:type="dxa"/>
-        <w:bottom w:w="0" w:type="dxa"/>
-        <w:right w:w="108" w:type="dxa"/>
-      </w:tblCellMar>
     </w:tblPr>
     <w:tblStylePr w:type="firstRow">
       <w:pPr>
@@ -3056,7 +2959,6 @@
     <w:tblPr>
       <w:tblStyleRowBandSize w:val="1"/>
       <w:tblStyleColBandSize w:val="1"/>
-      <w:tblInd w:w="0" w:type="dxa"/>
       <w:tblBorders>
         <w:top w:val="single" w:sz="8" w:space="0" w:color="C0504D" w:themeColor="accent2"/>
         <w:left w:val="single" w:sz="8" w:space="0" w:color="C0504D" w:themeColor="accent2"/>
@@ -3065,12 +2967,6 @@
         <w:insideH w:val="single" w:sz="8" w:space="0" w:color="C0504D" w:themeColor="accent2"/>
         <w:insideV w:val="single" w:sz="8" w:space="0" w:color="C0504D" w:themeColor="accent2"/>
       </w:tblBorders>
-      <w:tblCellMar>
-        <w:top w:w="0" w:type="dxa"/>
-        <w:left w:w="108" w:type="dxa"/>
-        <w:bottom w:w="0" w:type="dxa"/>
-        <w:right w:w="108" w:type="dxa"/>
-      </w:tblCellMar>
     </w:tblPr>
     <w:tblStylePr w:type="firstRow">
       <w:pPr>
@@ -3186,7 +3082,6 @@
     <w:tblPr>
       <w:tblStyleRowBandSize w:val="1"/>
       <w:tblStyleColBandSize w:val="1"/>
-      <w:tblInd w:w="0" w:type="dxa"/>
       <w:tblBorders>
         <w:top w:val="single" w:sz="8" w:space="0" w:color="9BBB59" w:themeColor="accent3"/>
         <w:left w:val="single" w:sz="8" w:space="0" w:color="9BBB59" w:themeColor="accent3"/>
@@ -3195,12 +3090,6 @@
         <w:insideH w:val="single" w:sz="8" w:space="0" w:color="9BBB59" w:themeColor="accent3"/>
         <w:insideV w:val="single" w:sz="8" w:space="0" w:color="9BBB59" w:themeColor="accent3"/>
       </w:tblBorders>
-      <w:tblCellMar>
-        <w:top w:w="0" w:type="dxa"/>
-        <w:left w:w="108" w:type="dxa"/>
-        <w:bottom w:w="0" w:type="dxa"/>
-        <w:right w:w="108" w:type="dxa"/>
-      </w:tblCellMar>
     </w:tblPr>
     <w:tblStylePr w:type="firstRow">
       <w:pPr>
@@ -3316,7 +3205,6 @@
     <w:tblPr>
       <w:tblStyleRowBandSize w:val="1"/>
       <w:tblStyleColBandSize w:val="1"/>
-      <w:tblInd w:w="0" w:type="dxa"/>
       <w:tblBorders>
         <w:top w:val="single" w:sz="8" w:space="0" w:color="8064A2" w:themeColor="accent4"/>
         <w:left w:val="single" w:sz="8" w:space="0" w:color="8064A2" w:themeColor="accent4"/>
@@ -3325,12 +3213,6 @@
         <w:insideH w:val="single" w:sz="8" w:space="0" w:color="8064A2" w:themeColor="accent4"/>
         <w:insideV w:val="single" w:sz="8" w:space="0" w:color="8064A2" w:themeColor="accent4"/>
       </w:tblBorders>
-      <w:tblCellMar>
-        <w:top w:w="0" w:type="dxa"/>
-        <w:left w:w="108" w:type="dxa"/>
-        <w:bottom w:w="0" w:type="dxa"/>
-        <w:right w:w="108" w:type="dxa"/>
-      </w:tblCellMar>
     </w:tblPr>
     <w:tblStylePr w:type="firstRow">
       <w:pPr>
@@ -3446,7 +3328,6 @@
     <w:tblPr>
       <w:tblStyleRowBandSize w:val="1"/>
       <w:tblStyleColBandSize w:val="1"/>
-      <w:tblInd w:w="0" w:type="dxa"/>
       <w:tblBorders>
         <w:top w:val="single" w:sz="8" w:space="0" w:color="4BACC6" w:themeColor="accent5"/>
         <w:left w:val="single" w:sz="8" w:space="0" w:color="4BACC6" w:themeColor="accent5"/>
@@ -3455,12 +3336,6 @@
         <w:insideH w:val="single" w:sz="8" w:space="0" w:color="4BACC6" w:themeColor="accent5"/>
         <w:insideV w:val="single" w:sz="8" w:space="0" w:color="4BACC6" w:themeColor="accent5"/>
       </w:tblBorders>
-      <w:tblCellMar>
-        <w:top w:w="0" w:type="dxa"/>
-        <w:left w:w="108" w:type="dxa"/>
-        <w:bottom w:w="0" w:type="dxa"/>
-        <w:right w:w="108" w:type="dxa"/>
-      </w:tblCellMar>
     </w:tblPr>
     <w:tblStylePr w:type="firstRow">
       <w:pPr>
@@ -3576,7 +3451,6 @@
     <w:tblPr>
       <w:tblStyleRowBandSize w:val="1"/>
       <w:tblStyleColBandSize w:val="1"/>
-      <w:tblInd w:w="0" w:type="dxa"/>
       <w:tblBorders>
         <w:top w:val="single" w:sz="8" w:space="0" w:color="F79646" w:themeColor="accent6"/>
         <w:left w:val="single" w:sz="8" w:space="0" w:color="F79646" w:themeColor="accent6"/>
@@ -3585,12 +3459,6 @@
         <w:insideH w:val="single" w:sz="8" w:space="0" w:color="F79646" w:themeColor="accent6"/>
         <w:insideV w:val="single" w:sz="8" w:space="0" w:color="F79646" w:themeColor="accent6"/>
       </w:tblBorders>
-      <w:tblCellMar>
-        <w:top w:w="0" w:type="dxa"/>
-        <w:left w:w="108" w:type="dxa"/>
-        <w:bottom w:w="0" w:type="dxa"/>
-        <w:right w:w="108" w:type="dxa"/>
-      </w:tblCellMar>
     </w:tblPr>
     <w:tblStylePr w:type="firstRow">
       <w:pPr>
@@ -3706,7 +3574,6 @@
     <w:tblPr>
       <w:tblStyleRowBandSize w:val="1"/>
       <w:tblStyleColBandSize w:val="1"/>
-      <w:tblInd w:w="0" w:type="dxa"/>
       <w:tblBorders>
         <w:top w:val="single" w:sz="8" w:space="0" w:color="404040" w:themeColor="text1" w:themeTint="BF"/>
         <w:left w:val="single" w:sz="8" w:space="0" w:color="404040" w:themeColor="text1" w:themeTint="BF"/>
@@ -3714,12 +3581,6 @@
         <w:right w:val="single" w:sz="8" w:space="0" w:color="404040" w:themeColor="text1" w:themeTint="BF"/>
         <w:insideH w:val="single" w:sz="8" w:space="0" w:color="404040" w:themeColor="text1" w:themeTint="BF"/>
       </w:tblBorders>
-      <w:tblCellMar>
-        <w:top w:w="0" w:type="dxa"/>
-        <w:left w:w="108" w:type="dxa"/>
-        <w:bottom w:w="0" w:type="dxa"/>
-        <w:right w:w="108" w:type="dxa"/>
-      </w:tblCellMar>
     </w:tblPr>
     <w:tblStylePr w:type="firstRow">
       <w:pPr>
@@ -3812,7 +3673,6 @@
     <w:tblPr>
       <w:tblStyleRowBandSize w:val="1"/>
       <w:tblStyleColBandSize w:val="1"/>
-      <w:tblInd w:w="0" w:type="dxa"/>
       <w:tblBorders>
         <w:top w:val="single" w:sz="8" w:space="0" w:color="7BA0CD" w:themeColor="accent1" w:themeTint="BF"/>
         <w:left w:val="single" w:sz="8" w:space="0" w:color="7BA0CD" w:themeColor="accent1" w:themeTint="BF"/>
@@ -3820,12 +3680,6 @@
         <w:right w:val="single" w:sz="8" w:space="0" w:color="7BA0CD" w:themeColor="accent1" w:themeTint="BF"/>
         <w:insideH w:val="single" w:sz="8" w:space="0" w:color="7BA0CD" w:themeColor="accent1" w:themeTint="BF"/>
       </w:tblBorders>
-      <w:tblCellMar>
-        <w:top w:w="0" w:type="dxa"/>
-        <w:left w:w="108" w:type="dxa"/>
-        <w:bottom w:w="0" w:type="dxa"/>
-        <w:right w:w="108" w:type="dxa"/>
-      </w:tblCellMar>
     </w:tblPr>
     <w:tblStylePr w:type="firstRow">
       <w:pPr>
@@ -3918,7 +3772,6 @@
     <w:tblPr>
       <w:tblStyleRowBandSize w:val="1"/>
       <w:tblStyleColBandSize w:val="1"/>
-      <w:tblInd w:w="0" w:type="dxa"/>
       <w:tblBorders>
         <w:top w:val="single" w:sz="8" w:space="0" w:color="CF7B79" w:themeColor="accent2" w:themeTint="BF"/>
         <w:left w:val="single" w:sz="8" w:space="0" w:color="CF7B79" w:themeColor="accent2" w:themeTint="BF"/>
@@ -3926,12 +3779,6 @@
         <w:right w:val="single" w:sz="8" w:space="0" w:color="CF7B79" w:themeColor="accent2" w:themeTint="BF"/>
         <w:insideH w:val="single" w:sz="8" w:space="0" w:color="CF7B79" w:themeColor="accent2" w:themeTint="BF"/>
       </w:tblBorders>
-      <w:tblCellMar>
-        <w:top w:w="0" w:type="dxa"/>
-        <w:left w:w="108" w:type="dxa"/>
-        <w:bottom w:w="0" w:type="dxa"/>
-        <w:right w:w="108" w:type="dxa"/>
-      </w:tblCellMar>
     </w:tblPr>
     <w:tblStylePr w:type="firstRow">
       <w:pPr>
@@ -4024,7 +3871,6 @@
     <w:tblPr>
       <w:tblStyleRowBandSize w:val="1"/>
       <w:tblStyleColBandSize w:val="1"/>
-      <w:tblInd w:w="0" w:type="dxa"/>
       <w:tblBorders>
         <w:top w:val="single" w:sz="8" w:space="0" w:color="B3CC82" w:themeColor="accent3" w:themeTint="BF"/>
         <w:left w:val="single" w:sz="8" w:space="0" w:color="B3CC82" w:themeColor="accent3" w:themeTint="BF"/>
@@ -4032,12 +3878,6 @@
         <w:right w:val="single" w:sz="8" w:space="0" w:color="B3CC82" w:themeColor="accent3" w:themeTint="BF"/>
         <w:insideH w:val="single" w:sz="8" w:space="0" w:color="B3CC82" w:themeColor="accent3" w:themeTint="BF"/>
       </w:tblBorders>
-      <w:tblCellMar>
-        <w:top w:w="0" w:type="dxa"/>
-        <w:left w:w="108" w:type="dxa"/>
-        <w:bottom w:w="0" w:type="dxa"/>
-        <w:right w:w="108" w:type="dxa"/>
-      </w:tblCellMar>
     </w:tblPr>
     <w:tblStylePr w:type="firstRow">
       <w:pPr>
@@ -4130,7 +3970,6 @@
     <w:tblPr>
       <w:tblStyleRowBandSize w:val="1"/>
       <w:tblStyleColBandSize w:val="1"/>
-      <w:tblInd w:w="0" w:type="dxa"/>
       <w:tblBorders>
         <w:top w:val="single" w:sz="8" w:space="0" w:color="9F8AB9" w:themeColor="accent4" w:themeTint="BF"/>
         <w:left w:val="single" w:sz="8" w:space="0" w:color="9F8AB9" w:themeColor="accent4" w:themeTint="BF"/>
@@ -4138,12 +3977,6 @@
         <w:right w:val="single" w:sz="8" w:space="0" w:color="9F8AB9" w:themeColor="accent4" w:themeTint="BF"/>
         <w:insideH w:val="single" w:sz="8" w:space="0" w:color="9F8AB9" w:themeColor="accent4" w:themeTint="BF"/>
       </w:tblBorders>
-      <w:tblCellMar>
-        <w:top w:w="0" w:type="dxa"/>
-        <w:left w:w="108" w:type="dxa"/>
-        <w:bottom w:w="0" w:type="dxa"/>
-        <w:right w:w="108" w:type="dxa"/>
-      </w:tblCellMar>
     </w:tblPr>
     <w:tblStylePr w:type="firstRow">
       <w:pPr>
@@ -4236,7 +4069,6 @@
     <w:tblPr>
       <w:tblStyleRowBandSize w:val="1"/>
       <w:tblStyleColBandSize w:val="1"/>
-      <w:tblInd w:w="0" w:type="dxa"/>
       <w:tblBorders>
         <w:top w:val="single" w:sz="8" w:space="0" w:color="78C0D4" w:themeColor="accent5" w:themeTint="BF"/>
         <w:left w:val="single" w:sz="8" w:space="0" w:color="78C0D4" w:themeColor="accent5" w:themeTint="BF"/>
@@ -4244,12 +4076,6 @@
         <w:right w:val="single" w:sz="8" w:space="0" w:color="78C0D4" w:themeColor="accent5" w:themeTint="BF"/>
         <w:insideH w:val="single" w:sz="8" w:space="0" w:color="78C0D4" w:themeColor="accent5" w:themeTint="BF"/>
       </w:tblBorders>
-      <w:tblCellMar>
-        <w:top w:w="0" w:type="dxa"/>
-        <w:left w:w="108" w:type="dxa"/>
-        <w:bottom w:w="0" w:type="dxa"/>
-        <w:right w:w="108" w:type="dxa"/>
-      </w:tblCellMar>
     </w:tblPr>
     <w:tblStylePr w:type="firstRow">
       <w:pPr>
@@ -4342,7 +4168,6 @@
     <w:tblPr>
       <w:tblStyleRowBandSize w:val="1"/>
       <w:tblStyleColBandSize w:val="1"/>
-      <w:tblInd w:w="0" w:type="dxa"/>
       <w:tblBorders>
         <w:top w:val="single" w:sz="8" w:space="0" w:color="F9B074" w:themeColor="accent6" w:themeTint="BF"/>
         <w:left w:val="single" w:sz="8" w:space="0" w:color="F9B074" w:themeColor="accent6" w:themeTint="BF"/>
@@ -4350,12 +4175,6 @@
         <w:right w:val="single" w:sz="8" w:space="0" w:color="F9B074" w:themeColor="accent6" w:themeTint="BF"/>
         <w:insideH w:val="single" w:sz="8" w:space="0" w:color="F9B074" w:themeColor="accent6" w:themeTint="BF"/>
       </w:tblBorders>
-      <w:tblCellMar>
-        <w:top w:w="0" w:type="dxa"/>
-        <w:left w:w="108" w:type="dxa"/>
-        <w:bottom w:w="0" w:type="dxa"/>
-        <w:right w:w="108" w:type="dxa"/>
-      </w:tblCellMar>
     </w:tblPr>
     <w:tblStylePr w:type="firstRow">
       <w:pPr>
@@ -4448,17 +4267,10 @@
     <w:tblPr>
       <w:tblStyleRowBandSize w:val="1"/>
       <w:tblStyleColBandSize w:val="1"/>
-      <w:tblInd w:w="0" w:type="dxa"/>
       <w:tblBorders>
         <w:top w:val="single" w:sz="18" w:space="0" w:color="auto"/>
         <w:bottom w:val="single" w:sz="18" w:space="0" w:color="auto"/>
       </w:tblBorders>
-      <w:tblCellMar>
-        <w:top w:w="0" w:type="dxa"/>
-        <w:left w:w="108" w:type="dxa"/>
-        <w:bottom w:w="0" w:type="dxa"/>
-        <w:right w:w="108" w:type="dxa"/>
-      </w:tblCellMar>
     </w:tblPr>
     <w:tblStylePr w:type="firstRow">
       <w:pPr>
@@ -4597,17 +4409,10 @@
     <w:tblPr>
       <w:tblStyleRowBandSize w:val="1"/>
       <w:tblStyleColBandSize w:val="1"/>
-      <w:tblInd w:w="0" w:type="dxa"/>
       <w:tblBorders>
         <w:top w:val="single" w:sz="18" w:space="0" w:color="auto"/>
         <w:bottom w:val="single" w:sz="18" w:space="0" w:color="auto"/>
       </w:tblBorders>
-      <w:tblCellMar>
-        <w:top w:w="0" w:type="dxa"/>
-        <w:left w:w="108" w:type="dxa"/>
-        <w:bottom w:w="0" w:type="dxa"/>
-        <w:right w:w="108" w:type="dxa"/>
-      </w:tblCellMar>
     </w:tblPr>
     <w:tblStylePr w:type="firstRow">
       <w:pPr>
@@ -4746,17 +4551,10 @@
     <w:tblPr>
       <w:tblStyleRowBandSize w:val="1"/>
       <w:tblStyleColBandSize w:val="1"/>
-      <w:tblInd w:w="0" w:type="dxa"/>
       <w:tblBorders>
         <w:top w:val="single" w:sz="18" w:space="0" w:color="auto"/>
         <w:bottom w:val="single" w:sz="18" w:space="0" w:color="auto"/>
       </w:tblBorders>
-      <w:tblCellMar>
-        <w:top w:w="0" w:type="dxa"/>
-        <w:left w:w="108" w:type="dxa"/>
-        <w:bottom w:w="0" w:type="dxa"/>
-        <w:right w:w="108" w:type="dxa"/>
-      </w:tblCellMar>
     </w:tblPr>
     <w:tblStylePr w:type="firstRow">
       <w:pPr>
@@ -4895,17 +4693,10 @@
     <w:tblPr>
       <w:tblStyleRowBandSize w:val="1"/>
       <w:tblStyleColBandSize w:val="1"/>
-      <w:tblInd w:w="0" w:type="dxa"/>
       <w:tblBorders>
         <w:top w:val="single" w:sz="18" w:space="0" w:color="auto"/>
         <w:bottom w:val="single" w:sz="18" w:space="0" w:color="auto"/>
       </w:tblBorders>
-      <w:tblCellMar>
-        <w:top w:w="0" w:type="dxa"/>
-        <w:left w:w="108" w:type="dxa"/>
-        <w:bottom w:w="0" w:type="dxa"/>
-        <w:right w:w="108" w:type="dxa"/>
-      </w:tblCellMar>
     </w:tblPr>
     <w:tblStylePr w:type="firstRow">
       <w:pPr>
@@ -5044,17 +4835,10 @@
     <w:tblPr>
       <w:tblStyleRowBandSize w:val="1"/>
       <w:tblStyleColBandSize w:val="1"/>
-      <w:tblInd w:w="0" w:type="dxa"/>
       <w:tblBorders>
         <w:top w:val="single" w:sz="18" w:space="0" w:color="auto"/>
         <w:bottom w:val="single" w:sz="18" w:space="0" w:color="auto"/>
       </w:tblBorders>
-      <w:tblCellMar>
-        <w:top w:w="0" w:type="dxa"/>
-        <w:left w:w="108" w:type="dxa"/>
-        <w:bottom w:w="0" w:type="dxa"/>
-        <w:right w:w="108" w:type="dxa"/>
-      </w:tblCellMar>
     </w:tblPr>
     <w:tblStylePr w:type="firstRow">
       <w:pPr>
@@ -5193,17 +4977,10 @@
     <w:tblPr>
       <w:tblStyleRowBandSize w:val="1"/>
       <w:tblStyleColBandSize w:val="1"/>
-      <w:tblInd w:w="0" w:type="dxa"/>
       <w:tblBorders>
         <w:top w:val="single" w:sz="18" w:space="0" w:color="auto"/>
         <w:bottom w:val="single" w:sz="18" w:space="0" w:color="auto"/>
       </w:tblBorders>
-      <w:tblCellMar>
-        <w:top w:w="0" w:type="dxa"/>
-        <w:left w:w="108" w:type="dxa"/>
-        <w:bottom w:w="0" w:type="dxa"/>
-        <w:right w:w="108" w:type="dxa"/>
-      </w:tblCellMar>
     </w:tblPr>
     <w:tblStylePr w:type="firstRow">
       <w:pPr>
@@ -5342,17 +5119,10 @@
     <w:tblPr>
       <w:tblStyleRowBandSize w:val="1"/>
       <w:tblStyleColBandSize w:val="1"/>
-      <w:tblInd w:w="0" w:type="dxa"/>
       <w:tblBorders>
         <w:top w:val="single" w:sz="18" w:space="0" w:color="auto"/>
         <w:bottom w:val="single" w:sz="18" w:space="0" w:color="auto"/>
       </w:tblBorders>
-      <w:tblCellMar>
-        <w:top w:w="0" w:type="dxa"/>
-        <w:left w:w="108" w:type="dxa"/>
-        <w:bottom w:w="0" w:type="dxa"/>
-        <w:right w:w="108" w:type="dxa"/>
-      </w:tblCellMar>
     </w:tblPr>
     <w:tblStylePr w:type="firstRow">
       <w:pPr>
@@ -5494,17 +5264,10 @@
     <w:tblPr>
       <w:tblStyleRowBandSize w:val="1"/>
       <w:tblStyleColBandSize w:val="1"/>
-      <w:tblInd w:w="0" w:type="dxa"/>
       <w:tblBorders>
         <w:top w:val="single" w:sz="8" w:space="0" w:color="000000" w:themeColor="text1"/>
         <w:bottom w:val="single" w:sz="8" w:space="0" w:color="000000" w:themeColor="text1"/>
       </w:tblBorders>
-      <w:tblCellMar>
-        <w:top w:w="0" w:type="dxa"/>
-        <w:left w:w="108" w:type="dxa"/>
-        <w:bottom w:w="0" w:type="dxa"/>
-        <w:right w:w="108" w:type="dxa"/>
-      </w:tblCellMar>
     </w:tblPr>
     <w:tblStylePr w:type="firstRow">
       <w:rPr>
@@ -5578,17 +5341,10 @@
     <w:tblPr>
       <w:tblStyleRowBandSize w:val="1"/>
       <w:tblStyleColBandSize w:val="1"/>
-      <w:tblInd w:w="0" w:type="dxa"/>
       <w:tblBorders>
         <w:top w:val="single" w:sz="8" w:space="0" w:color="4F81BD" w:themeColor="accent1"/>
         <w:bottom w:val="single" w:sz="8" w:space="0" w:color="4F81BD" w:themeColor="accent1"/>
       </w:tblBorders>
-      <w:tblCellMar>
-        <w:top w:w="0" w:type="dxa"/>
-        <w:left w:w="108" w:type="dxa"/>
-        <w:bottom w:w="0" w:type="dxa"/>
-        <w:right w:w="108" w:type="dxa"/>
-      </w:tblCellMar>
     </w:tblPr>
     <w:tblStylePr w:type="firstRow">
       <w:rPr>
@@ -5662,17 +5418,10 @@
     <w:tblPr>
       <w:tblStyleRowBandSize w:val="1"/>
       <w:tblStyleColBandSize w:val="1"/>
-      <w:tblInd w:w="0" w:type="dxa"/>
       <w:tblBorders>
         <w:top w:val="single" w:sz="8" w:space="0" w:color="C0504D" w:themeColor="accent2"/>
         <w:bottom w:val="single" w:sz="8" w:space="0" w:color="C0504D" w:themeColor="accent2"/>
       </w:tblBorders>
-      <w:tblCellMar>
-        <w:top w:w="0" w:type="dxa"/>
-        <w:left w:w="108" w:type="dxa"/>
-        <w:bottom w:w="0" w:type="dxa"/>
-        <w:right w:w="108" w:type="dxa"/>
-      </w:tblCellMar>
     </w:tblPr>
     <w:tblStylePr w:type="firstRow">
       <w:rPr>
@@ -5746,17 +5495,10 @@
     <w:tblPr>
       <w:tblStyleRowBandSize w:val="1"/>
       <w:tblStyleColBandSize w:val="1"/>
-      <w:tblInd w:w="0" w:type="dxa"/>
       <w:tblBorders>
         <w:top w:val="single" w:sz="8" w:space="0" w:color="9BBB59" w:themeColor="accent3"/>
         <w:bottom w:val="single" w:sz="8" w:space="0" w:color="9BBB59" w:themeColor="accent3"/>
       </w:tblBorders>
-      <w:tblCellMar>
-        <w:top w:w="0" w:type="dxa"/>
-        <w:left w:w="108" w:type="dxa"/>
-        <w:bottom w:w="0" w:type="dxa"/>
-        <w:right w:w="108" w:type="dxa"/>
-      </w:tblCellMar>
     </w:tblPr>
     <w:tblStylePr w:type="firstRow">
       <w:rPr>
@@ -5830,17 +5572,10 @@
     <w:tblPr>
       <w:tblStyleRowBandSize w:val="1"/>
       <w:tblStyleColBandSize w:val="1"/>
-      <w:tblInd w:w="0" w:type="dxa"/>
       <w:tblBorders>
         <w:top w:val="single" w:sz="8" w:space="0" w:color="8064A2" w:themeColor="accent4"/>
         <w:bottom w:val="single" w:sz="8" w:space="0" w:color="8064A2" w:themeColor="accent4"/>
       </w:tblBorders>
-      <w:tblCellMar>
-        <w:top w:w="0" w:type="dxa"/>
-        <w:left w:w="108" w:type="dxa"/>
-        <w:bottom w:w="0" w:type="dxa"/>
-        <w:right w:w="108" w:type="dxa"/>
-      </w:tblCellMar>
     </w:tblPr>
     <w:tblStylePr w:type="firstRow">
       <w:rPr>
@@ -5914,17 +5649,10 @@
     <w:tblPr>
       <w:tblStyleRowBandSize w:val="1"/>
       <w:tblStyleColBandSize w:val="1"/>
-      <w:tblInd w:w="0" w:type="dxa"/>
       <w:tblBorders>
         <w:top w:val="single" w:sz="8" w:space="0" w:color="4BACC6" w:themeColor="accent5"/>
         <w:bottom w:val="single" w:sz="8" w:space="0" w:color="4BACC6" w:themeColor="accent5"/>
       </w:tblBorders>
-      <w:tblCellMar>
-        <w:top w:w="0" w:type="dxa"/>
-        <w:left w:w="108" w:type="dxa"/>
-        <w:bottom w:w="0" w:type="dxa"/>
-        <w:right w:w="108" w:type="dxa"/>
-      </w:tblCellMar>
     </w:tblPr>
     <w:tblStylePr w:type="firstRow">
       <w:rPr>
@@ -5998,17 +5726,10 @@
     <w:tblPr>
       <w:tblStyleRowBandSize w:val="1"/>
       <w:tblStyleColBandSize w:val="1"/>
-      <w:tblInd w:w="0" w:type="dxa"/>
       <w:tblBorders>
         <w:top w:val="single" w:sz="8" w:space="0" w:color="F79646" w:themeColor="accent6"/>
         <w:bottom w:val="single" w:sz="8" w:space="0" w:color="F79646" w:themeColor="accent6"/>
       </w:tblBorders>
-      <w:tblCellMar>
-        <w:top w:w="0" w:type="dxa"/>
-        <w:left w:w="108" w:type="dxa"/>
-        <w:bottom w:w="0" w:type="dxa"/>
-        <w:right w:w="108" w:type="dxa"/>
-      </w:tblCellMar>
     </w:tblPr>
     <w:tblStylePr w:type="firstRow">
       <w:rPr>
@@ -6083,19 +5804,12 @@
     <w:tblPr>
       <w:tblStyleRowBandSize w:val="1"/>
       <w:tblStyleColBandSize w:val="1"/>
-      <w:tblInd w:w="0" w:type="dxa"/>
       <w:tblBorders>
         <w:top w:val="single" w:sz="8" w:space="0" w:color="000000" w:themeColor="text1"/>
         <w:left w:val="single" w:sz="8" w:space="0" w:color="000000" w:themeColor="text1"/>
         <w:bottom w:val="single" w:sz="8" w:space="0" w:color="000000" w:themeColor="text1"/>
         <w:right w:val="single" w:sz="8" w:space="0" w:color="000000" w:themeColor="text1"/>
       </w:tblBorders>
-      <w:tblCellMar>
-        <w:top w:w="0" w:type="dxa"/>
-        <w:left w:w="108" w:type="dxa"/>
-        <w:bottom w:w="0" w:type="dxa"/>
-        <w:right w:w="108" w:type="dxa"/>
-      </w:tblCellMar>
     </w:tblPr>
     <w:tblStylePr w:type="firstRow">
       <w:rPr>
@@ -6211,19 +5925,12 @@
     <w:tblPr>
       <w:tblStyleRowBandSize w:val="1"/>
       <w:tblStyleColBandSize w:val="1"/>
-      <w:tblInd w:w="0" w:type="dxa"/>
       <w:tblBorders>
         <w:top w:val="single" w:sz="8" w:space="0" w:color="4F81BD" w:themeColor="accent1"/>
         <w:left w:val="single" w:sz="8" w:space="0" w:color="4F81BD" w:themeColor="accent1"/>
         <w:bottom w:val="single" w:sz="8" w:space="0" w:color="4F81BD" w:themeColor="accent1"/>
         <w:right w:val="single" w:sz="8" w:space="0" w:color="4F81BD" w:themeColor="accent1"/>
       </w:tblBorders>
-      <w:tblCellMar>
-        <w:top w:w="0" w:type="dxa"/>
-        <w:left w:w="108" w:type="dxa"/>
-        <w:bottom w:w="0" w:type="dxa"/>
-        <w:right w:w="108" w:type="dxa"/>
-      </w:tblCellMar>
     </w:tblPr>
     <w:tblStylePr w:type="firstRow">
       <w:rPr>
@@ -6339,19 +6046,12 @@
     <w:tblPr>
       <w:tblStyleRowBandSize w:val="1"/>
       <w:tblStyleColBandSize w:val="1"/>
-      <w:tblInd w:w="0" w:type="dxa"/>
       <w:tblBorders>
         <w:top w:val="single" w:sz="8" w:space="0" w:color="C0504D" w:themeColor="accent2"/>
         <w:left w:val="single" w:sz="8" w:space="0" w:color="C0504D" w:themeColor="accent2"/>
         <w:bottom w:val="single" w:sz="8" w:space="0" w:color="C0504D" w:themeColor="accent2"/>
         <w:right w:val="single" w:sz="8" w:space="0" w:color="C0504D" w:themeColor="accent2"/>
       </w:tblBorders>
-      <w:tblCellMar>
-        <w:top w:w="0" w:type="dxa"/>
-        <w:left w:w="108" w:type="dxa"/>
-        <w:bottom w:w="0" w:type="dxa"/>
-        <w:right w:w="108" w:type="dxa"/>
-      </w:tblCellMar>
     </w:tblPr>
     <w:tblStylePr w:type="firstRow">
       <w:rPr>
@@ -6467,19 +6167,12 @@
     <w:tblPr>
       <w:tblStyleRowBandSize w:val="1"/>
       <w:tblStyleColBandSize w:val="1"/>
-      <w:tblInd w:w="0" w:type="dxa"/>
       <w:tblBorders>
         <w:top w:val="single" w:sz="8" w:space="0" w:color="9BBB59" w:themeColor="accent3"/>
         <w:left w:val="single" w:sz="8" w:space="0" w:color="9BBB59" w:themeColor="accent3"/>
         <w:bottom w:val="single" w:sz="8" w:space="0" w:color="9BBB59" w:themeColor="accent3"/>
         <w:right w:val="single" w:sz="8" w:space="0" w:color="9BBB59" w:themeColor="accent3"/>
       </w:tblBorders>
-      <w:tblCellMar>
-        <w:top w:w="0" w:type="dxa"/>
-        <w:left w:w="108" w:type="dxa"/>
-        <w:bottom w:w="0" w:type="dxa"/>
-        <w:right w:w="108" w:type="dxa"/>
-      </w:tblCellMar>
     </w:tblPr>
     <w:tblStylePr w:type="firstRow">
       <w:rPr>
@@ -6595,19 +6288,12 @@
     <w:tblPr>
       <w:tblStyleRowBandSize w:val="1"/>
       <w:tblStyleColBandSize w:val="1"/>
-      <w:tblInd w:w="0" w:type="dxa"/>
       <w:tblBorders>
         <w:top w:val="single" w:sz="8" w:space="0" w:color="8064A2" w:themeColor="accent4"/>
         <w:left w:val="single" w:sz="8" w:space="0" w:color="8064A2" w:themeColor="accent4"/>
         <w:bottom w:val="single" w:sz="8" w:space="0" w:color="8064A2" w:themeColor="accent4"/>
         <w:right w:val="single" w:sz="8" w:space="0" w:color="8064A2" w:themeColor="accent4"/>
       </w:tblBorders>
-      <w:tblCellMar>
-        <w:top w:w="0" w:type="dxa"/>
-        <w:left w:w="108" w:type="dxa"/>
-        <w:bottom w:w="0" w:type="dxa"/>
-        <w:right w:w="108" w:type="dxa"/>
-      </w:tblCellMar>
     </w:tblPr>
     <w:tblStylePr w:type="firstRow">
       <w:rPr>
@@ -6723,19 +6409,12 @@
     <w:tblPr>
       <w:tblStyleRowBandSize w:val="1"/>
       <w:tblStyleColBandSize w:val="1"/>
-      <w:tblInd w:w="0" w:type="dxa"/>
       <w:tblBorders>
         <w:top w:val="single" w:sz="8" w:space="0" w:color="4BACC6" w:themeColor="accent5"/>
         <w:left w:val="single" w:sz="8" w:space="0" w:color="4BACC6" w:themeColor="accent5"/>
         <w:bottom w:val="single" w:sz="8" w:space="0" w:color="4BACC6" w:themeColor="accent5"/>
         <w:right w:val="single" w:sz="8" w:space="0" w:color="4BACC6" w:themeColor="accent5"/>
       </w:tblBorders>
-      <w:tblCellMar>
-        <w:top w:w="0" w:type="dxa"/>
-        <w:left w:w="108" w:type="dxa"/>
-        <w:bottom w:w="0" w:type="dxa"/>
-        <w:right w:w="108" w:type="dxa"/>
-      </w:tblCellMar>
     </w:tblPr>
     <w:tblStylePr w:type="firstRow">
       <w:rPr>
@@ -6851,19 +6530,12 @@
     <w:tblPr>
       <w:tblStyleRowBandSize w:val="1"/>
       <w:tblStyleColBandSize w:val="1"/>
-      <w:tblInd w:w="0" w:type="dxa"/>
       <w:tblBorders>
         <w:top w:val="single" w:sz="8" w:space="0" w:color="F79646" w:themeColor="accent6"/>
         <w:left w:val="single" w:sz="8" w:space="0" w:color="F79646" w:themeColor="accent6"/>
         <w:bottom w:val="single" w:sz="8" w:space="0" w:color="F79646" w:themeColor="accent6"/>
         <w:right w:val="single" w:sz="8" w:space="0" w:color="F79646" w:themeColor="accent6"/>
       </w:tblBorders>
-      <w:tblCellMar>
-        <w:top w:w="0" w:type="dxa"/>
-        <w:left w:w="108" w:type="dxa"/>
-        <w:bottom w:w="0" w:type="dxa"/>
-        <w:right w:w="108" w:type="dxa"/>
-      </w:tblCellMar>
     </w:tblPr>
     <w:tblStylePr w:type="firstRow">
       <w:rPr>
@@ -6975,7 +6647,6 @@
     <w:tblPr>
       <w:tblStyleRowBandSize w:val="1"/>
       <w:tblStyleColBandSize w:val="1"/>
-      <w:tblInd w:w="0" w:type="dxa"/>
       <w:tblBorders>
         <w:top w:val="single" w:sz="8" w:space="0" w:color="404040" w:themeColor="text1" w:themeTint="BF"/>
         <w:left w:val="single" w:sz="8" w:space="0" w:color="404040" w:themeColor="text1" w:themeTint="BF"/>
@@ -6984,12 +6655,6 @@
         <w:insideH w:val="single" w:sz="8" w:space="0" w:color="404040" w:themeColor="text1" w:themeTint="BF"/>
         <w:insideV w:val="single" w:sz="8" w:space="0" w:color="404040" w:themeColor="text1" w:themeTint="BF"/>
       </w:tblBorders>
-      <w:tblCellMar>
-        <w:top w:w="0" w:type="dxa"/>
-        <w:left w:w="108" w:type="dxa"/>
-        <w:bottom w:w="0" w:type="dxa"/>
-        <w:right w:w="108" w:type="dxa"/>
-      </w:tblCellMar>
     </w:tblPr>
     <w:tcPr>
       <w:shd w:val="clear" w:color="auto" w:fill="C0C0C0" w:themeFill="text1" w:themeFillTint="3F"/>
@@ -7048,7 +6713,6 @@
     <w:tblPr>
       <w:tblStyleRowBandSize w:val="1"/>
       <w:tblStyleColBandSize w:val="1"/>
-      <w:tblInd w:w="0" w:type="dxa"/>
       <w:tblBorders>
         <w:top w:val="single" w:sz="8" w:space="0" w:color="7BA0CD" w:themeColor="accent1" w:themeTint="BF"/>
         <w:left w:val="single" w:sz="8" w:space="0" w:color="7BA0CD" w:themeColor="accent1" w:themeTint="BF"/>
@@ -7057,12 +6721,6 @@
         <w:insideH w:val="single" w:sz="8" w:space="0" w:color="7BA0CD" w:themeColor="accent1" w:themeTint="BF"/>
         <w:insideV w:val="single" w:sz="8" w:space="0" w:color="7BA0CD" w:themeColor="accent1" w:themeTint="BF"/>
       </w:tblBorders>
-      <w:tblCellMar>
-        <w:top w:w="0" w:type="dxa"/>
-        <w:left w:w="108" w:type="dxa"/>
-        <w:bottom w:w="0" w:type="dxa"/>
-        <w:right w:w="108" w:type="dxa"/>
-      </w:tblCellMar>
     </w:tblPr>
     <w:tcPr>
       <w:shd w:val="clear" w:color="auto" w:fill="D3DFEE" w:themeFill="accent1" w:themeFillTint="3F"/>
@@ -7121,7 +6779,6 @@
     <w:tblPr>
       <w:tblStyleRowBandSize w:val="1"/>
       <w:tblStyleColBandSize w:val="1"/>
-      <w:tblInd w:w="0" w:type="dxa"/>
       <w:tblBorders>
         <w:top w:val="single" w:sz="8" w:space="0" w:color="CF7B79" w:themeColor="accent2" w:themeTint="BF"/>
         <w:left w:val="single" w:sz="8" w:space="0" w:color="CF7B79" w:themeColor="accent2" w:themeTint="BF"/>
@@ -7130,12 +6787,6 @@
         <w:insideH w:val="single" w:sz="8" w:space="0" w:color="CF7B79" w:themeColor="accent2" w:themeTint="BF"/>
         <w:insideV w:val="single" w:sz="8" w:space="0" w:color="CF7B79" w:themeColor="accent2" w:themeTint="BF"/>
       </w:tblBorders>
-      <w:tblCellMar>
-        <w:top w:w="0" w:type="dxa"/>
-        <w:left w:w="108" w:type="dxa"/>
-        <w:bottom w:w="0" w:type="dxa"/>
-        <w:right w:w="108" w:type="dxa"/>
-      </w:tblCellMar>
     </w:tblPr>
     <w:tcPr>
       <w:shd w:val="clear" w:color="auto" w:fill="EFD3D2" w:themeFill="accent2" w:themeFillTint="3F"/>
@@ -7194,7 +6845,6 @@
     <w:tblPr>
       <w:tblStyleRowBandSize w:val="1"/>
       <w:tblStyleColBandSize w:val="1"/>
-      <w:tblInd w:w="0" w:type="dxa"/>
       <w:tblBorders>
         <w:top w:val="single" w:sz="8" w:space="0" w:color="B3CC82" w:themeColor="accent3" w:themeTint="BF"/>
         <w:left w:val="single" w:sz="8" w:space="0" w:color="B3CC82" w:themeColor="accent3" w:themeTint="BF"/>
@@ -7203,12 +6853,6 @@
         <w:insideH w:val="single" w:sz="8" w:space="0" w:color="B3CC82" w:themeColor="accent3" w:themeTint="BF"/>
         <w:insideV w:val="single" w:sz="8" w:space="0" w:color="B3CC82" w:themeColor="accent3" w:themeTint="BF"/>
       </w:tblBorders>
-      <w:tblCellMar>
-        <w:top w:w="0" w:type="dxa"/>
-        <w:left w:w="108" w:type="dxa"/>
-        <w:bottom w:w="0" w:type="dxa"/>
-        <w:right w:w="108" w:type="dxa"/>
-      </w:tblCellMar>
     </w:tblPr>
     <w:tcPr>
       <w:shd w:val="clear" w:color="auto" w:fill="E6EED5" w:themeFill="accent3" w:themeFillTint="3F"/>
@@ -7267,7 +6911,6 @@
     <w:tblPr>
       <w:tblStyleRowBandSize w:val="1"/>
       <w:tblStyleColBandSize w:val="1"/>
-      <w:tblInd w:w="0" w:type="dxa"/>
       <w:tblBorders>
         <w:top w:val="single" w:sz="8" w:space="0" w:color="9F8AB9" w:themeColor="accent4" w:themeTint="BF"/>
         <w:left w:val="single" w:sz="8" w:space="0" w:color="9F8AB9" w:themeColor="accent4" w:themeTint="BF"/>
@@ -7276,12 +6919,6 @@
         <w:insideH w:val="single" w:sz="8" w:space="0" w:color="9F8AB9" w:themeColor="accent4" w:themeTint="BF"/>
         <w:insideV w:val="single" w:sz="8" w:space="0" w:color="9F8AB9" w:themeColor="accent4" w:themeTint="BF"/>
       </w:tblBorders>
-      <w:tblCellMar>
-        <w:top w:w="0" w:type="dxa"/>
-        <w:left w:w="108" w:type="dxa"/>
-        <w:bottom w:w="0" w:type="dxa"/>
-        <w:right w:w="108" w:type="dxa"/>
-      </w:tblCellMar>
     </w:tblPr>
     <w:tcPr>
       <w:shd w:val="clear" w:color="auto" w:fill="DFD8E8" w:themeFill="accent4" w:themeFillTint="3F"/>
@@ -7340,7 +6977,6 @@
     <w:tblPr>
       <w:tblStyleRowBandSize w:val="1"/>
       <w:tblStyleColBandSize w:val="1"/>
-      <w:tblInd w:w="0" w:type="dxa"/>
       <w:tblBorders>
         <w:top w:val="single" w:sz="8" w:space="0" w:color="78C0D4" w:themeColor="accent5" w:themeTint="BF"/>
         <w:left w:val="single" w:sz="8" w:space="0" w:color="78C0D4" w:themeColor="accent5" w:themeTint="BF"/>
@@ -7349,12 +6985,6 @@
         <w:insideH w:val="single" w:sz="8" w:space="0" w:color="78C0D4" w:themeColor="accent5" w:themeTint="BF"/>
         <w:insideV w:val="single" w:sz="8" w:space="0" w:color="78C0D4" w:themeColor="accent5" w:themeTint="BF"/>
       </w:tblBorders>
-      <w:tblCellMar>
-        <w:top w:w="0" w:type="dxa"/>
-        <w:left w:w="108" w:type="dxa"/>
-        <w:bottom w:w="0" w:type="dxa"/>
-        <w:right w:w="108" w:type="dxa"/>
-      </w:tblCellMar>
     </w:tblPr>
     <w:tcPr>
       <w:shd w:val="clear" w:color="auto" w:fill="D2EAF1" w:themeFill="accent5" w:themeFillTint="3F"/>
@@ -7413,7 +7043,6 @@
     <w:tblPr>
       <w:tblStyleRowBandSize w:val="1"/>
       <w:tblStyleColBandSize w:val="1"/>
-      <w:tblInd w:w="0" w:type="dxa"/>
       <w:tblBorders>
         <w:top w:val="single" w:sz="8" w:space="0" w:color="F9B074" w:themeColor="accent6" w:themeTint="BF"/>
         <w:left w:val="single" w:sz="8" w:space="0" w:color="F9B074" w:themeColor="accent6" w:themeTint="BF"/>
@@ -7422,12 +7051,6 @@
         <w:insideH w:val="single" w:sz="8" w:space="0" w:color="F9B074" w:themeColor="accent6" w:themeTint="BF"/>
         <w:insideV w:val="single" w:sz="8" w:space="0" w:color="F9B074" w:themeColor="accent6" w:themeTint="BF"/>
       </w:tblBorders>
-      <w:tblCellMar>
-        <w:top w:w="0" w:type="dxa"/>
-        <w:left w:w="108" w:type="dxa"/>
-        <w:bottom w:w="0" w:type="dxa"/>
-        <w:right w:w="108" w:type="dxa"/>
-      </w:tblCellMar>
     </w:tblPr>
     <w:tcPr>
       <w:shd w:val="clear" w:color="auto" w:fill="FDE4D0" w:themeFill="accent6" w:themeFillTint="3F"/>
@@ -7490,7 +7113,6 @@
     <w:tblPr>
       <w:tblStyleRowBandSize w:val="1"/>
       <w:tblStyleColBandSize w:val="1"/>
-      <w:tblInd w:w="0" w:type="dxa"/>
       <w:tblBorders>
         <w:top w:val="single" w:sz="8" w:space="0" w:color="000000" w:themeColor="text1"/>
         <w:left w:val="single" w:sz="8" w:space="0" w:color="000000" w:themeColor="text1"/>
@@ -7499,12 +7121,6 @@
         <w:insideH w:val="single" w:sz="8" w:space="0" w:color="000000" w:themeColor="text1"/>
         <w:insideV w:val="single" w:sz="8" w:space="0" w:color="000000" w:themeColor="text1"/>
       </w:tblBorders>
-      <w:tblCellMar>
-        <w:top w:w="0" w:type="dxa"/>
-        <w:left w:w="108" w:type="dxa"/>
-        <w:bottom w:w="0" w:type="dxa"/>
-        <w:right w:w="108" w:type="dxa"/>
-      </w:tblCellMar>
     </w:tblPr>
     <w:tcPr>
       <w:shd w:val="clear" w:color="auto" w:fill="C0C0C0" w:themeFill="text1" w:themeFillTint="3F"/>
@@ -7615,7 +7231,6 @@
     <w:tblPr>
       <w:tblStyleRowBandSize w:val="1"/>
       <w:tblStyleColBandSize w:val="1"/>
-      <w:tblInd w:w="0" w:type="dxa"/>
       <w:tblBorders>
         <w:top w:val="single" w:sz="8" w:space="0" w:color="4F81BD" w:themeColor="accent1"/>
         <w:left w:val="single" w:sz="8" w:space="0" w:color="4F81BD" w:themeColor="accent1"/>
@@ -7624,12 +7239,6 @@
         <w:insideH w:val="single" w:sz="8" w:space="0" w:color="4F81BD" w:themeColor="accent1"/>
         <w:insideV w:val="single" w:sz="8" w:space="0" w:color="4F81BD" w:themeColor="accent1"/>
       </w:tblBorders>
-      <w:tblCellMar>
-        <w:top w:w="0" w:type="dxa"/>
-        <w:left w:w="108" w:type="dxa"/>
-        <w:bottom w:w="0" w:type="dxa"/>
-        <w:right w:w="108" w:type="dxa"/>
-      </w:tblCellMar>
     </w:tblPr>
     <w:tcPr>
       <w:shd w:val="clear" w:color="auto" w:fill="D3DFEE" w:themeFill="accent1" w:themeFillTint="3F"/>
@@ -7740,7 +7349,6 @@
     <w:tblPr>
       <w:tblStyleRowBandSize w:val="1"/>
       <w:tblStyleColBandSize w:val="1"/>
-      <w:tblInd w:w="0" w:type="dxa"/>
       <w:tblBorders>
         <w:top w:val="single" w:sz="8" w:space="0" w:color="C0504D" w:themeColor="accent2"/>
         <w:left w:val="single" w:sz="8" w:space="0" w:color="C0504D" w:themeColor="accent2"/>
@@ -7749,12 +7357,6 @@
         <w:insideH w:val="single" w:sz="8" w:space="0" w:color="C0504D" w:themeColor="accent2"/>
         <w:insideV w:val="single" w:sz="8" w:space="0" w:color="C0504D" w:themeColor="accent2"/>
       </w:tblBorders>
-      <w:tblCellMar>
-        <w:top w:w="0" w:type="dxa"/>
-        <w:left w:w="108" w:type="dxa"/>
-        <w:bottom w:w="0" w:type="dxa"/>
-        <w:right w:w="108" w:type="dxa"/>
-      </w:tblCellMar>
     </w:tblPr>
     <w:tcPr>
       <w:shd w:val="clear" w:color="auto" w:fill="EFD3D2" w:themeFill="accent2" w:themeFillTint="3F"/>
@@ -7865,7 +7467,6 @@
     <w:tblPr>
       <w:tblStyleRowBandSize w:val="1"/>
       <w:tblStyleColBandSize w:val="1"/>
-      <w:tblInd w:w="0" w:type="dxa"/>
       <w:tblBorders>
         <w:top w:val="single" w:sz="8" w:space="0" w:color="9BBB59" w:themeColor="accent3"/>
         <w:left w:val="single" w:sz="8" w:space="0" w:color="9BBB59" w:themeColor="accent3"/>
@@ -7874,12 +7475,6 @@
         <w:insideH w:val="single" w:sz="8" w:space="0" w:color="9BBB59" w:themeColor="accent3"/>
         <w:insideV w:val="single" w:sz="8" w:space="0" w:color="9BBB59" w:themeColor="accent3"/>
       </w:tblBorders>
-      <w:tblCellMar>
-        <w:top w:w="0" w:type="dxa"/>
-        <w:left w:w="108" w:type="dxa"/>
-        <w:bottom w:w="0" w:type="dxa"/>
-        <w:right w:w="108" w:type="dxa"/>
-      </w:tblCellMar>
     </w:tblPr>
     <w:tcPr>
       <w:shd w:val="clear" w:color="auto" w:fill="E6EED5" w:themeFill="accent3" w:themeFillTint="3F"/>
@@ -7990,7 +7585,6 @@
     <w:tblPr>
       <w:tblStyleRowBandSize w:val="1"/>
       <w:tblStyleColBandSize w:val="1"/>
-      <w:tblInd w:w="0" w:type="dxa"/>
       <w:tblBorders>
         <w:top w:val="single" w:sz="8" w:space="0" w:color="8064A2" w:themeColor="accent4"/>
         <w:left w:val="single" w:sz="8" w:space="0" w:color="8064A2" w:themeColor="accent4"/>
@@ -7999,12 +7593,6 @@
         <w:insideH w:val="single" w:sz="8" w:space="0" w:color="8064A2" w:themeColor="accent4"/>
         <w:insideV w:val="single" w:sz="8" w:space="0" w:color="8064A2" w:themeColor="accent4"/>
       </w:tblBorders>
-      <w:tblCellMar>
-        <w:top w:w="0" w:type="dxa"/>
-        <w:left w:w="108" w:type="dxa"/>
-        <w:bottom w:w="0" w:type="dxa"/>
-        <w:right w:w="108" w:type="dxa"/>
-      </w:tblCellMar>
     </w:tblPr>
     <w:tcPr>
       <w:shd w:val="clear" w:color="auto" w:fill="DFD8E8" w:themeFill="accent4" w:themeFillTint="3F"/>
@@ -8115,7 +7703,6 @@
     <w:tblPr>
       <w:tblStyleRowBandSize w:val="1"/>
       <w:tblStyleColBandSize w:val="1"/>
-      <w:tblInd w:w="0" w:type="dxa"/>
       <w:tblBorders>
         <w:top w:val="single" w:sz="8" w:space="0" w:color="4BACC6" w:themeColor="accent5"/>
         <w:left w:val="single" w:sz="8" w:space="0" w:color="4BACC6" w:themeColor="accent5"/>
@@ -8124,12 +7711,6 @@
         <w:insideH w:val="single" w:sz="8" w:space="0" w:color="4BACC6" w:themeColor="accent5"/>
         <w:insideV w:val="single" w:sz="8" w:space="0" w:color="4BACC6" w:themeColor="accent5"/>
       </w:tblBorders>
-      <w:tblCellMar>
-        <w:top w:w="0" w:type="dxa"/>
-        <w:left w:w="108" w:type="dxa"/>
-        <w:bottom w:w="0" w:type="dxa"/>
-        <w:right w:w="108" w:type="dxa"/>
-      </w:tblCellMar>
     </w:tblPr>
     <w:tcPr>
       <w:shd w:val="clear" w:color="auto" w:fill="D2EAF1" w:themeFill="accent5" w:themeFillTint="3F"/>
@@ -8240,7 +7821,6 @@
     <w:tblPr>
       <w:tblStyleRowBandSize w:val="1"/>
       <w:tblStyleColBandSize w:val="1"/>
-      <w:tblInd w:w="0" w:type="dxa"/>
       <w:tblBorders>
         <w:top w:val="single" w:sz="8" w:space="0" w:color="F79646" w:themeColor="accent6"/>
         <w:left w:val="single" w:sz="8" w:space="0" w:color="F79646" w:themeColor="accent6"/>
@@ -8249,12 +7829,6 @@
         <w:insideH w:val="single" w:sz="8" w:space="0" w:color="F79646" w:themeColor="accent6"/>
         <w:insideV w:val="single" w:sz="8" w:space="0" w:color="F79646" w:themeColor="accent6"/>
       </w:tblBorders>
-      <w:tblCellMar>
-        <w:top w:w="0" w:type="dxa"/>
-        <w:left w:w="108" w:type="dxa"/>
-        <w:bottom w:w="0" w:type="dxa"/>
-        <w:right w:w="108" w:type="dxa"/>
-      </w:tblCellMar>
     </w:tblPr>
     <w:tcPr>
       <w:shd w:val="clear" w:color="auto" w:fill="FDE4D0" w:themeFill="accent6" w:themeFillTint="3F"/>
@@ -8361,7 +7935,6 @@
     <w:tblPr>
       <w:tblStyleRowBandSize w:val="1"/>
       <w:tblStyleColBandSize w:val="1"/>
-      <w:tblInd w:w="0" w:type="dxa"/>
       <w:tblBorders>
         <w:top w:val="single" w:sz="8" w:space="0" w:color="FFFFFF" w:themeColor="background1"/>
         <w:left w:val="single" w:sz="8" w:space="0" w:color="FFFFFF" w:themeColor="background1"/>
@@ -8370,12 +7943,6 @@
         <w:insideH w:val="single" w:sz="6" w:space="0" w:color="FFFFFF" w:themeColor="background1"/>
         <w:insideV w:val="single" w:sz="6" w:space="0" w:color="FFFFFF" w:themeColor="background1"/>
       </w:tblBorders>
-      <w:tblCellMar>
-        <w:top w:w="0" w:type="dxa"/>
-        <w:left w:w="108" w:type="dxa"/>
-        <w:bottom w:w="0" w:type="dxa"/>
-        <w:right w:w="108" w:type="dxa"/>
-      </w:tblCellMar>
     </w:tblPr>
     <w:tcPr>
       <w:shd w:val="clear" w:color="auto" w:fill="C0C0C0" w:themeFill="text1" w:themeFillTint="3F"/>
@@ -8502,7 +8069,6 @@
     <w:tblPr>
       <w:tblStyleRowBandSize w:val="1"/>
       <w:tblStyleColBandSize w:val="1"/>
-      <w:tblInd w:w="0" w:type="dxa"/>
       <w:tblBorders>
         <w:top w:val="single" w:sz="8" w:space="0" w:color="FFFFFF" w:themeColor="background1"/>
         <w:left w:val="single" w:sz="8" w:space="0" w:color="FFFFFF" w:themeColor="background1"/>
@@ -8511,12 +8077,6 @@
         <w:insideH w:val="single" w:sz="6" w:space="0" w:color="FFFFFF" w:themeColor="background1"/>
         <w:insideV w:val="single" w:sz="6" w:space="0" w:color="FFFFFF" w:themeColor="background1"/>
       </w:tblBorders>
-      <w:tblCellMar>
-        <w:top w:w="0" w:type="dxa"/>
-        <w:left w:w="108" w:type="dxa"/>
-        <w:bottom w:w="0" w:type="dxa"/>
-        <w:right w:w="108" w:type="dxa"/>
-      </w:tblCellMar>
     </w:tblPr>
     <w:tcPr>
       <w:shd w:val="clear" w:color="auto" w:fill="D3DFEE" w:themeFill="accent1" w:themeFillTint="3F"/>
@@ -8643,7 +8203,6 @@
     <w:tblPr>
       <w:tblStyleRowBandSize w:val="1"/>
       <w:tblStyleColBandSize w:val="1"/>
-      <w:tblInd w:w="0" w:type="dxa"/>
       <w:tblBorders>
         <w:top w:val="single" w:sz="8" w:space="0" w:color="FFFFFF" w:themeColor="background1"/>
         <w:left w:val="single" w:sz="8" w:space="0" w:color="FFFFFF" w:themeColor="background1"/>
@@ -8652,12 +8211,6 @@
         <w:insideH w:val="single" w:sz="6" w:space="0" w:color="FFFFFF" w:themeColor="background1"/>
         <w:insideV w:val="single" w:sz="6" w:space="0" w:color="FFFFFF" w:themeColor="background1"/>
       </w:tblBorders>
-      <w:tblCellMar>
-        <w:top w:w="0" w:type="dxa"/>
-        <w:left w:w="108" w:type="dxa"/>
-        <w:bottom w:w="0" w:type="dxa"/>
-        <w:right w:w="108" w:type="dxa"/>
-      </w:tblCellMar>
     </w:tblPr>
     <w:tcPr>
       <w:shd w:val="clear" w:color="auto" w:fill="EFD3D2" w:themeFill="accent2" w:themeFillTint="3F"/>
@@ -8784,7 +8337,6 @@
     <w:tblPr>
       <w:tblStyleRowBandSize w:val="1"/>
       <w:tblStyleColBandSize w:val="1"/>
-      <w:tblInd w:w="0" w:type="dxa"/>
       <w:tblBorders>
         <w:top w:val="single" w:sz="8" w:space="0" w:color="FFFFFF" w:themeColor="background1"/>
         <w:left w:val="single" w:sz="8" w:space="0" w:color="FFFFFF" w:themeColor="background1"/>
@@ -8793,12 +8345,6 @@
         <w:insideH w:val="single" w:sz="6" w:space="0" w:color="FFFFFF" w:themeColor="background1"/>
         <w:insideV w:val="single" w:sz="6" w:space="0" w:color="FFFFFF" w:themeColor="background1"/>
       </w:tblBorders>
-      <w:tblCellMar>
-        <w:top w:w="0" w:type="dxa"/>
-        <w:left w:w="108" w:type="dxa"/>
-        <w:bottom w:w="0" w:type="dxa"/>
-        <w:right w:w="108" w:type="dxa"/>
-      </w:tblCellMar>
     </w:tblPr>
     <w:tcPr>
       <w:shd w:val="clear" w:color="auto" w:fill="E6EED5" w:themeFill="accent3" w:themeFillTint="3F"/>
@@ -8925,7 +8471,6 @@
     <w:tblPr>
       <w:tblStyleRowBandSize w:val="1"/>
       <w:tblStyleColBandSize w:val="1"/>
-      <w:tblInd w:w="0" w:type="dxa"/>
       <w:tblBorders>
         <w:top w:val="single" w:sz="8" w:space="0" w:color="FFFFFF" w:themeColor="background1"/>
         <w:left w:val="single" w:sz="8" w:space="0" w:color="FFFFFF" w:themeColor="background1"/>
@@ -8934,12 +8479,6 @@
         <w:insideH w:val="single" w:sz="6" w:space="0" w:color="FFFFFF" w:themeColor="background1"/>
         <w:insideV w:val="single" w:sz="6" w:space="0" w:color="FFFFFF" w:themeColor="background1"/>
       </w:tblBorders>
-      <w:tblCellMar>
-        <w:top w:w="0" w:type="dxa"/>
-        <w:left w:w="108" w:type="dxa"/>
-        <w:bottom w:w="0" w:type="dxa"/>
-        <w:right w:w="108" w:type="dxa"/>
-      </w:tblCellMar>
     </w:tblPr>
     <w:tcPr>
       <w:shd w:val="clear" w:color="auto" w:fill="DFD8E8" w:themeFill="accent4" w:themeFillTint="3F"/>
@@ -9066,7 +8605,6 @@
     <w:tblPr>
       <w:tblStyleRowBandSize w:val="1"/>
       <w:tblStyleColBandSize w:val="1"/>
-      <w:tblInd w:w="0" w:type="dxa"/>
       <w:tblBorders>
         <w:top w:val="single" w:sz="8" w:space="0" w:color="FFFFFF" w:themeColor="background1"/>
         <w:left w:val="single" w:sz="8" w:space="0" w:color="FFFFFF" w:themeColor="background1"/>
@@ -9075,12 +8613,6 @@
         <w:insideH w:val="single" w:sz="6" w:space="0" w:color="FFFFFF" w:themeColor="background1"/>
         <w:insideV w:val="single" w:sz="6" w:space="0" w:color="FFFFFF" w:themeColor="background1"/>
       </w:tblBorders>
-      <w:tblCellMar>
-        <w:top w:w="0" w:type="dxa"/>
-        <w:left w:w="108" w:type="dxa"/>
-        <w:bottom w:w="0" w:type="dxa"/>
-        <w:right w:w="108" w:type="dxa"/>
-      </w:tblCellMar>
     </w:tblPr>
     <w:tcPr>
       <w:shd w:val="clear" w:color="auto" w:fill="D2EAF1" w:themeFill="accent5" w:themeFillTint="3F"/>
@@ -9207,7 +8739,6 @@
     <w:tblPr>
       <w:tblStyleRowBandSize w:val="1"/>
       <w:tblStyleColBandSize w:val="1"/>
-      <w:tblInd w:w="0" w:type="dxa"/>
       <w:tblBorders>
         <w:top w:val="single" w:sz="8" w:space="0" w:color="FFFFFF" w:themeColor="background1"/>
         <w:left w:val="single" w:sz="8" w:space="0" w:color="FFFFFF" w:themeColor="background1"/>
@@ -9216,12 +8747,6 @@
         <w:insideH w:val="single" w:sz="6" w:space="0" w:color="FFFFFF" w:themeColor="background1"/>
         <w:insideV w:val="single" w:sz="6" w:space="0" w:color="FFFFFF" w:themeColor="background1"/>
       </w:tblBorders>
-      <w:tblCellMar>
-        <w:top w:w="0" w:type="dxa"/>
-        <w:left w:w="108" w:type="dxa"/>
-        <w:bottom w:w="0" w:type="dxa"/>
-        <w:right w:w="108" w:type="dxa"/>
-      </w:tblCellMar>
     </w:tblPr>
     <w:tcPr>
       <w:shd w:val="clear" w:color="auto" w:fill="FDE4D0" w:themeFill="accent6" w:themeFillTint="3F"/>
@@ -9351,13 +8876,6 @@
     <w:tblPr>
       <w:tblStyleRowBandSize w:val="1"/>
       <w:tblStyleColBandSize w:val="1"/>
-      <w:tblInd w:w="0" w:type="dxa"/>
-      <w:tblCellMar>
-        <w:top w:w="0" w:type="dxa"/>
-        <w:left w:w="108" w:type="dxa"/>
-        <w:bottom w:w="0" w:type="dxa"/>
-        <w:right w:w="108" w:type="dxa"/>
-      </w:tblCellMar>
     </w:tblPr>
     <w:tcPr>
       <w:shd w:val="clear" w:color="auto" w:fill="000000" w:themeFill="text1"/>
@@ -9465,13 +8983,6 @@
     <w:tblPr>
       <w:tblStyleRowBandSize w:val="1"/>
       <w:tblStyleColBandSize w:val="1"/>
-      <w:tblInd w:w="0" w:type="dxa"/>
-      <w:tblCellMar>
-        <w:top w:w="0" w:type="dxa"/>
-        <w:left w:w="108" w:type="dxa"/>
-        <w:bottom w:w="0" w:type="dxa"/>
-        <w:right w:w="108" w:type="dxa"/>
-      </w:tblCellMar>
     </w:tblPr>
     <w:tcPr>
       <w:shd w:val="clear" w:color="auto" w:fill="4F81BD" w:themeFill="accent1"/>
@@ -9579,13 +9090,6 @@
     <w:tblPr>
       <w:tblStyleRowBandSize w:val="1"/>
       <w:tblStyleColBandSize w:val="1"/>
-      <w:tblInd w:w="0" w:type="dxa"/>
-      <w:tblCellMar>
-        <w:top w:w="0" w:type="dxa"/>
-        <w:left w:w="108" w:type="dxa"/>
-        <w:bottom w:w="0" w:type="dxa"/>
-        <w:right w:w="108" w:type="dxa"/>
-      </w:tblCellMar>
     </w:tblPr>
     <w:tcPr>
       <w:shd w:val="clear" w:color="auto" w:fill="C0504D" w:themeFill="accent2"/>
@@ -9693,13 +9197,6 @@
     <w:tblPr>
       <w:tblStyleRowBandSize w:val="1"/>
       <w:tblStyleColBandSize w:val="1"/>
-      <w:tblInd w:w="0" w:type="dxa"/>
-      <w:tblCellMar>
-        <w:top w:w="0" w:type="dxa"/>
-        <w:left w:w="108" w:type="dxa"/>
-        <w:bottom w:w="0" w:type="dxa"/>
-        <w:right w:w="108" w:type="dxa"/>
-      </w:tblCellMar>
     </w:tblPr>
     <w:tcPr>
       <w:shd w:val="clear" w:color="auto" w:fill="9BBB59" w:themeFill="accent3"/>
@@ -9807,13 +9304,6 @@
     <w:tblPr>
       <w:tblStyleRowBandSize w:val="1"/>
       <w:tblStyleColBandSize w:val="1"/>
-      <w:tblInd w:w="0" w:type="dxa"/>
-      <w:tblCellMar>
-        <w:top w:w="0" w:type="dxa"/>
-        <w:left w:w="108" w:type="dxa"/>
-        <w:bottom w:w="0" w:type="dxa"/>
-        <w:right w:w="108" w:type="dxa"/>
-      </w:tblCellMar>
     </w:tblPr>
     <w:tcPr>
       <w:shd w:val="clear" w:color="auto" w:fill="8064A2" w:themeFill="accent4"/>
@@ -9921,13 +9411,6 @@
     <w:tblPr>
       <w:tblStyleRowBandSize w:val="1"/>
       <w:tblStyleColBandSize w:val="1"/>
-      <w:tblInd w:w="0" w:type="dxa"/>
-      <w:tblCellMar>
-        <w:top w:w="0" w:type="dxa"/>
-        <w:left w:w="108" w:type="dxa"/>
-        <w:bottom w:w="0" w:type="dxa"/>
-        <w:right w:w="108" w:type="dxa"/>
-      </w:tblCellMar>
     </w:tblPr>
     <w:tcPr>
       <w:shd w:val="clear" w:color="auto" w:fill="4BACC6" w:themeFill="accent5"/>
@@ -10035,13 +9518,6 @@
     <w:tblPr>
       <w:tblStyleRowBandSize w:val="1"/>
       <w:tblStyleColBandSize w:val="1"/>
-      <w:tblInd w:w="0" w:type="dxa"/>
-      <w:tblCellMar>
-        <w:top w:w="0" w:type="dxa"/>
-        <w:left w:w="108" w:type="dxa"/>
-        <w:bottom w:w="0" w:type="dxa"/>
-        <w:right w:w="108" w:type="dxa"/>
-      </w:tblCellMar>
     </w:tblPr>
     <w:tcPr>
       <w:shd w:val="clear" w:color="auto" w:fill="F79646" w:themeFill="accent6"/>
@@ -10149,7 +9625,6 @@
     <w:tblPr>
       <w:tblStyleRowBandSize w:val="1"/>
       <w:tblStyleColBandSize w:val="1"/>
-      <w:tblInd w:w="0" w:type="dxa"/>
       <w:tblBorders>
         <w:top w:val="single" w:sz="24" w:space="0" w:color="C0504D" w:themeColor="accent2"/>
         <w:left w:val="single" w:sz="4" w:space="0" w:color="000000" w:themeColor="text1"/>
@@ -10158,12 +9633,6 @@
         <w:insideH w:val="single" w:sz="4" w:space="0" w:color="FFFFFF" w:themeColor="background1"/>
         <w:insideV w:val="single" w:sz="4" w:space="0" w:color="FFFFFF" w:themeColor="background1"/>
       </w:tblBorders>
-      <w:tblCellMar>
-        <w:top w:w="0" w:type="dxa"/>
-        <w:left w:w="108" w:type="dxa"/>
-        <w:bottom w:w="0" w:type="dxa"/>
-        <w:right w:w="108" w:type="dxa"/>
-      </w:tblCellMar>
     </w:tblPr>
     <w:tcPr>
       <w:shd w:val="clear" w:color="auto" w:fill="E6E6E6" w:themeFill="text1" w:themeFillTint="19"/>
@@ -10271,7 +9740,6 @@
     <w:tblPr>
       <w:tblStyleRowBandSize w:val="1"/>
       <w:tblStyleColBandSize w:val="1"/>
-      <w:tblInd w:w="0" w:type="dxa"/>
       <w:tblBorders>
         <w:top w:val="single" w:sz="24" w:space="0" w:color="C0504D" w:themeColor="accent2"/>
         <w:left w:val="single" w:sz="4" w:space="0" w:color="4F81BD" w:themeColor="accent1"/>
@@ -10280,12 +9748,6 @@
         <w:insideH w:val="single" w:sz="4" w:space="0" w:color="FFFFFF" w:themeColor="background1"/>
         <w:insideV w:val="single" w:sz="4" w:space="0" w:color="FFFFFF" w:themeColor="background1"/>
       </w:tblBorders>
-      <w:tblCellMar>
-        <w:top w:w="0" w:type="dxa"/>
-        <w:left w:w="108" w:type="dxa"/>
-        <w:bottom w:w="0" w:type="dxa"/>
-        <w:right w:w="108" w:type="dxa"/>
-      </w:tblCellMar>
     </w:tblPr>
     <w:tcPr>
       <w:shd w:val="clear" w:color="auto" w:fill="EDF2F8" w:themeFill="accent1" w:themeFillTint="19"/>
@@ -10393,7 +9855,6 @@
     <w:tblPr>
       <w:tblStyleRowBandSize w:val="1"/>
       <w:tblStyleColBandSize w:val="1"/>
-      <w:tblInd w:w="0" w:type="dxa"/>
       <w:tblBorders>
         <w:top w:val="single" w:sz="24" w:space="0" w:color="C0504D" w:themeColor="accent2"/>
         <w:left w:val="single" w:sz="4" w:space="0" w:color="C0504D" w:themeColor="accent2"/>
@@ -10402,12 +9863,6 @@
         <w:insideH w:val="single" w:sz="4" w:space="0" w:color="FFFFFF" w:themeColor="background1"/>
         <w:insideV w:val="single" w:sz="4" w:space="0" w:color="FFFFFF" w:themeColor="background1"/>
       </w:tblBorders>
-      <w:tblCellMar>
-        <w:top w:w="0" w:type="dxa"/>
-        <w:left w:w="108" w:type="dxa"/>
-        <w:bottom w:w="0" w:type="dxa"/>
-        <w:right w:w="108" w:type="dxa"/>
-      </w:tblCellMar>
     </w:tblPr>
     <w:tcPr>
       <w:shd w:val="clear" w:color="auto" w:fill="F8EDED" w:themeFill="accent2" w:themeFillTint="19"/>
@@ -10515,7 +9970,6 @@
     <w:tblPr>
       <w:tblStyleRowBandSize w:val="1"/>
       <w:tblStyleColBandSize w:val="1"/>
-      <w:tblInd w:w="0" w:type="dxa"/>
       <w:tblBorders>
         <w:top w:val="single" w:sz="24" w:space="0" w:color="8064A2" w:themeColor="accent4"/>
         <w:left w:val="single" w:sz="4" w:space="0" w:color="9BBB59" w:themeColor="accent3"/>
@@ -10524,12 +9978,6 @@
         <w:insideH w:val="single" w:sz="4" w:space="0" w:color="FFFFFF" w:themeColor="background1"/>
         <w:insideV w:val="single" w:sz="4" w:space="0" w:color="FFFFFF" w:themeColor="background1"/>
       </w:tblBorders>
-      <w:tblCellMar>
-        <w:top w:w="0" w:type="dxa"/>
-        <w:left w:w="108" w:type="dxa"/>
-        <w:bottom w:w="0" w:type="dxa"/>
-        <w:right w:w="108" w:type="dxa"/>
-      </w:tblCellMar>
     </w:tblPr>
     <w:tcPr>
       <w:shd w:val="clear" w:color="auto" w:fill="F5F8EE" w:themeFill="accent3" w:themeFillTint="19"/>
@@ -10627,7 +10075,6 @@
     <w:tblPr>
       <w:tblStyleRowBandSize w:val="1"/>
       <w:tblStyleColBandSize w:val="1"/>
-      <w:tblInd w:w="0" w:type="dxa"/>
       <w:tblBorders>
         <w:top w:val="single" w:sz="24" w:space="0" w:color="9BBB59" w:themeColor="accent3"/>
         <w:left w:val="single" w:sz="4" w:space="0" w:color="8064A2" w:themeColor="accent4"/>
@@ -10636,12 +10083,6 @@
         <w:insideH w:val="single" w:sz="4" w:space="0" w:color="FFFFFF" w:themeColor="background1"/>
         <w:insideV w:val="single" w:sz="4" w:space="0" w:color="FFFFFF" w:themeColor="background1"/>
       </w:tblBorders>
-      <w:tblCellMar>
-        <w:top w:w="0" w:type="dxa"/>
-        <w:left w:w="108" w:type="dxa"/>
-        <w:bottom w:w="0" w:type="dxa"/>
-        <w:right w:w="108" w:type="dxa"/>
-      </w:tblCellMar>
     </w:tblPr>
     <w:tcPr>
       <w:shd w:val="clear" w:color="auto" w:fill="F2EFF6" w:themeFill="accent4" w:themeFillTint="19"/>
@@ -10749,7 +10190,6 @@
     <w:tblPr>
       <w:tblStyleRowBandSize w:val="1"/>
       <w:tblStyleColBandSize w:val="1"/>
-      <w:tblInd w:w="0" w:type="dxa"/>
       <w:tblBorders>
         <w:top w:val="single" w:sz="24" w:space="0" w:color="F79646" w:themeColor="accent6"/>
         <w:left w:val="single" w:sz="4" w:space="0" w:color="4BACC6" w:themeColor="accent5"/>
@@ -10758,12 +10198,6 @@
         <w:insideH w:val="single" w:sz="4" w:space="0" w:color="FFFFFF" w:themeColor="background1"/>
         <w:insideV w:val="single" w:sz="4" w:space="0" w:color="FFFFFF" w:themeColor="background1"/>
       </w:tblBorders>
-      <w:tblCellMar>
-        <w:top w:w="0" w:type="dxa"/>
-        <w:left w:w="108" w:type="dxa"/>
-        <w:bottom w:w="0" w:type="dxa"/>
-        <w:right w:w="108" w:type="dxa"/>
-      </w:tblCellMar>
     </w:tblPr>
     <w:tcPr>
       <w:shd w:val="clear" w:color="auto" w:fill="EDF6F9" w:themeFill="accent5" w:themeFillTint="19"/>
@@ -10871,7 +10305,6 @@
     <w:tblPr>
       <w:tblStyleRowBandSize w:val="1"/>
       <w:tblStyleColBandSize w:val="1"/>
-      <w:tblInd w:w="0" w:type="dxa"/>
       <w:tblBorders>
         <w:top w:val="single" w:sz="24" w:space="0" w:color="4BACC6" w:themeColor="accent5"/>
         <w:left w:val="single" w:sz="4" w:space="0" w:color="F79646" w:themeColor="accent6"/>
@@ -10880,12 +10313,6 @@
         <w:insideH w:val="single" w:sz="4" w:space="0" w:color="FFFFFF" w:themeColor="background1"/>
         <w:insideV w:val="single" w:sz="4" w:space="0" w:color="FFFFFF" w:themeColor="background1"/>
       </w:tblBorders>
-      <w:tblCellMar>
-        <w:top w:w="0" w:type="dxa"/>
-        <w:left w:w="108" w:type="dxa"/>
-        <w:bottom w:w="0" w:type="dxa"/>
-        <w:right w:w="108" w:type="dxa"/>
-      </w:tblCellMar>
     </w:tblPr>
     <w:tcPr>
       <w:shd w:val="clear" w:color="auto" w:fill="FEF4EC" w:themeFill="accent6" w:themeFillTint="19"/>
@@ -10993,13 +10420,6 @@
     <w:tblPr>
       <w:tblStyleRowBandSize w:val="1"/>
       <w:tblStyleColBandSize w:val="1"/>
-      <w:tblInd w:w="0" w:type="dxa"/>
-      <w:tblCellMar>
-        <w:top w:w="0" w:type="dxa"/>
-        <w:left w:w="108" w:type="dxa"/>
-        <w:bottom w:w="0" w:type="dxa"/>
-        <w:right w:w="108" w:type="dxa"/>
-      </w:tblCellMar>
     </w:tblPr>
     <w:tcPr>
       <w:shd w:val="clear" w:color="auto" w:fill="E6E6E6" w:themeFill="text1" w:themeFillTint="19"/>
@@ -11079,13 +10499,6 @@
     <w:tblPr>
       <w:tblStyleRowBandSize w:val="1"/>
       <w:tblStyleColBandSize w:val="1"/>
-      <w:tblInd w:w="0" w:type="dxa"/>
-      <w:tblCellMar>
-        <w:top w:w="0" w:type="dxa"/>
-        <w:left w:w="108" w:type="dxa"/>
-        <w:bottom w:w="0" w:type="dxa"/>
-        <w:right w:w="108" w:type="dxa"/>
-      </w:tblCellMar>
     </w:tblPr>
     <w:tcPr>
       <w:shd w:val="clear" w:color="auto" w:fill="EDF2F8" w:themeFill="accent1" w:themeFillTint="19"/>
@@ -11165,13 +10578,6 @@
     <w:tblPr>
       <w:tblStyleRowBandSize w:val="1"/>
       <w:tblStyleColBandSize w:val="1"/>
-      <w:tblInd w:w="0" w:type="dxa"/>
-      <w:tblCellMar>
-        <w:top w:w="0" w:type="dxa"/>
-        <w:left w:w="108" w:type="dxa"/>
-        <w:bottom w:w="0" w:type="dxa"/>
-        <w:right w:w="108" w:type="dxa"/>
-      </w:tblCellMar>
     </w:tblPr>
     <w:tcPr>
       <w:shd w:val="clear" w:color="auto" w:fill="F8EDED" w:themeFill="accent2" w:themeFillTint="19"/>
@@ -11251,13 +10657,6 @@
     <w:tblPr>
       <w:tblStyleRowBandSize w:val="1"/>
       <w:tblStyleColBandSize w:val="1"/>
-      <w:tblInd w:w="0" w:type="dxa"/>
-      <w:tblCellMar>
-        <w:top w:w="0" w:type="dxa"/>
-        <w:left w:w="108" w:type="dxa"/>
-        <w:bottom w:w="0" w:type="dxa"/>
-        <w:right w:w="108" w:type="dxa"/>
-      </w:tblCellMar>
     </w:tblPr>
     <w:tcPr>
       <w:shd w:val="clear" w:color="auto" w:fill="F5F8EE" w:themeFill="accent3" w:themeFillTint="19"/>
@@ -11337,13 +10736,6 @@
     <w:tblPr>
       <w:tblStyleRowBandSize w:val="1"/>
       <w:tblStyleColBandSize w:val="1"/>
-      <w:tblInd w:w="0" w:type="dxa"/>
-      <w:tblCellMar>
-        <w:top w:w="0" w:type="dxa"/>
-        <w:left w:w="108" w:type="dxa"/>
-        <w:bottom w:w="0" w:type="dxa"/>
-        <w:right w:w="108" w:type="dxa"/>
-      </w:tblCellMar>
     </w:tblPr>
     <w:tcPr>
       <w:shd w:val="clear" w:color="auto" w:fill="F2EFF6" w:themeFill="accent4" w:themeFillTint="19"/>
@@ -11423,13 +10815,6 @@
     <w:tblPr>
       <w:tblStyleRowBandSize w:val="1"/>
       <w:tblStyleColBandSize w:val="1"/>
-      <w:tblInd w:w="0" w:type="dxa"/>
-      <w:tblCellMar>
-        <w:top w:w="0" w:type="dxa"/>
-        <w:left w:w="108" w:type="dxa"/>
-        <w:bottom w:w="0" w:type="dxa"/>
-        <w:right w:w="108" w:type="dxa"/>
-      </w:tblCellMar>
     </w:tblPr>
     <w:tcPr>
       <w:shd w:val="clear" w:color="auto" w:fill="EDF6F9" w:themeFill="accent5" w:themeFillTint="19"/>
@@ -11509,13 +10894,6 @@
     <w:tblPr>
       <w:tblStyleRowBandSize w:val="1"/>
       <w:tblStyleColBandSize w:val="1"/>
-      <w:tblInd w:w="0" w:type="dxa"/>
-      <w:tblCellMar>
-        <w:top w:w="0" w:type="dxa"/>
-        <w:left w:w="108" w:type="dxa"/>
-        <w:bottom w:w="0" w:type="dxa"/>
-        <w:right w:w="108" w:type="dxa"/>
-      </w:tblCellMar>
     </w:tblPr>
     <w:tcPr>
       <w:shd w:val="clear" w:color="auto" w:fill="FEF4EC" w:themeFill="accent6" w:themeFillTint="19"/>
@@ -11595,16 +10973,9 @@
     <w:tblPr>
       <w:tblStyleRowBandSize w:val="1"/>
       <w:tblStyleColBandSize w:val="1"/>
-      <w:tblInd w:w="0" w:type="dxa"/>
       <w:tblBorders>
         <w:insideH w:val="single" w:sz="4" w:space="0" w:color="FFFFFF" w:themeColor="background1"/>
       </w:tblBorders>
-      <w:tblCellMar>
-        <w:top w:w="0" w:type="dxa"/>
-        <w:left w:w="108" w:type="dxa"/>
-        <w:bottom w:w="0" w:type="dxa"/>
-        <w:right w:w="108" w:type="dxa"/>
-      </w:tblCellMar>
     </w:tblPr>
     <w:tcPr>
       <w:shd w:val="clear" w:color="auto" w:fill="CCCCCC" w:themeFill="text1" w:themeFillTint="33"/>
@@ -11675,16 +11046,9 @@
     <w:tblPr>
       <w:tblStyleRowBandSize w:val="1"/>
       <w:tblStyleColBandSize w:val="1"/>
-      <w:tblInd w:w="0" w:type="dxa"/>
       <w:tblBorders>
         <w:insideH w:val="single" w:sz="4" w:space="0" w:color="FFFFFF" w:themeColor="background1"/>
       </w:tblBorders>
-      <w:tblCellMar>
-        <w:top w:w="0" w:type="dxa"/>
-        <w:left w:w="108" w:type="dxa"/>
-        <w:bottom w:w="0" w:type="dxa"/>
-        <w:right w:w="108" w:type="dxa"/>
-      </w:tblCellMar>
     </w:tblPr>
     <w:tcPr>
       <w:shd w:val="clear" w:color="auto" w:fill="DBE5F1" w:themeFill="accent1" w:themeFillTint="33"/>
@@ -11755,16 +11119,9 @@
     <w:tblPr>
       <w:tblStyleRowBandSize w:val="1"/>
       <w:tblStyleColBandSize w:val="1"/>
-      <w:tblInd w:w="0" w:type="dxa"/>
       <w:tblBorders>
         <w:insideH w:val="single" w:sz="4" w:space="0" w:color="FFFFFF" w:themeColor="background1"/>
       </w:tblBorders>
-      <w:tblCellMar>
-        <w:top w:w="0" w:type="dxa"/>
-        <w:left w:w="108" w:type="dxa"/>
-        <w:bottom w:w="0" w:type="dxa"/>
-        <w:right w:w="108" w:type="dxa"/>
-      </w:tblCellMar>
     </w:tblPr>
     <w:tcPr>
       <w:shd w:val="clear" w:color="auto" w:fill="F2DBDB" w:themeFill="accent2" w:themeFillTint="33"/>
@@ -11835,16 +11192,9 @@
     <w:tblPr>
       <w:tblStyleRowBandSize w:val="1"/>
       <w:tblStyleColBandSize w:val="1"/>
-      <w:tblInd w:w="0" w:type="dxa"/>
       <w:tblBorders>
         <w:insideH w:val="single" w:sz="4" w:space="0" w:color="FFFFFF" w:themeColor="background1"/>
       </w:tblBorders>
-      <w:tblCellMar>
-        <w:top w:w="0" w:type="dxa"/>
-        <w:left w:w="108" w:type="dxa"/>
-        <w:bottom w:w="0" w:type="dxa"/>
-        <w:right w:w="108" w:type="dxa"/>
-      </w:tblCellMar>
     </w:tblPr>
     <w:tcPr>
       <w:shd w:val="clear" w:color="auto" w:fill="EAF1DD" w:themeFill="accent3" w:themeFillTint="33"/>
@@ -11915,16 +11265,9 @@
     <w:tblPr>
       <w:tblStyleRowBandSize w:val="1"/>
       <w:tblStyleColBandSize w:val="1"/>
-      <w:tblInd w:w="0" w:type="dxa"/>
       <w:tblBorders>
         <w:insideH w:val="single" w:sz="4" w:space="0" w:color="FFFFFF" w:themeColor="background1"/>
       </w:tblBorders>
-      <w:tblCellMar>
-        <w:top w:w="0" w:type="dxa"/>
-        <w:left w:w="108" w:type="dxa"/>
-        <w:bottom w:w="0" w:type="dxa"/>
-        <w:right w:w="108" w:type="dxa"/>
-      </w:tblCellMar>
     </w:tblPr>
     <w:tcPr>
       <w:shd w:val="clear" w:color="auto" w:fill="E5DFEC" w:themeFill="accent4" w:themeFillTint="33"/>
@@ -11995,16 +11338,9 @@
     <w:tblPr>
       <w:tblStyleRowBandSize w:val="1"/>
       <w:tblStyleColBandSize w:val="1"/>
-      <w:tblInd w:w="0" w:type="dxa"/>
       <w:tblBorders>
         <w:insideH w:val="single" w:sz="4" w:space="0" w:color="FFFFFF" w:themeColor="background1"/>
       </w:tblBorders>
-      <w:tblCellMar>
-        <w:top w:w="0" w:type="dxa"/>
-        <w:left w:w="108" w:type="dxa"/>
-        <w:bottom w:w="0" w:type="dxa"/>
-        <w:right w:w="108" w:type="dxa"/>
-      </w:tblCellMar>
     </w:tblPr>
     <w:tcPr>
       <w:shd w:val="clear" w:color="auto" w:fill="DAEEF3" w:themeFill="accent5" w:themeFillTint="33"/>
@@ -12075,16 +11411,9 @@
     <w:tblPr>
       <w:tblStyleRowBandSize w:val="1"/>
       <w:tblStyleColBandSize w:val="1"/>
-      <w:tblInd w:w="0" w:type="dxa"/>
       <w:tblBorders>
         <w:insideH w:val="single" w:sz="4" w:space="0" w:color="FFFFFF" w:themeColor="background1"/>
       </w:tblBorders>
-      <w:tblCellMar>
-        <w:top w:w="0" w:type="dxa"/>
-        <w:left w:w="108" w:type="dxa"/>
-        <w:bottom w:w="0" w:type="dxa"/>
-        <w:right w:w="108" w:type="dxa"/>
-      </w:tblCellMar>
     </w:tblPr>
     <w:tcPr>
       <w:shd w:val="clear" w:color="auto" w:fill="FDE9D9" w:themeFill="accent6" w:themeFillTint="33"/>
@@ -12145,7 +11474,7 @@
 </file>
 
 <file path=word/stylesWithEffects.xml><?xml version="1.0" encoding="utf-8"?>
-<w:styles xmlns:wpc="http://schemas.microsoft.com/office/word/2010/wordprocessingCanvas" xmlns:mo="http://schemas.microsoft.com/office/mac/office/2008/main" xmlns:mc="http://schemas.openxmlformats.org/markup-compatibility/2006" xmlns:mv="urn:schemas-microsoft-com:mac:vml" xmlns:o="urn:schemas-microsoft-com:office:office" xmlns:r="http://schemas.openxmlformats.org/officeDocument/2006/relationships" xmlns:m="http://schemas.openxmlformats.org/officeDocument/2006/math" xmlns:v="urn:schemas-microsoft-com:vml" xmlns:wp14="http://schemas.microsoft.com/office/word/2010/wordprocessingDrawing" xmlns:wp="http://schemas.openxmlformats.org/drawingml/2006/wordprocessingDrawing" xmlns:w10="urn:schemas-microsoft-com:office:word" xmlns:w="http://schemas.openxmlformats.org/wordprocessingml/2006/main" xmlns:w14="http://schemas.microsoft.com/office/word/2010/wordml" xmlns:wpg="http://schemas.microsoft.com/office/word/2010/wordprocessingGroup" xmlns:wpi="http://schemas.microsoft.com/office/word/2010/wordprocessingInk" xmlns:wne="http://schemas.microsoft.com/office/word/2006/wordml" xmlns:wps="http://schemas.microsoft.com/office/word/2010/wordprocessingShape" mc:Ignorable="w14 wp14">
+<w:styles xmlns:wpc="http://schemas.microsoft.com/office/word/2010/wordprocessingCanvas" xmlns:mc="http://schemas.openxmlformats.org/markup-compatibility/2006" xmlns:o="urn:schemas-microsoft-com:office:office" xmlns:r="http://schemas.openxmlformats.org/officeDocument/2006/relationships" xmlns:m="http://schemas.openxmlformats.org/officeDocument/2006/math" xmlns:v="urn:schemas-microsoft-com:vml" xmlns:wp14="http://schemas.microsoft.com/office/word/2010/wordprocessingDrawing" xmlns:wp="http://schemas.openxmlformats.org/drawingml/2006/wordprocessingDrawing" xmlns:w10="urn:schemas-microsoft-com:office:word" xmlns:w="http://schemas.openxmlformats.org/wordprocessingml/2006/main" xmlns:w14="http://schemas.microsoft.com/office/word/2010/wordml" xmlns:wpg="http://schemas.microsoft.com/office/word/2010/wordprocessingGroup" xmlns:wpi="http://schemas.microsoft.com/office/word/2010/wordprocessingInk" xmlns:wne="http://schemas.microsoft.com/office/word/2006/wordml" xmlns:wps="http://schemas.microsoft.com/office/word/2010/wordprocessingShape" mc:Ignorable="w14 wp14">
   <w:docDefaults>
     <w:rPrDefault>
       <w:rPr>
@@ -12161,7 +11490,7 @@
       </w:pPr>
     </w:pPrDefault>
   </w:docDefaults>
-  <w:latentStyles w:defLockedState="0" w:defUIPriority="99" w:defSemiHidden="1" w:defUnhideWhenUsed="1" w:defQFormat="0" w:count="276">
+  <w:latentStyles w:defLockedState="0" w:defUIPriority="99" w:defSemiHidden="1" w:defUnhideWhenUsed="1" w:defQFormat="0" w:count="267">
     <w:lsdException w:name="Normal" w:semiHidden="0" w:uiPriority="0" w:unhideWhenUsed="0" w:qFormat="1"/>
     <w:lsdException w:name="heading 1" w:semiHidden="0" w:uiPriority="9" w:unhideWhenUsed="0" w:qFormat="1"/>
     <w:lsdException w:name="heading 2" w:uiPriority="9" w:qFormat="1"/>
@@ -12541,6 +11870,50 @@
     <w:semiHidden/>
     <w:unhideWhenUsed/>
   </w:style>
+  <w:style w:type="paragraph" w:styleId="Header">
+    <w:name w:val="header"/>
+    <w:basedOn w:val="Normal"/>
+    <w:link w:val="HeaderChar"/>
+    <w:uiPriority w:val="99"/>
+    <w:unhideWhenUsed/>
+    <w:rsid w:val="00E618BF"/>
+    <w:pPr>
+      <w:tabs>
+        <w:tab w:val="center" w:pos="4680"/>
+        <w:tab w:val="right" w:pos="9360"/>
+      </w:tabs>
+      <w:spacing w:after="0" w:line="240" w:lineRule="auto"/>
+    </w:pPr>
+  </w:style>
+  <w:style w:type="character" w:customStyle="1" w:styleId="HeaderChar">
+    <w:name w:val="Header Char"/>
+    <w:basedOn w:val="DefaultParagraphFont"/>
+    <w:link w:val="Header"/>
+    <w:uiPriority w:val="99"/>
+    <w:rsid w:val="00E618BF"/>
+  </w:style>
+  <w:style w:type="paragraph" w:styleId="Footer">
+    <w:name w:val="footer"/>
+    <w:basedOn w:val="Normal"/>
+    <w:link w:val="FooterChar"/>
+    <w:uiPriority w:val="99"/>
+    <w:unhideWhenUsed/>
+    <w:rsid w:val="00E618BF"/>
+    <w:pPr>
+      <w:tabs>
+        <w:tab w:val="center" w:pos="4680"/>
+        <w:tab w:val="right" w:pos="9360"/>
+      </w:tabs>
+      <w:spacing w:after="0" w:line="240" w:lineRule="auto"/>
+    </w:pPr>
+  </w:style>
+  <w:style w:type="character" w:customStyle="1" w:styleId="FooterChar">
+    <w:name w:val="Footer Char"/>
+    <w:basedOn w:val="DefaultParagraphFont"/>
+    <w:link w:val="Footer"/>
+    <w:uiPriority w:val="99"/>
+    <w:rsid w:val="00E618BF"/>
+  </w:style>
   <w:style w:type="paragraph" w:styleId="NoSpacing">
     <w:name w:val="No Spacing"/>
     <w:uiPriority w:val="1"/>
@@ -13205,7 +12578,6 @@
       <w:spacing w:after="0" w:line="240" w:lineRule="auto"/>
     </w:pPr>
     <w:tblPr>
-      <w:tblInd w:w="0" w:type="dxa"/>
       <w:tblBorders>
         <w:top w:val="single" w:sz="4" w:space="0" w:color="auto"/>
         <w:left w:val="single" w:sz="4" w:space="0" w:color="auto"/>
@@ -13214,12 +12586,6 @@
         <w:insideH w:val="single" w:sz="4" w:space="0" w:color="auto"/>
         <w:insideV w:val="single" w:sz="4" w:space="0" w:color="auto"/>
       </w:tblBorders>
-      <w:tblCellMar>
-        <w:top w:w="0" w:type="dxa"/>
-        <w:left w:w="108" w:type="dxa"/>
-        <w:bottom w:w="0" w:type="dxa"/>
-        <w:right w:w="108" w:type="dxa"/>
-      </w:tblCellMar>
     </w:tblPr>
   </w:style>
   <w:style w:type="table" w:styleId="LightShading">
@@ -13236,17 +12602,10 @@
     <w:tblPr>
       <w:tblStyleRowBandSize w:val="1"/>
       <w:tblStyleColBandSize w:val="1"/>
-      <w:tblInd w:w="0" w:type="dxa"/>
       <w:tblBorders>
         <w:top w:val="single" w:sz="8" w:space="0" w:color="000000" w:themeColor="text1"/>
         <w:bottom w:val="single" w:sz="8" w:space="0" w:color="000000" w:themeColor="text1"/>
       </w:tblBorders>
-      <w:tblCellMar>
-        <w:top w:w="0" w:type="dxa"/>
-        <w:left w:w="108" w:type="dxa"/>
-        <w:bottom w:w="0" w:type="dxa"/>
-        <w:right w:w="108" w:type="dxa"/>
-      </w:tblCellMar>
     </w:tblPr>
     <w:tblStylePr w:type="firstRow">
       <w:pPr>
@@ -13339,17 +12698,10 @@
     <w:tblPr>
       <w:tblStyleRowBandSize w:val="1"/>
       <w:tblStyleColBandSize w:val="1"/>
-      <w:tblInd w:w="0" w:type="dxa"/>
       <w:tblBorders>
         <w:top w:val="single" w:sz="8" w:space="0" w:color="4F81BD" w:themeColor="accent1"/>
         <w:bottom w:val="single" w:sz="8" w:space="0" w:color="4F81BD" w:themeColor="accent1"/>
       </w:tblBorders>
-      <w:tblCellMar>
-        <w:top w:w="0" w:type="dxa"/>
-        <w:left w:w="108" w:type="dxa"/>
-        <w:bottom w:w="0" w:type="dxa"/>
-        <w:right w:w="108" w:type="dxa"/>
-      </w:tblCellMar>
     </w:tblPr>
     <w:tblStylePr w:type="firstRow">
       <w:pPr>
@@ -13442,17 +12794,10 @@
     <w:tblPr>
       <w:tblStyleRowBandSize w:val="1"/>
       <w:tblStyleColBandSize w:val="1"/>
-      <w:tblInd w:w="0" w:type="dxa"/>
       <w:tblBorders>
         <w:top w:val="single" w:sz="8" w:space="0" w:color="C0504D" w:themeColor="accent2"/>
         <w:bottom w:val="single" w:sz="8" w:space="0" w:color="C0504D" w:themeColor="accent2"/>
       </w:tblBorders>
-      <w:tblCellMar>
-        <w:top w:w="0" w:type="dxa"/>
-        <w:left w:w="108" w:type="dxa"/>
-        <w:bottom w:w="0" w:type="dxa"/>
-        <w:right w:w="108" w:type="dxa"/>
-      </w:tblCellMar>
     </w:tblPr>
     <w:tblStylePr w:type="firstRow">
       <w:pPr>
@@ -13545,17 +12890,10 @@
     <w:tblPr>
       <w:tblStyleRowBandSize w:val="1"/>
       <w:tblStyleColBandSize w:val="1"/>
-      <w:tblInd w:w="0" w:type="dxa"/>
       <w:tblBorders>
         <w:top w:val="single" w:sz="8" w:space="0" w:color="9BBB59" w:themeColor="accent3"/>
         <w:bottom w:val="single" w:sz="8" w:space="0" w:color="9BBB59" w:themeColor="accent3"/>
       </w:tblBorders>
-      <w:tblCellMar>
-        <w:top w:w="0" w:type="dxa"/>
-        <w:left w:w="108" w:type="dxa"/>
-        <w:bottom w:w="0" w:type="dxa"/>
-        <w:right w:w="108" w:type="dxa"/>
-      </w:tblCellMar>
     </w:tblPr>
     <w:tblStylePr w:type="firstRow">
       <w:pPr>
@@ -13648,17 +12986,10 @@
     <w:tblPr>
       <w:tblStyleRowBandSize w:val="1"/>
       <w:tblStyleColBandSize w:val="1"/>
-      <w:tblInd w:w="0" w:type="dxa"/>
       <w:tblBorders>
         <w:top w:val="single" w:sz="8" w:space="0" w:color="8064A2" w:themeColor="accent4"/>
         <w:bottom w:val="single" w:sz="8" w:space="0" w:color="8064A2" w:themeColor="accent4"/>
       </w:tblBorders>
-      <w:tblCellMar>
-        <w:top w:w="0" w:type="dxa"/>
-        <w:left w:w="108" w:type="dxa"/>
-        <w:bottom w:w="0" w:type="dxa"/>
-        <w:right w:w="108" w:type="dxa"/>
-      </w:tblCellMar>
     </w:tblPr>
     <w:tblStylePr w:type="firstRow">
       <w:pPr>
@@ -13751,17 +13082,10 @@
     <w:tblPr>
       <w:tblStyleRowBandSize w:val="1"/>
       <w:tblStyleColBandSize w:val="1"/>
-      <w:tblInd w:w="0" w:type="dxa"/>
       <w:tblBorders>
         <w:top w:val="single" w:sz="8" w:space="0" w:color="4BACC6" w:themeColor="accent5"/>
         <w:bottom w:val="single" w:sz="8" w:space="0" w:color="4BACC6" w:themeColor="accent5"/>
       </w:tblBorders>
-      <w:tblCellMar>
-        <w:top w:w="0" w:type="dxa"/>
-        <w:left w:w="108" w:type="dxa"/>
-        <w:bottom w:w="0" w:type="dxa"/>
-        <w:right w:w="108" w:type="dxa"/>
-      </w:tblCellMar>
     </w:tblPr>
     <w:tblStylePr w:type="firstRow">
       <w:pPr>
@@ -13854,17 +13178,10 @@
     <w:tblPr>
       <w:tblStyleRowBandSize w:val="1"/>
       <w:tblStyleColBandSize w:val="1"/>
-      <w:tblInd w:w="0" w:type="dxa"/>
       <w:tblBorders>
         <w:top w:val="single" w:sz="8" w:space="0" w:color="F79646" w:themeColor="accent6"/>
         <w:bottom w:val="single" w:sz="8" w:space="0" w:color="F79646" w:themeColor="accent6"/>
       </w:tblBorders>
-      <w:tblCellMar>
-        <w:top w:w="0" w:type="dxa"/>
-        <w:left w:w="108" w:type="dxa"/>
-        <w:bottom w:w="0" w:type="dxa"/>
-        <w:right w:w="108" w:type="dxa"/>
-      </w:tblCellMar>
     </w:tblPr>
     <w:tblStylePr w:type="firstRow">
       <w:pPr>
@@ -13954,19 +13271,12 @@
     <w:tblPr>
       <w:tblStyleRowBandSize w:val="1"/>
       <w:tblStyleColBandSize w:val="1"/>
-      <w:tblInd w:w="0" w:type="dxa"/>
       <w:tblBorders>
         <w:top w:val="single" w:sz="8" w:space="0" w:color="000000" w:themeColor="text1"/>
         <w:left w:val="single" w:sz="8" w:space="0" w:color="000000" w:themeColor="text1"/>
         <w:bottom w:val="single" w:sz="8" w:space="0" w:color="000000" w:themeColor="text1"/>
         <w:right w:val="single" w:sz="8" w:space="0" w:color="000000" w:themeColor="text1"/>
       </w:tblBorders>
-      <w:tblCellMar>
-        <w:top w:w="0" w:type="dxa"/>
-        <w:left w:w="108" w:type="dxa"/>
-        <w:bottom w:w="0" w:type="dxa"/>
-        <w:right w:w="108" w:type="dxa"/>
-      </w:tblCellMar>
     </w:tblPr>
     <w:tblStylePr w:type="firstRow">
       <w:pPr>
@@ -14046,19 +13356,12 @@
     <w:tblPr>
       <w:tblStyleRowBandSize w:val="1"/>
       <w:tblStyleColBandSize w:val="1"/>
-      <w:tblInd w:w="0" w:type="dxa"/>
       <w:tblBorders>
         <w:top w:val="single" w:sz="8" w:space="0" w:color="4F81BD" w:themeColor="accent1"/>
         <w:left w:val="single" w:sz="8" w:space="0" w:color="4F81BD" w:themeColor="accent1"/>
         <w:bottom w:val="single" w:sz="8" w:space="0" w:color="4F81BD" w:themeColor="accent1"/>
         <w:right w:val="single" w:sz="8" w:space="0" w:color="4F81BD" w:themeColor="accent1"/>
       </w:tblBorders>
-      <w:tblCellMar>
-        <w:top w:w="0" w:type="dxa"/>
-        <w:left w:w="108" w:type="dxa"/>
-        <w:bottom w:w="0" w:type="dxa"/>
-        <w:right w:w="108" w:type="dxa"/>
-      </w:tblCellMar>
     </w:tblPr>
     <w:tblStylePr w:type="firstRow">
       <w:pPr>
@@ -14138,19 +13441,12 @@
     <w:tblPr>
       <w:tblStyleRowBandSize w:val="1"/>
       <w:tblStyleColBandSize w:val="1"/>
-      <w:tblInd w:w="0" w:type="dxa"/>
       <w:tblBorders>
         <w:top w:val="single" w:sz="8" w:space="0" w:color="C0504D" w:themeColor="accent2"/>
         <w:left w:val="single" w:sz="8" w:space="0" w:color="C0504D" w:themeColor="accent2"/>
         <w:bottom w:val="single" w:sz="8" w:space="0" w:color="C0504D" w:themeColor="accent2"/>
         <w:right w:val="single" w:sz="8" w:space="0" w:color="C0504D" w:themeColor="accent2"/>
       </w:tblBorders>
-      <w:tblCellMar>
-        <w:top w:w="0" w:type="dxa"/>
-        <w:left w:w="108" w:type="dxa"/>
-        <w:bottom w:w="0" w:type="dxa"/>
-        <w:right w:w="108" w:type="dxa"/>
-      </w:tblCellMar>
     </w:tblPr>
     <w:tblStylePr w:type="firstRow">
       <w:pPr>
@@ -14230,19 +13526,12 @@
     <w:tblPr>
       <w:tblStyleRowBandSize w:val="1"/>
       <w:tblStyleColBandSize w:val="1"/>
-      <w:tblInd w:w="0" w:type="dxa"/>
       <w:tblBorders>
         <w:top w:val="single" w:sz="8" w:space="0" w:color="9BBB59" w:themeColor="accent3"/>
         <w:left w:val="single" w:sz="8" w:space="0" w:color="9BBB59" w:themeColor="accent3"/>
         <w:bottom w:val="single" w:sz="8" w:space="0" w:color="9BBB59" w:themeColor="accent3"/>
         <w:right w:val="single" w:sz="8" w:space="0" w:color="9BBB59" w:themeColor="accent3"/>
       </w:tblBorders>
-      <w:tblCellMar>
-        <w:top w:w="0" w:type="dxa"/>
-        <w:left w:w="108" w:type="dxa"/>
-        <w:bottom w:w="0" w:type="dxa"/>
-        <w:right w:w="108" w:type="dxa"/>
-      </w:tblCellMar>
     </w:tblPr>
     <w:tblStylePr w:type="firstRow">
       <w:pPr>
@@ -14322,19 +13611,12 @@
     <w:tblPr>
       <w:tblStyleRowBandSize w:val="1"/>
       <w:tblStyleColBandSize w:val="1"/>
-      <w:tblInd w:w="0" w:type="dxa"/>
       <w:tblBorders>
         <w:top w:val="single" w:sz="8" w:space="0" w:color="8064A2" w:themeColor="accent4"/>
         <w:left w:val="single" w:sz="8" w:space="0" w:color="8064A2" w:themeColor="accent4"/>
         <w:bottom w:val="single" w:sz="8" w:space="0" w:color="8064A2" w:themeColor="accent4"/>
         <w:right w:val="single" w:sz="8" w:space="0" w:color="8064A2" w:themeColor="accent4"/>
       </w:tblBorders>
-      <w:tblCellMar>
-        <w:top w:w="0" w:type="dxa"/>
-        <w:left w:w="108" w:type="dxa"/>
-        <w:bottom w:w="0" w:type="dxa"/>
-        <w:right w:w="108" w:type="dxa"/>
-      </w:tblCellMar>
     </w:tblPr>
     <w:tblStylePr w:type="firstRow">
       <w:pPr>
@@ -14414,19 +13696,12 @@
     <w:tblPr>
       <w:tblStyleRowBandSize w:val="1"/>
       <w:tblStyleColBandSize w:val="1"/>
-      <w:tblInd w:w="0" w:type="dxa"/>
       <w:tblBorders>
         <w:top w:val="single" w:sz="8" w:space="0" w:color="4BACC6" w:themeColor="accent5"/>
         <w:left w:val="single" w:sz="8" w:space="0" w:color="4BACC6" w:themeColor="accent5"/>
         <w:bottom w:val="single" w:sz="8" w:space="0" w:color="4BACC6" w:themeColor="accent5"/>
         <w:right w:val="single" w:sz="8" w:space="0" w:color="4BACC6" w:themeColor="accent5"/>
       </w:tblBorders>
-      <w:tblCellMar>
-        <w:top w:w="0" w:type="dxa"/>
-        <w:left w:w="108" w:type="dxa"/>
-        <w:bottom w:w="0" w:type="dxa"/>
-        <w:right w:w="108" w:type="dxa"/>
-      </w:tblCellMar>
     </w:tblPr>
     <w:tblStylePr w:type="firstRow">
       <w:pPr>
@@ -14506,19 +13781,12 @@
     <w:tblPr>
       <w:tblStyleRowBandSize w:val="1"/>
       <w:tblStyleColBandSize w:val="1"/>
-      <w:tblInd w:w="0" w:type="dxa"/>
       <w:tblBorders>
         <w:top w:val="single" w:sz="8" w:space="0" w:color="F79646" w:themeColor="accent6"/>
         <w:left w:val="single" w:sz="8" w:space="0" w:color="F79646" w:themeColor="accent6"/>
         <w:bottom w:val="single" w:sz="8" w:space="0" w:color="F79646" w:themeColor="accent6"/>
         <w:right w:val="single" w:sz="8" w:space="0" w:color="F79646" w:themeColor="accent6"/>
       </w:tblBorders>
-      <w:tblCellMar>
-        <w:top w:w="0" w:type="dxa"/>
-        <w:left w:w="108" w:type="dxa"/>
-        <w:bottom w:w="0" w:type="dxa"/>
-        <w:right w:w="108" w:type="dxa"/>
-      </w:tblCellMar>
     </w:tblPr>
     <w:tblStylePr w:type="firstRow">
       <w:pPr>
@@ -14598,7 +13866,6 @@
     <w:tblPr>
       <w:tblStyleRowBandSize w:val="1"/>
       <w:tblStyleColBandSize w:val="1"/>
-      <w:tblInd w:w="0" w:type="dxa"/>
       <w:tblBorders>
         <w:top w:val="single" w:sz="8" w:space="0" w:color="000000" w:themeColor="text1"/>
         <w:left w:val="single" w:sz="8" w:space="0" w:color="000000" w:themeColor="text1"/>
@@ -14607,12 +13874,6 @@
         <w:insideH w:val="single" w:sz="8" w:space="0" w:color="000000" w:themeColor="text1"/>
         <w:insideV w:val="single" w:sz="8" w:space="0" w:color="000000" w:themeColor="text1"/>
       </w:tblBorders>
-      <w:tblCellMar>
-        <w:top w:w="0" w:type="dxa"/>
-        <w:left w:w="108" w:type="dxa"/>
-        <w:bottom w:w="0" w:type="dxa"/>
-        <w:right w:w="108" w:type="dxa"/>
-      </w:tblCellMar>
     </w:tblPr>
     <w:tblStylePr w:type="firstRow">
       <w:pPr>
@@ -14728,7 +13989,6 @@
     <w:tblPr>
       <w:tblStyleRowBandSize w:val="1"/>
       <w:tblStyleColBandSize w:val="1"/>
-      <w:tblInd w:w="0" w:type="dxa"/>
       <w:tblBorders>
         <w:top w:val="single" w:sz="8" w:space="0" w:color="4F81BD" w:themeColor="accent1"/>
         <w:left w:val="single" w:sz="8" w:space="0" w:color="4F81BD" w:themeColor="accent1"/>
@@ -14737,12 +13997,6 @@
         <w:insideH w:val="single" w:sz="8" w:space="0" w:color="4F81BD" w:themeColor="accent1"/>
         <w:insideV w:val="single" w:sz="8" w:space="0" w:color="4F81BD" w:themeColor="accent1"/>
       </w:tblBorders>
-      <w:tblCellMar>
-        <w:top w:w="0" w:type="dxa"/>
-        <w:left w:w="108" w:type="dxa"/>
-        <w:bottom w:w="0" w:type="dxa"/>
-        <w:right w:w="108" w:type="dxa"/>
-      </w:tblCellMar>
     </w:tblPr>
     <w:tblStylePr w:type="firstRow">
       <w:pPr>
@@ -14858,7 +14112,6 @@
     <w:tblPr>
       <w:tblStyleRowBandSize w:val="1"/>
       <w:tblStyleColBandSize w:val="1"/>
-      <w:tblInd w:w="0" w:type="dxa"/>
       <w:tblBorders>
         <w:top w:val="single" w:sz="8" w:space="0" w:color="C0504D" w:themeColor="accent2"/>
         <w:left w:val="single" w:sz="8" w:space="0" w:color="C0504D" w:themeColor="accent2"/>
@@ -14867,12 +14120,6 @@
         <w:insideH w:val="single" w:sz="8" w:space="0" w:color="C0504D" w:themeColor="accent2"/>
         <w:insideV w:val="single" w:sz="8" w:space="0" w:color="C0504D" w:themeColor="accent2"/>
       </w:tblBorders>
-      <w:tblCellMar>
-        <w:top w:w="0" w:type="dxa"/>
-        <w:left w:w="108" w:type="dxa"/>
-        <w:bottom w:w="0" w:type="dxa"/>
-        <w:right w:w="108" w:type="dxa"/>
-      </w:tblCellMar>
     </w:tblPr>
     <w:tblStylePr w:type="firstRow">
       <w:pPr>
@@ -14988,7 +14235,6 @@
     <w:tblPr>
       <w:tblStyleRowBandSize w:val="1"/>
       <w:tblStyleColBandSize w:val="1"/>
-      <w:tblInd w:w="0" w:type="dxa"/>
       <w:tblBorders>
         <w:top w:val="single" w:sz="8" w:space="0" w:color="9BBB59" w:themeColor="accent3"/>
         <w:left w:val="single" w:sz="8" w:space="0" w:color="9BBB59" w:themeColor="accent3"/>
@@ -14997,12 +14243,6 @@
         <w:insideH w:val="single" w:sz="8" w:space="0" w:color="9BBB59" w:themeColor="accent3"/>
         <w:insideV w:val="single" w:sz="8" w:space="0" w:color="9BBB59" w:themeColor="accent3"/>
       </w:tblBorders>
-      <w:tblCellMar>
-        <w:top w:w="0" w:type="dxa"/>
-        <w:left w:w="108" w:type="dxa"/>
-        <w:bottom w:w="0" w:type="dxa"/>
-        <w:right w:w="108" w:type="dxa"/>
-      </w:tblCellMar>
     </w:tblPr>
     <w:tblStylePr w:type="firstRow">
       <w:pPr>
@@ -15118,7 +14358,6 @@
     <w:tblPr>
       <w:tblStyleRowBandSize w:val="1"/>
       <w:tblStyleColBandSize w:val="1"/>
-      <w:tblInd w:w="0" w:type="dxa"/>
       <w:tblBorders>
         <w:top w:val="single" w:sz="8" w:space="0" w:color="8064A2" w:themeColor="accent4"/>
         <w:left w:val="single" w:sz="8" w:space="0" w:color="8064A2" w:themeColor="accent4"/>
@@ -15127,12 +14366,6 @@
         <w:insideH w:val="single" w:sz="8" w:space="0" w:color="8064A2" w:themeColor="accent4"/>
         <w:insideV w:val="single" w:sz="8" w:space="0" w:color="8064A2" w:themeColor="accent4"/>
       </w:tblBorders>
-      <w:tblCellMar>
-        <w:top w:w="0" w:type="dxa"/>
-        <w:left w:w="108" w:type="dxa"/>
-        <w:bottom w:w="0" w:type="dxa"/>
-        <w:right w:w="108" w:type="dxa"/>
-      </w:tblCellMar>
     </w:tblPr>
     <w:tblStylePr w:type="firstRow">
       <w:pPr>
@@ -15248,7 +14481,6 @@
     <w:tblPr>
       <w:tblStyleRowBandSize w:val="1"/>
       <w:tblStyleColBandSize w:val="1"/>
-      <w:tblInd w:w="0" w:type="dxa"/>
       <w:tblBorders>
         <w:top w:val="single" w:sz="8" w:space="0" w:color="4BACC6" w:themeColor="accent5"/>
         <w:left w:val="single" w:sz="8" w:space="0" w:color="4BACC6" w:themeColor="accent5"/>
@@ -15257,12 +14489,6 @@
         <w:insideH w:val="single" w:sz="8" w:space="0" w:color="4BACC6" w:themeColor="accent5"/>
         <w:insideV w:val="single" w:sz="8" w:space="0" w:color="4BACC6" w:themeColor="accent5"/>
       </w:tblBorders>
-      <w:tblCellMar>
-        <w:top w:w="0" w:type="dxa"/>
-        <w:left w:w="108" w:type="dxa"/>
-        <w:bottom w:w="0" w:type="dxa"/>
-        <w:right w:w="108" w:type="dxa"/>
-      </w:tblCellMar>
     </w:tblPr>
     <w:tblStylePr w:type="firstRow">
       <w:pPr>
@@ -15378,7 +14604,6 @@
     <w:tblPr>
       <w:tblStyleRowBandSize w:val="1"/>
       <w:tblStyleColBandSize w:val="1"/>
-      <w:tblInd w:w="0" w:type="dxa"/>
       <w:tblBorders>
         <w:top w:val="single" w:sz="8" w:space="0" w:color="F79646" w:themeColor="accent6"/>
         <w:left w:val="single" w:sz="8" w:space="0" w:color="F79646" w:themeColor="accent6"/>
@@ -15387,12 +14612,6 @@
         <w:insideH w:val="single" w:sz="8" w:space="0" w:color="F79646" w:themeColor="accent6"/>
         <w:insideV w:val="single" w:sz="8" w:space="0" w:color="F79646" w:themeColor="accent6"/>
       </w:tblBorders>
-      <w:tblCellMar>
-        <w:top w:w="0" w:type="dxa"/>
-        <w:left w:w="108" w:type="dxa"/>
-        <w:bottom w:w="0" w:type="dxa"/>
-        <w:right w:w="108" w:type="dxa"/>
-      </w:tblCellMar>
     </w:tblPr>
     <w:tblStylePr w:type="firstRow">
       <w:pPr>
@@ -15508,7 +14727,6 @@
     <w:tblPr>
       <w:tblStyleRowBandSize w:val="1"/>
       <w:tblStyleColBandSize w:val="1"/>
-      <w:tblInd w:w="0" w:type="dxa"/>
       <w:tblBorders>
         <w:top w:val="single" w:sz="8" w:space="0" w:color="404040" w:themeColor="text1" w:themeTint="BF"/>
         <w:left w:val="single" w:sz="8" w:space="0" w:color="404040" w:themeColor="text1" w:themeTint="BF"/>
@@ -15516,12 +14734,6 @@
         <w:right w:val="single" w:sz="8" w:space="0" w:color="404040" w:themeColor="text1" w:themeTint="BF"/>
         <w:insideH w:val="single" w:sz="8" w:space="0" w:color="404040" w:themeColor="text1" w:themeTint="BF"/>
       </w:tblBorders>
-      <w:tblCellMar>
-        <w:top w:w="0" w:type="dxa"/>
-        <w:left w:w="108" w:type="dxa"/>
-        <w:bottom w:w="0" w:type="dxa"/>
-        <w:right w:w="108" w:type="dxa"/>
-      </w:tblCellMar>
     </w:tblPr>
     <w:tblStylePr w:type="firstRow">
       <w:pPr>
@@ -15614,7 +14826,6 @@
     <w:tblPr>
       <w:tblStyleRowBandSize w:val="1"/>
       <w:tblStyleColBandSize w:val="1"/>
-      <w:tblInd w:w="0" w:type="dxa"/>
       <w:tblBorders>
         <w:top w:val="single" w:sz="8" w:space="0" w:color="7BA0CD" w:themeColor="accent1" w:themeTint="BF"/>
         <w:left w:val="single" w:sz="8" w:space="0" w:color="7BA0CD" w:themeColor="accent1" w:themeTint="BF"/>
@@ -15622,12 +14833,6 @@
         <w:right w:val="single" w:sz="8" w:space="0" w:color="7BA0CD" w:themeColor="accent1" w:themeTint="BF"/>
         <w:insideH w:val="single" w:sz="8" w:space="0" w:color="7BA0CD" w:themeColor="accent1" w:themeTint="BF"/>
       </w:tblBorders>
-      <w:tblCellMar>
-        <w:top w:w="0" w:type="dxa"/>
-        <w:left w:w="108" w:type="dxa"/>
-        <w:bottom w:w="0" w:type="dxa"/>
-        <w:right w:w="108" w:type="dxa"/>
-      </w:tblCellMar>
     </w:tblPr>
     <w:tblStylePr w:type="firstRow">
       <w:pPr>
@@ -15720,7 +14925,6 @@
     <w:tblPr>
       <w:tblStyleRowBandSize w:val="1"/>
       <w:tblStyleColBandSize w:val="1"/>
-      <w:tblInd w:w="0" w:type="dxa"/>
       <w:tblBorders>
         <w:top w:val="single" w:sz="8" w:space="0" w:color="CF7B79" w:themeColor="accent2" w:themeTint="BF"/>
         <w:left w:val="single" w:sz="8" w:space="0" w:color="CF7B79" w:themeColor="accent2" w:themeTint="BF"/>
@@ -15728,12 +14932,6 @@
         <w:right w:val="single" w:sz="8" w:space="0" w:color="CF7B79" w:themeColor="accent2" w:themeTint="BF"/>
         <w:insideH w:val="single" w:sz="8" w:space="0" w:color="CF7B79" w:themeColor="accent2" w:themeTint="BF"/>
       </w:tblBorders>
-      <w:tblCellMar>
-        <w:top w:w="0" w:type="dxa"/>
-        <w:left w:w="108" w:type="dxa"/>
-        <w:bottom w:w="0" w:type="dxa"/>
-        <w:right w:w="108" w:type="dxa"/>
-      </w:tblCellMar>
     </w:tblPr>
     <w:tblStylePr w:type="firstRow">
       <w:pPr>
@@ -15826,7 +15024,6 @@
     <w:tblPr>
       <w:tblStyleRowBandSize w:val="1"/>
       <w:tblStyleColBandSize w:val="1"/>
-      <w:tblInd w:w="0" w:type="dxa"/>
       <w:tblBorders>
         <w:top w:val="single" w:sz="8" w:space="0" w:color="B3CC82" w:themeColor="accent3" w:themeTint="BF"/>
         <w:left w:val="single" w:sz="8" w:space="0" w:color="B3CC82" w:themeColor="accent3" w:themeTint="BF"/>
@@ -15834,12 +15031,6 @@
         <w:right w:val="single" w:sz="8" w:space="0" w:color="B3CC82" w:themeColor="accent3" w:themeTint="BF"/>
         <w:insideH w:val="single" w:sz="8" w:space="0" w:color="B3CC82" w:themeColor="accent3" w:themeTint="BF"/>
       </w:tblBorders>
-      <w:tblCellMar>
-        <w:top w:w="0" w:type="dxa"/>
-        <w:left w:w="108" w:type="dxa"/>
-        <w:bottom w:w="0" w:type="dxa"/>
-        <w:right w:w="108" w:type="dxa"/>
-      </w:tblCellMar>
     </w:tblPr>
     <w:tblStylePr w:type="firstRow">
       <w:pPr>
@@ -15932,7 +15123,6 @@
     <w:tblPr>
       <w:tblStyleRowBandSize w:val="1"/>
       <w:tblStyleColBandSize w:val="1"/>
-      <w:tblInd w:w="0" w:type="dxa"/>
       <w:tblBorders>
         <w:top w:val="single" w:sz="8" w:space="0" w:color="9F8AB9" w:themeColor="accent4" w:themeTint="BF"/>
         <w:left w:val="single" w:sz="8" w:space="0" w:color="9F8AB9" w:themeColor="accent4" w:themeTint="BF"/>
@@ -15940,12 +15130,6 @@
         <w:right w:val="single" w:sz="8" w:space="0" w:color="9F8AB9" w:themeColor="accent4" w:themeTint="BF"/>
         <w:insideH w:val="single" w:sz="8" w:space="0" w:color="9F8AB9" w:themeColor="accent4" w:themeTint="BF"/>
       </w:tblBorders>
-      <w:tblCellMar>
-        <w:top w:w="0" w:type="dxa"/>
-        <w:left w:w="108" w:type="dxa"/>
-        <w:bottom w:w="0" w:type="dxa"/>
-        <w:right w:w="108" w:type="dxa"/>
-      </w:tblCellMar>
     </w:tblPr>
     <w:tblStylePr w:type="firstRow">
       <w:pPr>
@@ -16038,7 +15222,6 @@
     <w:tblPr>
       <w:tblStyleRowBandSize w:val="1"/>
       <w:tblStyleColBandSize w:val="1"/>
-      <w:tblInd w:w="0" w:type="dxa"/>
       <w:tblBorders>
         <w:top w:val="single" w:sz="8" w:space="0" w:color="78C0D4" w:themeColor="accent5" w:themeTint="BF"/>
         <w:left w:val="single" w:sz="8" w:space="0" w:color="78C0D4" w:themeColor="accent5" w:themeTint="BF"/>
@@ -16046,12 +15229,6 @@
         <w:right w:val="single" w:sz="8" w:space="0" w:color="78C0D4" w:themeColor="accent5" w:themeTint="BF"/>
         <w:insideH w:val="single" w:sz="8" w:space="0" w:color="78C0D4" w:themeColor="accent5" w:themeTint="BF"/>
       </w:tblBorders>
-      <w:tblCellMar>
-        <w:top w:w="0" w:type="dxa"/>
-        <w:left w:w="108" w:type="dxa"/>
-        <w:bottom w:w="0" w:type="dxa"/>
-        <w:right w:w="108" w:type="dxa"/>
-      </w:tblCellMar>
     </w:tblPr>
     <w:tblStylePr w:type="firstRow">
       <w:pPr>
@@ -16144,7 +15321,6 @@
     <w:tblPr>
       <w:tblStyleRowBandSize w:val="1"/>
       <w:tblStyleColBandSize w:val="1"/>
-      <w:tblInd w:w="0" w:type="dxa"/>
       <w:tblBorders>
         <w:top w:val="single" w:sz="8" w:space="0" w:color="F9B074" w:themeColor="accent6" w:themeTint="BF"/>
         <w:left w:val="single" w:sz="8" w:space="0" w:color="F9B074" w:themeColor="accent6" w:themeTint="BF"/>
@@ -16152,12 +15328,6 @@
         <w:right w:val="single" w:sz="8" w:space="0" w:color="F9B074" w:themeColor="accent6" w:themeTint="BF"/>
         <w:insideH w:val="single" w:sz="8" w:space="0" w:color="F9B074" w:themeColor="accent6" w:themeTint="BF"/>
       </w:tblBorders>
-      <w:tblCellMar>
-        <w:top w:w="0" w:type="dxa"/>
-        <w:left w:w="108" w:type="dxa"/>
-        <w:bottom w:w="0" w:type="dxa"/>
-        <w:right w:w="108" w:type="dxa"/>
-      </w:tblCellMar>
     </w:tblPr>
     <w:tblStylePr w:type="firstRow">
       <w:pPr>
@@ -16250,17 +15420,10 @@
     <w:tblPr>
       <w:tblStyleRowBandSize w:val="1"/>
       <w:tblStyleColBandSize w:val="1"/>
-      <w:tblInd w:w="0" w:type="dxa"/>
       <w:tblBorders>
         <w:top w:val="single" w:sz="18" w:space="0" w:color="auto"/>
         <w:bottom w:val="single" w:sz="18" w:space="0" w:color="auto"/>
       </w:tblBorders>
-      <w:tblCellMar>
-        <w:top w:w="0" w:type="dxa"/>
-        <w:left w:w="108" w:type="dxa"/>
-        <w:bottom w:w="0" w:type="dxa"/>
-        <w:right w:w="108" w:type="dxa"/>
-      </w:tblCellMar>
     </w:tblPr>
     <w:tblStylePr w:type="firstRow">
       <w:pPr>
@@ -16399,17 +15562,10 @@
     <w:tblPr>
       <w:tblStyleRowBandSize w:val="1"/>
       <w:tblStyleColBandSize w:val="1"/>
-      <w:tblInd w:w="0" w:type="dxa"/>
       <w:tblBorders>
         <w:top w:val="single" w:sz="18" w:space="0" w:color="auto"/>
         <w:bottom w:val="single" w:sz="18" w:space="0" w:color="auto"/>
       </w:tblBorders>
-      <w:tblCellMar>
-        <w:top w:w="0" w:type="dxa"/>
-        <w:left w:w="108" w:type="dxa"/>
-        <w:bottom w:w="0" w:type="dxa"/>
-        <w:right w:w="108" w:type="dxa"/>
-      </w:tblCellMar>
     </w:tblPr>
     <w:tblStylePr w:type="firstRow">
       <w:pPr>
@@ -16548,17 +15704,10 @@
     <w:tblPr>
       <w:tblStyleRowBandSize w:val="1"/>
       <w:tblStyleColBandSize w:val="1"/>
-      <w:tblInd w:w="0" w:type="dxa"/>
       <w:tblBorders>
         <w:top w:val="single" w:sz="18" w:space="0" w:color="auto"/>
         <w:bottom w:val="single" w:sz="18" w:space="0" w:color="auto"/>
       </w:tblBorders>
-      <w:tblCellMar>
-        <w:top w:w="0" w:type="dxa"/>
-        <w:left w:w="108" w:type="dxa"/>
-        <w:bottom w:w="0" w:type="dxa"/>
-        <w:right w:w="108" w:type="dxa"/>
-      </w:tblCellMar>
     </w:tblPr>
     <w:tblStylePr w:type="firstRow">
       <w:pPr>
@@ -16697,17 +15846,10 @@
     <w:tblPr>
       <w:tblStyleRowBandSize w:val="1"/>
       <w:tblStyleColBandSize w:val="1"/>
-      <w:tblInd w:w="0" w:type="dxa"/>
       <w:tblBorders>
         <w:top w:val="single" w:sz="18" w:space="0" w:color="auto"/>
         <w:bottom w:val="single" w:sz="18" w:space="0" w:color="auto"/>
       </w:tblBorders>
-      <w:tblCellMar>
-        <w:top w:w="0" w:type="dxa"/>
-        <w:left w:w="108" w:type="dxa"/>
-        <w:bottom w:w="0" w:type="dxa"/>
-        <w:right w:w="108" w:type="dxa"/>
-      </w:tblCellMar>
     </w:tblPr>
     <w:tblStylePr w:type="firstRow">
       <w:pPr>
@@ -16846,17 +15988,10 @@
     <w:tblPr>
       <w:tblStyleRowBandSize w:val="1"/>
       <w:tblStyleColBandSize w:val="1"/>
-      <w:tblInd w:w="0" w:type="dxa"/>
       <w:tblBorders>
         <w:top w:val="single" w:sz="18" w:space="0" w:color="auto"/>
         <w:bottom w:val="single" w:sz="18" w:space="0" w:color="auto"/>
       </w:tblBorders>
-      <w:tblCellMar>
-        <w:top w:w="0" w:type="dxa"/>
-        <w:left w:w="108" w:type="dxa"/>
-        <w:bottom w:w="0" w:type="dxa"/>
-        <w:right w:w="108" w:type="dxa"/>
-      </w:tblCellMar>
     </w:tblPr>
     <w:tblStylePr w:type="firstRow">
       <w:pPr>
@@ -16995,17 +16130,10 @@
     <w:tblPr>
       <w:tblStyleRowBandSize w:val="1"/>
       <w:tblStyleColBandSize w:val="1"/>
-      <w:tblInd w:w="0" w:type="dxa"/>
       <w:tblBorders>
         <w:top w:val="single" w:sz="18" w:space="0" w:color="auto"/>
         <w:bottom w:val="single" w:sz="18" w:space="0" w:color="auto"/>
       </w:tblBorders>
-      <w:tblCellMar>
-        <w:top w:w="0" w:type="dxa"/>
-        <w:left w:w="108" w:type="dxa"/>
-        <w:bottom w:w="0" w:type="dxa"/>
-        <w:right w:w="108" w:type="dxa"/>
-      </w:tblCellMar>
     </w:tblPr>
     <w:tblStylePr w:type="firstRow">
       <w:pPr>
@@ -17144,17 +16272,10 @@
     <w:tblPr>
       <w:tblStyleRowBandSize w:val="1"/>
       <w:tblStyleColBandSize w:val="1"/>
-      <w:tblInd w:w="0" w:type="dxa"/>
       <w:tblBorders>
         <w:top w:val="single" w:sz="18" w:space="0" w:color="auto"/>
         <w:bottom w:val="single" w:sz="18" w:space="0" w:color="auto"/>
       </w:tblBorders>
-      <w:tblCellMar>
-        <w:top w:w="0" w:type="dxa"/>
-        <w:left w:w="108" w:type="dxa"/>
-        <w:bottom w:w="0" w:type="dxa"/>
-        <w:right w:w="108" w:type="dxa"/>
-      </w:tblCellMar>
     </w:tblPr>
     <w:tblStylePr w:type="firstRow">
       <w:pPr>
@@ -17296,17 +16417,10 @@
     <w:tblPr>
       <w:tblStyleRowBandSize w:val="1"/>
       <w:tblStyleColBandSize w:val="1"/>
-      <w:tblInd w:w="0" w:type="dxa"/>
       <w:tblBorders>
         <w:top w:val="single" w:sz="8" w:space="0" w:color="000000" w:themeColor="text1"/>
         <w:bottom w:val="single" w:sz="8" w:space="0" w:color="000000" w:themeColor="text1"/>
       </w:tblBorders>
-      <w:tblCellMar>
-        <w:top w:w="0" w:type="dxa"/>
-        <w:left w:w="108" w:type="dxa"/>
-        <w:bottom w:w="0" w:type="dxa"/>
-        <w:right w:w="108" w:type="dxa"/>
-      </w:tblCellMar>
     </w:tblPr>
     <w:tblStylePr w:type="firstRow">
       <w:rPr>
@@ -17380,17 +16494,10 @@
     <w:tblPr>
       <w:tblStyleRowBandSize w:val="1"/>
       <w:tblStyleColBandSize w:val="1"/>
-      <w:tblInd w:w="0" w:type="dxa"/>
       <w:tblBorders>
         <w:top w:val="single" w:sz="8" w:space="0" w:color="4F81BD" w:themeColor="accent1"/>
         <w:bottom w:val="single" w:sz="8" w:space="0" w:color="4F81BD" w:themeColor="accent1"/>
       </w:tblBorders>
-      <w:tblCellMar>
-        <w:top w:w="0" w:type="dxa"/>
-        <w:left w:w="108" w:type="dxa"/>
-        <w:bottom w:w="0" w:type="dxa"/>
-        <w:right w:w="108" w:type="dxa"/>
-      </w:tblCellMar>
     </w:tblPr>
     <w:tblStylePr w:type="firstRow">
       <w:rPr>
@@ -17464,17 +16571,10 @@
     <w:tblPr>
       <w:tblStyleRowBandSize w:val="1"/>
       <w:tblStyleColBandSize w:val="1"/>
-      <w:tblInd w:w="0" w:type="dxa"/>
       <w:tblBorders>
         <w:top w:val="single" w:sz="8" w:space="0" w:color="C0504D" w:themeColor="accent2"/>
         <w:bottom w:val="single" w:sz="8" w:space="0" w:color="C0504D" w:themeColor="accent2"/>
       </w:tblBorders>
-      <w:tblCellMar>
-        <w:top w:w="0" w:type="dxa"/>
-        <w:left w:w="108" w:type="dxa"/>
-        <w:bottom w:w="0" w:type="dxa"/>
-        <w:right w:w="108" w:type="dxa"/>
-      </w:tblCellMar>
     </w:tblPr>
     <w:tblStylePr w:type="firstRow">
       <w:rPr>
@@ -17548,17 +16648,10 @@
     <w:tblPr>
       <w:tblStyleRowBandSize w:val="1"/>
       <w:tblStyleColBandSize w:val="1"/>
-      <w:tblInd w:w="0" w:type="dxa"/>
       <w:tblBorders>
         <w:top w:val="single" w:sz="8" w:space="0" w:color="9BBB59" w:themeColor="accent3"/>
         <w:bottom w:val="single" w:sz="8" w:space="0" w:color="9BBB59" w:themeColor="accent3"/>
       </w:tblBorders>
-      <w:tblCellMar>
-        <w:top w:w="0" w:type="dxa"/>
-        <w:left w:w="108" w:type="dxa"/>
-        <w:bottom w:w="0" w:type="dxa"/>
-        <w:right w:w="108" w:type="dxa"/>
-      </w:tblCellMar>
     </w:tblPr>
     <w:tblStylePr w:type="firstRow">
       <w:rPr>
@@ -17632,17 +16725,10 @@
     <w:tblPr>
       <w:tblStyleRowBandSize w:val="1"/>
       <w:tblStyleColBandSize w:val="1"/>
-      <w:tblInd w:w="0" w:type="dxa"/>
       <w:tblBorders>
         <w:top w:val="single" w:sz="8" w:space="0" w:color="8064A2" w:themeColor="accent4"/>
         <w:bottom w:val="single" w:sz="8" w:space="0" w:color="8064A2" w:themeColor="accent4"/>
       </w:tblBorders>
-      <w:tblCellMar>
-        <w:top w:w="0" w:type="dxa"/>
-        <w:left w:w="108" w:type="dxa"/>
-        <w:bottom w:w="0" w:type="dxa"/>
-        <w:right w:w="108" w:type="dxa"/>
-      </w:tblCellMar>
     </w:tblPr>
     <w:tblStylePr w:type="firstRow">
       <w:rPr>
@@ -17716,17 +16802,10 @@
     <w:tblPr>
       <w:tblStyleRowBandSize w:val="1"/>
       <w:tblStyleColBandSize w:val="1"/>
-      <w:tblInd w:w="0" w:type="dxa"/>
       <w:tblBorders>
         <w:top w:val="single" w:sz="8" w:space="0" w:color="4BACC6" w:themeColor="accent5"/>
         <w:bottom w:val="single" w:sz="8" w:space="0" w:color="4BACC6" w:themeColor="accent5"/>
       </w:tblBorders>
-      <w:tblCellMar>
-        <w:top w:w="0" w:type="dxa"/>
-        <w:left w:w="108" w:type="dxa"/>
-        <w:bottom w:w="0" w:type="dxa"/>
-        <w:right w:w="108" w:type="dxa"/>
-      </w:tblCellMar>
     </w:tblPr>
     <w:tblStylePr w:type="firstRow">
       <w:rPr>
@@ -17800,17 +16879,10 @@
     <w:tblPr>
       <w:tblStyleRowBandSize w:val="1"/>
       <w:tblStyleColBandSize w:val="1"/>
-      <w:tblInd w:w="0" w:type="dxa"/>
       <w:tblBorders>
         <w:top w:val="single" w:sz="8" w:space="0" w:color="F79646" w:themeColor="accent6"/>
         <w:bottom w:val="single" w:sz="8" w:space="0" w:color="F79646" w:themeColor="accent6"/>
       </w:tblBorders>
-      <w:tblCellMar>
-        <w:top w:w="0" w:type="dxa"/>
-        <w:left w:w="108" w:type="dxa"/>
-        <w:bottom w:w="0" w:type="dxa"/>
-        <w:right w:w="108" w:type="dxa"/>
-      </w:tblCellMar>
     </w:tblPr>
     <w:tblStylePr w:type="firstRow">
       <w:rPr>
@@ -17885,19 +16957,12 @@
     <w:tblPr>
       <w:tblStyleRowBandSize w:val="1"/>
       <w:tblStyleColBandSize w:val="1"/>
-      <w:tblInd w:w="0" w:type="dxa"/>
       <w:tblBorders>
         <w:top w:val="single" w:sz="8" w:space="0" w:color="000000" w:themeColor="text1"/>
         <w:left w:val="single" w:sz="8" w:space="0" w:color="000000" w:themeColor="text1"/>
         <w:bottom w:val="single" w:sz="8" w:space="0" w:color="000000" w:themeColor="text1"/>
         <w:right w:val="single" w:sz="8" w:space="0" w:color="000000" w:themeColor="text1"/>
       </w:tblBorders>
-      <w:tblCellMar>
-        <w:top w:w="0" w:type="dxa"/>
-        <w:left w:w="108" w:type="dxa"/>
-        <w:bottom w:w="0" w:type="dxa"/>
-        <w:right w:w="108" w:type="dxa"/>
-      </w:tblCellMar>
     </w:tblPr>
     <w:tblStylePr w:type="firstRow">
       <w:rPr>
@@ -18013,19 +17078,12 @@
     <w:tblPr>
       <w:tblStyleRowBandSize w:val="1"/>
       <w:tblStyleColBandSize w:val="1"/>
-      <w:tblInd w:w="0" w:type="dxa"/>
       <w:tblBorders>
         <w:top w:val="single" w:sz="8" w:space="0" w:color="4F81BD" w:themeColor="accent1"/>
         <w:left w:val="single" w:sz="8" w:space="0" w:color="4F81BD" w:themeColor="accent1"/>
         <w:bottom w:val="single" w:sz="8" w:space="0" w:color="4F81BD" w:themeColor="accent1"/>
         <w:right w:val="single" w:sz="8" w:space="0" w:color="4F81BD" w:themeColor="accent1"/>
       </w:tblBorders>
-      <w:tblCellMar>
-        <w:top w:w="0" w:type="dxa"/>
-        <w:left w:w="108" w:type="dxa"/>
-        <w:bottom w:w="0" w:type="dxa"/>
-        <w:right w:w="108" w:type="dxa"/>
-      </w:tblCellMar>
     </w:tblPr>
     <w:tblStylePr w:type="firstRow">
       <w:rPr>
@@ -18141,19 +17199,12 @@
     <w:tblPr>
       <w:tblStyleRowBandSize w:val="1"/>
       <w:tblStyleColBandSize w:val="1"/>
-      <w:tblInd w:w="0" w:type="dxa"/>
       <w:tblBorders>
         <w:top w:val="single" w:sz="8" w:space="0" w:color="C0504D" w:themeColor="accent2"/>
         <w:left w:val="single" w:sz="8" w:space="0" w:color="C0504D" w:themeColor="accent2"/>
         <w:bottom w:val="single" w:sz="8" w:space="0" w:color="C0504D" w:themeColor="accent2"/>
         <w:right w:val="single" w:sz="8" w:space="0" w:color="C0504D" w:themeColor="accent2"/>
       </w:tblBorders>
-      <w:tblCellMar>
-        <w:top w:w="0" w:type="dxa"/>
-        <w:left w:w="108" w:type="dxa"/>
-        <w:bottom w:w="0" w:type="dxa"/>
-        <w:right w:w="108" w:type="dxa"/>
-      </w:tblCellMar>
     </w:tblPr>
     <w:tblStylePr w:type="firstRow">
       <w:rPr>
@@ -18269,19 +17320,12 @@
     <w:tblPr>
       <w:tblStyleRowBandSize w:val="1"/>
       <w:tblStyleColBandSize w:val="1"/>
-      <w:tblInd w:w="0" w:type="dxa"/>
       <w:tblBorders>
         <w:top w:val="single" w:sz="8" w:space="0" w:color="9BBB59" w:themeColor="accent3"/>
         <w:left w:val="single" w:sz="8" w:space="0" w:color="9BBB59" w:themeColor="accent3"/>
         <w:bottom w:val="single" w:sz="8" w:space="0" w:color="9BBB59" w:themeColor="accent3"/>
         <w:right w:val="single" w:sz="8" w:space="0" w:color="9BBB59" w:themeColor="accent3"/>
       </w:tblBorders>
-      <w:tblCellMar>
-        <w:top w:w="0" w:type="dxa"/>
-        <w:left w:w="108" w:type="dxa"/>
-        <w:bottom w:w="0" w:type="dxa"/>
-        <w:right w:w="108" w:type="dxa"/>
-      </w:tblCellMar>
     </w:tblPr>
     <w:tblStylePr w:type="firstRow">
       <w:rPr>
@@ -18397,19 +17441,12 @@
     <w:tblPr>
       <w:tblStyleRowBandSize w:val="1"/>
       <w:tblStyleColBandSize w:val="1"/>
-      <w:tblInd w:w="0" w:type="dxa"/>
       <w:tblBorders>
         <w:top w:val="single" w:sz="8" w:space="0" w:color="8064A2" w:themeColor="accent4"/>
         <w:left w:val="single" w:sz="8" w:space="0" w:color="8064A2" w:themeColor="accent4"/>
         <w:bottom w:val="single" w:sz="8" w:space="0" w:color="8064A2" w:themeColor="accent4"/>
         <w:right w:val="single" w:sz="8" w:space="0" w:color="8064A2" w:themeColor="accent4"/>
       </w:tblBorders>
-      <w:tblCellMar>
-        <w:top w:w="0" w:type="dxa"/>
-        <w:left w:w="108" w:type="dxa"/>
-        <w:bottom w:w="0" w:type="dxa"/>
-        <w:right w:w="108" w:type="dxa"/>
-      </w:tblCellMar>
     </w:tblPr>
     <w:tblStylePr w:type="firstRow">
       <w:rPr>
@@ -18525,19 +17562,12 @@
     <w:tblPr>
       <w:tblStyleRowBandSize w:val="1"/>
       <w:tblStyleColBandSize w:val="1"/>
-      <w:tblInd w:w="0" w:type="dxa"/>
       <w:tblBorders>
         <w:top w:val="single" w:sz="8" w:space="0" w:color="4BACC6" w:themeColor="accent5"/>
         <w:left w:val="single" w:sz="8" w:space="0" w:color="4BACC6" w:themeColor="accent5"/>
         <w:bottom w:val="single" w:sz="8" w:space="0" w:color="4BACC6" w:themeColor="accent5"/>
         <w:right w:val="single" w:sz="8" w:space="0" w:color="4BACC6" w:themeColor="accent5"/>
       </w:tblBorders>
-      <w:tblCellMar>
-        <w:top w:w="0" w:type="dxa"/>
-        <w:left w:w="108" w:type="dxa"/>
-        <w:bottom w:w="0" w:type="dxa"/>
-        <w:right w:w="108" w:type="dxa"/>
-      </w:tblCellMar>
     </w:tblPr>
     <w:tblStylePr w:type="firstRow">
       <w:rPr>
@@ -18653,19 +17683,12 @@
     <w:tblPr>
       <w:tblStyleRowBandSize w:val="1"/>
       <w:tblStyleColBandSize w:val="1"/>
-      <w:tblInd w:w="0" w:type="dxa"/>
       <w:tblBorders>
         <w:top w:val="single" w:sz="8" w:space="0" w:color="F79646" w:themeColor="accent6"/>
         <w:left w:val="single" w:sz="8" w:space="0" w:color="F79646" w:themeColor="accent6"/>
         <w:bottom w:val="single" w:sz="8" w:space="0" w:color="F79646" w:themeColor="accent6"/>
         <w:right w:val="single" w:sz="8" w:space="0" w:color="F79646" w:themeColor="accent6"/>
       </w:tblBorders>
-      <w:tblCellMar>
-        <w:top w:w="0" w:type="dxa"/>
-        <w:left w:w="108" w:type="dxa"/>
-        <w:bottom w:w="0" w:type="dxa"/>
-        <w:right w:w="108" w:type="dxa"/>
-      </w:tblCellMar>
     </w:tblPr>
     <w:tblStylePr w:type="firstRow">
       <w:rPr>
@@ -18777,7 +17800,6 @@
     <w:tblPr>
       <w:tblStyleRowBandSize w:val="1"/>
       <w:tblStyleColBandSize w:val="1"/>
-      <w:tblInd w:w="0" w:type="dxa"/>
       <w:tblBorders>
         <w:top w:val="single" w:sz="8" w:space="0" w:color="404040" w:themeColor="text1" w:themeTint="BF"/>
         <w:left w:val="single" w:sz="8" w:space="0" w:color="404040" w:themeColor="text1" w:themeTint="BF"/>
@@ -18786,12 +17808,6 @@
         <w:insideH w:val="single" w:sz="8" w:space="0" w:color="404040" w:themeColor="text1" w:themeTint="BF"/>
         <w:insideV w:val="single" w:sz="8" w:space="0" w:color="404040" w:themeColor="text1" w:themeTint="BF"/>
       </w:tblBorders>
-      <w:tblCellMar>
-        <w:top w:w="0" w:type="dxa"/>
-        <w:left w:w="108" w:type="dxa"/>
-        <w:bottom w:w="0" w:type="dxa"/>
-        <w:right w:w="108" w:type="dxa"/>
-      </w:tblCellMar>
     </w:tblPr>
     <w:tcPr>
       <w:shd w:val="clear" w:color="auto" w:fill="C0C0C0" w:themeFill="text1" w:themeFillTint="3F"/>
@@ -18850,7 +17866,6 @@
     <w:tblPr>
       <w:tblStyleRowBandSize w:val="1"/>
       <w:tblStyleColBandSize w:val="1"/>
-      <w:tblInd w:w="0" w:type="dxa"/>
       <w:tblBorders>
         <w:top w:val="single" w:sz="8" w:space="0" w:color="7BA0CD" w:themeColor="accent1" w:themeTint="BF"/>
         <w:left w:val="single" w:sz="8" w:space="0" w:color="7BA0CD" w:themeColor="accent1" w:themeTint="BF"/>
@@ -18859,12 +17874,6 @@
         <w:insideH w:val="single" w:sz="8" w:space="0" w:color="7BA0CD" w:themeColor="accent1" w:themeTint="BF"/>
         <w:insideV w:val="single" w:sz="8" w:space="0" w:color="7BA0CD" w:themeColor="accent1" w:themeTint="BF"/>
       </w:tblBorders>
-      <w:tblCellMar>
-        <w:top w:w="0" w:type="dxa"/>
-        <w:left w:w="108" w:type="dxa"/>
-        <w:bottom w:w="0" w:type="dxa"/>
-        <w:right w:w="108" w:type="dxa"/>
-      </w:tblCellMar>
     </w:tblPr>
     <w:tcPr>
       <w:shd w:val="clear" w:color="auto" w:fill="D3DFEE" w:themeFill="accent1" w:themeFillTint="3F"/>
@@ -18923,7 +17932,6 @@
     <w:tblPr>
       <w:tblStyleRowBandSize w:val="1"/>
       <w:tblStyleColBandSize w:val="1"/>
-      <w:tblInd w:w="0" w:type="dxa"/>
       <w:tblBorders>
         <w:top w:val="single" w:sz="8" w:space="0" w:color="CF7B79" w:themeColor="accent2" w:themeTint="BF"/>
         <w:left w:val="single" w:sz="8" w:space="0" w:color="CF7B79" w:themeColor="accent2" w:themeTint="BF"/>
@@ -18932,12 +17940,6 @@
         <w:insideH w:val="single" w:sz="8" w:space="0" w:color="CF7B79" w:themeColor="accent2" w:themeTint="BF"/>
         <w:insideV w:val="single" w:sz="8" w:space="0" w:color="CF7B79" w:themeColor="accent2" w:themeTint="BF"/>
       </w:tblBorders>
-      <w:tblCellMar>
-        <w:top w:w="0" w:type="dxa"/>
-        <w:left w:w="108" w:type="dxa"/>
-        <w:bottom w:w="0" w:type="dxa"/>
-        <w:right w:w="108" w:type="dxa"/>
-      </w:tblCellMar>
     </w:tblPr>
     <w:tcPr>
       <w:shd w:val="clear" w:color="auto" w:fill="EFD3D2" w:themeFill="accent2" w:themeFillTint="3F"/>
@@ -18996,7 +17998,6 @@
     <w:tblPr>
       <w:tblStyleRowBandSize w:val="1"/>
       <w:tblStyleColBandSize w:val="1"/>
-      <w:tblInd w:w="0" w:type="dxa"/>
       <w:tblBorders>
         <w:top w:val="single" w:sz="8" w:space="0" w:color="B3CC82" w:themeColor="accent3" w:themeTint="BF"/>
         <w:left w:val="single" w:sz="8" w:space="0" w:color="B3CC82" w:themeColor="accent3" w:themeTint="BF"/>
@@ -19005,12 +18006,6 @@
         <w:insideH w:val="single" w:sz="8" w:space="0" w:color="B3CC82" w:themeColor="accent3" w:themeTint="BF"/>
         <w:insideV w:val="single" w:sz="8" w:space="0" w:color="B3CC82" w:themeColor="accent3" w:themeTint="BF"/>
       </w:tblBorders>
-      <w:tblCellMar>
-        <w:top w:w="0" w:type="dxa"/>
-        <w:left w:w="108" w:type="dxa"/>
-        <w:bottom w:w="0" w:type="dxa"/>
-        <w:right w:w="108" w:type="dxa"/>
-      </w:tblCellMar>
     </w:tblPr>
     <w:tcPr>
       <w:shd w:val="clear" w:color="auto" w:fill="E6EED5" w:themeFill="accent3" w:themeFillTint="3F"/>
@@ -19069,7 +18064,6 @@
     <w:tblPr>
       <w:tblStyleRowBandSize w:val="1"/>
       <w:tblStyleColBandSize w:val="1"/>
-      <w:tblInd w:w="0" w:type="dxa"/>
       <w:tblBorders>
         <w:top w:val="single" w:sz="8" w:space="0" w:color="9F8AB9" w:themeColor="accent4" w:themeTint="BF"/>
         <w:left w:val="single" w:sz="8" w:space="0" w:color="9F8AB9" w:themeColor="accent4" w:themeTint="BF"/>
@@ -19078,12 +18072,6 @@
         <w:insideH w:val="single" w:sz="8" w:space="0" w:color="9F8AB9" w:themeColor="accent4" w:themeTint="BF"/>
         <w:insideV w:val="single" w:sz="8" w:space="0" w:color="9F8AB9" w:themeColor="accent4" w:themeTint="BF"/>
       </w:tblBorders>
-      <w:tblCellMar>
-        <w:top w:w="0" w:type="dxa"/>
-        <w:left w:w="108" w:type="dxa"/>
-        <w:bottom w:w="0" w:type="dxa"/>
-        <w:right w:w="108" w:type="dxa"/>
-      </w:tblCellMar>
     </w:tblPr>
     <w:tcPr>
       <w:shd w:val="clear" w:color="auto" w:fill="DFD8E8" w:themeFill="accent4" w:themeFillTint="3F"/>
@@ -19142,7 +18130,6 @@
     <w:tblPr>
       <w:tblStyleRowBandSize w:val="1"/>
       <w:tblStyleColBandSize w:val="1"/>
-      <w:tblInd w:w="0" w:type="dxa"/>
       <w:tblBorders>
         <w:top w:val="single" w:sz="8" w:space="0" w:color="78C0D4" w:themeColor="accent5" w:themeTint="BF"/>
         <w:left w:val="single" w:sz="8" w:space="0" w:color="78C0D4" w:themeColor="accent5" w:themeTint="BF"/>
@@ -19151,12 +18138,6 @@
         <w:insideH w:val="single" w:sz="8" w:space="0" w:color="78C0D4" w:themeColor="accent5" w:themeTint="BF"/>
         <w:insideV w:val="single" w:sz="8" w:space="0" w:color="78C0D4" w:themeColor="accent5" w:themeTint="BF"/>
       </w:tblBorders>
-      <w:tblCellMar>
-        <w:top w:w="0" w:type="dxa"/>
-        <w:left w:w="108" w:type="dxa"/>
-        <w:bottom w:w="0" w:type="dxa"/>
-        <w:right w:w="108" w:type="dxa"/>
-      </w:tblCellMar>
     </w:tblPr>
     <w:tcPr>
       <w:shd w:val="clear" w:color="auto" w:fill="D2EAF1" w:themeFill="accent5" w:themeFillTint="3F"/>
@@ -19215,7 +18196,6 @@
     <w:tblPr>
       <w:tblStyleRowBandSize w:val="1"/>
       <w:tblStyleColBandSize w:val="1"/>
-      <w:tblInd w:w="0" w:type="dxa"/>
       <w:tblBorders>
         <w:top w:val="single" w:sz="8" w:space="0" w:color="F9B074" w:themeColor="accent6" w:themeTint="BF"/>
         <w:left w:val="single" w:sz="8" w:space="0" w:color="F9B074" w:themeColor="accent6" w:themeTint="BF"/>
@@ -19224,12 +18204,6 @@
         <w:insideH w:val="single" w:sz="8" w:space="0" w:color="F9B074" w:themeColor="accent6" w:themeTint="BF"/>
         <w:insideV w:val="single" w:sz="8" w:space="0" w:color="F9B074" w:themeColor="accent6" w:themeTint="BF"/>
       </w:tblBorders>
-      <w:tblCellMar>
-        <w:top w:w="0" w:type="dxa"/>
-        <w:left w:w="108" w:type="dxa"/>
-        <w:bottom w:w="0" w:type="dxa"/>
-        <w:right w:w="108" w:type="dxa"/>
-      </w:tblCellMar>
     </w:tblPr>
     <w:tcPr>
       <w:shd w:val="clear" w:color="auto" w:fill="FDE4D0" w:themeFill="accent6" w:themeFillTint="3F"/>
@@ -19292,7 +18266,6 @@
     <w:tblPr>
       <w:tblStyleRowBandSize w:val="1"/>
       <w:tblStyleColBandSize w:val="1"/>
-      <w:tblInd w:w="0" w:type="dxa"/>
       <w:tblBorders>
         <w:top w:val="single" w:sz="8" w:space="0" w:color="000000" w:themeColor="text1"/>
         <w:left w:val="single" w:sz="8" w:space="0" w:color="000000" w:themeColor="text1"/>
@@ -19301,12 +18274,6 @@
         <w:insideH w:val="single" w:sz="8" w:space="0" w:color="000000" w:themeColor="text1"/>
         <w:insideV w:val="single" w:sz="8" w:space="0" w:color="000000" w:themeColor="text1"/>
       </w:tblBorders>
-      <w:tblCellMar>
-        <w:top w:w="0" w:type="dxa"/>
-        <w:left w:w="108" w:type="dxa"/>
-        <w:bottom w:w="0" w:type="dxa"/>
-        <w:right w:w="108" w:type="dxa"/>
-      </w:tblCellMar>
     </w:tblPr>
     <w:tcPr>
       <w:shd w:val="clear" w:color="auto" w:fill="C0C0C0" w:themeFill="text1" w:themeFillTint="3F"/>
@@ -19417,7 +18384,6 @@
     <w:tblPr>
       <w:tblStyleRowBandSize w:val="1"/>
       <w:tblStyleColBandSize w:val="1"/>
-      <w:tblInd w:w="0" w:type="dxa"/>
       <w:tblBorders>
         <w:top w:val="single" w:sz="8" w:space="0" w:color="4F81BD" w:themeColor="accent1"/>
         <w:left w:val="single" w:sz="8" w:space="0" w:color="4F81BD" w:themeColor="accent1"/>
@@ -19426,12 +18392,6 @@
         <w:insideH w:val="single" w:sz="8" w:space="0" w:color="4F81BD" w:themeColor="accent1"/>
         <w:insideV w:val="single" w:sz="8" w:space="0" w:color="4F81BD" w:themeColor="accent1"/>
       </w:tblBorders>
-      <w:tblCellMar>
-        <w:top w:w="0" w:type="dxa"/>
-        <w:left w:w="108" w:type="dxa"/>
-        <w:bottom w:w="0" w:type="dxa"/>
-        <w:right w:w="108" w:type="dxa"/>
-      </w:tblCellMar>
     </w:tblPr>
     <w:tcPr>
       <w:shd w:val="clear" w:color="auto" w:fill="D3DFEE" w:themeFill="accent1" w:themeFillTint="3F"/>
@@ -19542,7 +18502,6 @@
     <w:tblPr>
       <w:tblStyleRowBandSize w:val="1"/>
       <w:tblStyleColBandSize w:val="1"/>
-      <w:tblInd w:w="0" w:type="dxa"/>
       <w:tblBorders>
         <w:top w:val="single" w:sz="8" w:space="0" w:color="C0504D" w:themeColor="accent2"/>
         <w:left w:val="single" w:sz="8" w:space="0" w:color="C0504D" w:themeColor="accent2"/>
@@ -19551,12 +18510,6 @@
         <w:insideH w:val="single" w:sz="8" w:space="0" w:color="C0504D" w:themeColor="accent2"/>
         <w:insideV w:val="single" w:sz="8" w:space="0" w:color="C0504D" w:themeColor="accent2"/>
       </w:tblBorders>
-      <w:tblCellMar>
-        <w:top w:w="0" w:type="dxa"/>
-        <w:left w:w="108" w:type="dxa"/>
-        <w:bottom w:w="0" w:type="dxa"/>
-        <w:right w:w="108" w:type="dxa"/>
-      </w:tblCellMar>
     </w:tblPr>
     <w:tcPr>
       <w:shd w:val="clear" w:color="auto" w:fill="EFD3D2" w:themeFill="accent2" w:themeFillTint="3F"/>
@@ -19667,7 +18620,6 @@
     <w:tblPr>
       <w:tblStyleRowBandSize w:val="1"/>
       <w:tblStyleColBandSize w:val="1"/>
-      <w:tblInd w:w="0" w:type="dxa"/>
       <w:tblBorders>
         <w:top w:val="single" w:sz="8" w:space="0" w:color="9BBB59" w:themeColor="accent3"/>
         <w:left w:val="single" w:sz="8" w:space="0" w:color="9BBB59" w:themeColor="accent3"/>
@@ -19676,12 +18628,6 @@
         <w:insideH w:val="single" w:sz="8" w:space="0" w:color="9BBB59" w:themeColor="accent3"/>
         <w:insideV w:val="single" w:sz="8" w:space="0" w:color="9BBB59" w:themeColor="accent3"/>
       </w:tblBorders>
-      <w:tblCellMar>
-        <w:top w:w="0" w:type="dxa"/>
-        <w:left w:w="108" w:type="dxa"/>
-        <w:bottom w:w="0" w:type="dxa"/>
-        <w:right w:w="108" w:type="dxa"/>
-      </w:tblCellMar>
     </w:tblPr>
     <w:tcPr>
       <w:shd w:val="clear" w:color="auto" w:fill="E6EED5" w:themeFill="accent3" w:themeFillTint="3F"/>
@@ -19792,7 +18738,6 @@
     <w:tblPr>
       <w:tblStyleRowBandSize w:val="1"/>
       <w:tblStyleColBandSize w:val="1"/>
-      <w:tblInd w:w="0" w:type="dxa"/>
       <w:tblBorders>
         <w:top w:val="single" w:sz="8" w:space="0" w:color="8064A2" w:themeColor="accent4"/>
         <w:left w:val="single" w:sz="8" w:space="0" w:color="8064A2" w:themeColor="accent4"/>
@@ -19801,12 +18746,6 @@
         <w:insideH w:val="single" w:sz="8" w:space="0" w:color="8064A2" w:themeColor="accent4"/>
         <w:insideV w:val="single" w:sz="8" w:space="0" w:color="8064A2" w:themeColor="accent4"/>
       </w:tblBorders>
-      <w:tblCellMar>
-        <w:top w:w="0" w:type="dxa"/>
-        <w:left w:w="108" w:type="dxa"/>
-        <w:bottom w:w="0" w:type="dxa"/>
-        <w:right w:w="108" w:type="dxa"/>
-      </w:tblCellMar>
     </w:tblPr>
     <w:tcPr>
       <w:shd w:val="clear" w:color="auto" w:fill="DFD8E8" w:themeFill="accent4" w:themeFillTint="3F"/>
@@ -19917,7 +18856,6 @@
     <w:tblPr>
       <w:tblStyleRowBandSize w:val="1"/>
       <w:tblStyleColBandSize w:val="1"/>
-      <w:tblInd w:w="0" w:type="dxa"/>
       <w:tblBorders>
         <w:top w:val="single" w:sz="8" w:space="0" w:color="4BACC6" w:themeColor="accent5"/>
         <w:left w:val="single" w:sz="8" w:space="0" w:color="4BACC6" w:themeColor="accent5"/>
@@ -19926,12 +18864,6 @@
         <w:insideH w:val="single" w:sz="8" w:space="0" w:color="4BACC6" w:themeColor="accent5"/>
         <w:insideV w:val="single" w:sz="8" w:space="0" w:color="4BACC6" w:themeColor="accent5"/>
       </w:tblBorders>
-      <w:tblCellMar>
-        <w:top w:w="0" w:type="dxa"/>
-        <w:left w:w="108" w:type="dxa"/>
-        <w:bottom w:w="0" w:type="dxa"/>
-        <w:right w:w="108" w:type="dxa"/>
-      </w:tblCellMar>
     </w:tblPr>
     <w:tcPr>
       <w:shd w:val="clear" w:color="auto" w:fill="D2EAF1" w:themeFill="accent5" w:themeFillTint="3F"/>
@@ -20042,7 +18974,6 @@
     <w:tblPr>
       <w:tblStyleRowBandSize w:val="1"/>
       <w:tblStyleColBandSize w:val="1"/>
-      <w:tblInd w:w="0" w:type="dxa"/>
       <w:tblBorders>
         <w:top w:val="single" w:sz="8" w:space="0" w:color="F79646" w:themeColor="accent6"/>
         <w:left w:val="single" w:sz="8" w:space="0" w:color="F79646" w:themeColor="accent6"/>
@@ -20051,12 +18982,6 @@
         <w:insideH w:val="single" w:sz="8" w:space="0" w:color="F79646" w:themeColor="accent6"/>
         <w:insideV w:val="single" w:sz="8" w:space="0" w:color="F79646" w:themeColor="accent6"/>
       </w:tblBorders>
-      <w:tblCellMar>
-        <w:top w:w="0" w:type="dxa"/>
-        <w:left w:w="108" w:type="dxa"/>
-        <w:bottom w:w="0" w:type="dxa"/>
-        <w:right w:w="108" w:type="dxa"/>
-      </w:tblCellMar>
     </w:tblPr>
     <w:tcPr>
       <w:shd w:val="clear" w:color="auto" w:fill="FDE4D0" w:themeFill="accent6" w:themeFillTint="3F"/>
@@ -20163,7 +19088,6 @@
     <w:tblPr>
       <w:tblStyleRowBandSize w:val="1"/>
       <w:tblStyleColBandSize w:val="1"/>
-      <w:tblInd w:w="0" w:type="dxa"/>
       <w:tblBorders>
         <w:top w:val="single" w:sz="8" w:space="0" w:color="FFFFFF" w:themeColor="background1"/>
         <w:left w:val="single" w:sz="8" w:space="0" w:color="FFFFFF" w:themeColor="background1"/>
@@ -20172,12 +19096,6 @@
         <w:insideH w:val="single" w:sz="6" w:space="0" w:color="FFFFFF" w:themeColor="background1"/>
         <w:insideV w:val="single" w:sz="6" w:space="0" w:color="FFFFFF" w:themeColor="background1"/>
       </w:tblBorders>
-      <w:tblCellMar>
-        <w:top w:w="0" w:type="dxa"/>
-        <w:left w:w="108" w:type="dxa"/>
-        <w:bottom w:w="0" w:type="dxa"/>
-        <w:right w:w="108" w:type="dxa"/>
-      </w:tblCellMar>
     </w:tblPr>
     <w:tcPr>
       <w:shd w:val="clear" w:color="auto" w:fill="C0C0C0" w:themeFill="text1" w:themeFillTint="3F"/>
@@ -20304,7 +19222,6 @@
     <w:tblPr>
       <w:tblStyleRowBandSize w:val="1"/>
       <w:tblStyleColBandSize w:val="1"/>
-      <w:tblInd w:w="0" w:type="dxa"/>
       <w:tblBorders>
         <w:top w:val="single" w:sz="8" w:space="0" w:color="FFFFFF" w:themeColor="background1"/>
         <w:left w:val="single" w:sz="8" w:space="0" w:color="FFFFFF" w:themeColor="background1"/>
@@ -20313,12 +19230,6 @@
         <w:insideH w:val="single" w:sz="6" w:space="0" w:color="FFFFFF" w:themeColor="background1"/>
         <w:insideV w:val="single" w:sz="6" w:space="0" w:color="FFFFFF" w:themeColor="background1"/>
       </w:tblBorders>
-      <w:tblCellMar>
-        <w:top w:w="0" w:type="dxa"/>
-        <w:left w:w="108" w:type="dxa"/>
-        <w:bottom w:w="0" w:type="dxa"/>
-        <w:right w:w="108" w:type="dxa"/>
-      </w:tblCellMar>
     </w:tblPr>
     <w:tcPr>
       <w:shd w:val="clear" w:color="auto" w:fill="D3DFEE" w:themeFill="accent1" w:themeFillTint="3F"/>
@@ -20445,7 +19356,6 @@
     <w:tblPr>
       <w:tblStyleRowBandSize w:val="1"/>
       <w:tblStyleColBandSize w:val="1"/>
-      <w:tblInd w:w="0" w:type="dxa"/>
       <w:tblBorders>
         <w:top w:val="single" w:sz="8" w:space="0" w:color="FFFFFF" w:themeColor="background1"/>
         <w:left w:val="single" w:sz="8" w:space="0" w:color="FFFFFF" w:themeColor="background1"/>
@@ -20454,12 +19364,6 @@
         <w:insideH w:val="single" w:sz="6" w:space="0" w:color="FFFFFF" w:themeColor="background1"/>
         <w:insideV w:val="single" w:sz="6" w:space="0" w:color="FFFFFF" w:themeColor="background1"/>
       </w:tblBorders>
-      <w:tblCellMar>
-        <w:top w:w="0" w:type="dxa"/>
-        <w:left w:w="108" w:type="dxa"/>
-        <w:bottom w:w="0" w:type="dxa"/>
-        <w:right w:w="108" w:type="dxa"/>
-      </w:tblCellMar>
     </w:tblPr>
     <w:tcPr>
       <w:shd w:val="clear" w:color="auto" w:fill="EFD3D2" w:themeFill="accent2" w:themeFillTint="3F"/>
@@ -20586,7 +19490,6 @@
     <w:tblPr>
       <w:tblStyleRowBandSize w:val="1"/>
       <w:tblStyleColBandSize w:val="1"/>
-      <w:tblInd w:w="0" w:type="dxa"/>
       <w:tblBorders>
         <w:top w:val="single" w:sz="8" w:space="0" w:color="FFFFFF" w:themeColor="background1"/>
         <w:left w:val="single" w:sz="8" w:space="0" w:color="FFFFFF" w:themeColor="background1"/>
@@ -20595,12 +19498,6 @@
         <w:insideH w:val="single" w:sz="6" w:space="0" w:color="FFFFFF" w:themeColor="background1"/>
         <w:insideV w:val="single" w:sz="6" w:space="0" w:color="FFFFFF" w:themeColor="background1"/>
       </w:tblBorders>
-      <w:tblCellMar>
-        <w:top w:w="0" w:type="dxa"/>
-        <w:left w:w="108" w:type="dxa"/>
-        <w:bottom w:w="0" w:type="dxa"/>
-        <w:right w:w="108" w:type="dxa"/>
-      </w:tblCellMar>
     </w:tblPr>
     <w:tcPr>
       <w:shd w:val="clear" w:color="auto" w:fill="E6EED5" w:themeFill="accent3" w:themeFillTint="3F"/>
@@ -20727,7 +19624,6 @@
     <w:tblPr>
       <w:tblStyleRowBandSize w:val="1"/>
       <w:tblStyleColBandSize w:val="1"/>
-      <w:tblInd w:w="0" w:type="dxa"/>
       <w:tblBorders>
         <w:top w:val="single" w:sz="8" w:space="0" w:color="FFFFFF" w:themeColor="background1"/>
         <w:left w:val="single" w:sz="8" w:space="0" w:color="FFFFFF" w:themeColor="background1"/>
@@ -20736,12 +19632,6 @@
         <w:insideH w:val="single" w:sz="6" w:space="0" w:color="FFFFFF" w:themeColor="background1"/>
         <w:insideV w:val="single" w:sz="6" w:space="0" w:color="FFFFFF" w:themeColor="background1"/>
       </w:tblBorders>
-      <w:tblCellMar>
-        <w:top w:w="0" w:type="dxa"/>
-        <w:left w:w="108" w:type="dxa"/>
-        <w:bottom w:w="0" w:type="dxa"/>
-        <w:right w:w="108" w:type="dxa"/>
-      </w:tblCellMar>
     </w:tblPr>
     <w:tcPr>
       <w:shd w:val="clear" w:color="auto" w:fill="DFD8E8" w:themeFill="accent4" w:themeFillTint="3F"/>
@@ -20868,7 +19758,6 @@
     <w:tblPr>
       <w:tblStyleRowBandSize w:val="1"/>
       <w:tblStyleColBandSize w:val="1"/>
-      <w:tblInd w:w="0" w:type="dxa"/>
       <w:tblBorders>
         <w:top w:val="single" w:sz="8" w:space="0" w:color="FFFFFF" w:themeColor="background1"/>
         <w:left w:val="single" w:sz="8" w:space="0" w:color="FFFFFF" w:themeColor="background1"/>
@@ -20877,12 +19766,6 @@
         <w:insideH w:val="single" w:sz="6" w:space="0" w:color="FFFFFF" w:themeColor="background1"/>
         <w:insideV w:val="single" w:sz="6" w:space="0" w:color="FFFFFF" w:themeColor="background1"/>
       </w:tblBorders>
-      <w:tblCellMar>
-        <w:top w:w="0" w:type="dxa"/>
-        <w:left w:w="108" w:type="dxa"/>
-        <w:bottom w:w="0" w:type="dxa"/>
-        <w:right w:w="108" w:type="dxa"/>
-      </w:tblCellMar>
     </w:tblPr>
     <w:tcPr>
       <w:shd w:val="clear" w:color="auto" w:fill="D2EAF1" w:themeFill="accent5" w:themeFillTint="3F"/>
@@ -21009,7 +19892,6 @@
     <w:tblPr>
       <w:tblStyleRowBandSize w:val="1"/>
       <w:tblStyleColBandSize w:val="1"/>
-      <w:tblInd w:w="0" w:type="dxa"/>
       <w:tblBorders>
         <w:top w:val="single" w:sz="8" w:space="0" w:color="FFFFFF" w:themeColor="background1"/>
         <w:left w:val="single" w:sz="8" w:space="0" w:color="FFFFFF" w:themeColor="background1"/>
@@ -21018,12 +19900,6 @@
         <w:insideH w:val="single" w:sz="6" w:space="0" w:color="FFFFFF" w:themeColor="background1"/>
         <w:insideV w:val="single" w:sz="6" w:space="0" w:color="FFFFFF" w:themeColor="background1"/>
       </w:tblBorders>
-      <w:tblCellMar>
-        <w:top w:w="0" w:type="dxa"/>
-        <w:left w:w="108" w:type="dxa"/>
-        <w:bottom w:w="0" w:type="dxa"/>
-        <w:right w:w="108" w:type="dxa"/>
-      </w:tblCellMar>
     </w:tblPr>
     <w:tcPr>
       <w:shd w:val="clear" w:color="auto" w:fill="FDE4D0" w:themeFill="accent6" w:themeFillTint="3F"/>
@@ -21153,13 +20029,6 @@
     <w:tblPr>
       <w:tblStyleRowBandSize w:val="1"/>
       <w:tblStyleColBandSize w:val="1"/>
-      <w:tblInd w:w="0" w:type="dxa"/>
-      <w:tblCellMar>
-        <w:top w:w="0" w:type="dxa"/>
-        <w:left w:w="108" w:type="dxa"/>
-        <w:bottom w:w="0" w:type="dxa"/>
-        <w:right w:w="108" w:type="dxa"/>
-      </w:tblCellMar>
     </w:tblPr>
     <w:tcPr>
       <w:shd w:val="clear" w:color="auto" w:fill="000000" w:themeFill="text1"/>
@@ -21267,13 +20136,6 @@
     <w:tblPr>
       <w:tblStyleRowBandSize w:val="1"/>
       <w:tblStyleColBandSize w:val="1"/>
-      <w:tblInd w:w="0" w:type="dxa"/>
-      <w:tblCellMar>
-        <w:top w:w="0" w:type="dxa"/>
-        <w:left w:w="108" w:type="dxa"/>
-        <w:bottom w:w="0" w:type="dxa"/>
-        <w:right w:w="108" w:type="dxa"/>
-      </w:tblCellMar>
     </w:tblPr>
     <w:tcPr>
       <w:shd w:val="clear" w:color="auto" w:fill="4F81BD" w:themeFill="accent1"/>
@@ -21381,13 +20243,6 @@
     <w:tblPr>
       <w:tblStyleRowBandSize w:val="1"/>
       <w:tblStyleColBandSize w:val="1"/>
-      <w:tblInd w:w="0" w:type="dxa"/>
-      <w:tblCellMar>
-        <w:top w:w="0" w:type="dxa"/>
-        <w:left w:w="108" w:type="dxa"/>
-        <w:bottom w:w="0" w:type="dxa"/>
-        <w:right w:w="108" w:type="dxa"/>
-      </w:tblCellMar>
     </w:tblPr>
     <w:tcPr>
       <w:shd w:val="clear" w:color="auto" w:fill="C0504D" w:themeFill="accent2"/>
@@ -21495,13 +20350,6 @@
     <w:tblPr>
       <w:tblStyleRowBandSize w:val="1"/>
       <w:tblStyleColBandSize w:val="1"/>
-      <w:tblInd w:w="0" w:type="dxa"/>
-      <w:tblCellMar>
-        <w:top w:w="0" w:type="dxa"/>
-        <w:left w:w="108" w:type="dxa"/>
-        <w:bottom w:w="0" w:type="dxa"/>
-        <w:right w:w="108" w:type="dxa"/>
-      </w:tblCellMar>
     </w:tblPr>
     <w:tcPr>
       <w:shd w:val="clear" w:color="auto" w:fill="9BBB59" w:themeFill="accent3"/>
@@ -21609,13 +20457,6 @@
     <w:tblPr>
       <w:tblStyleRowBandSize w:val="1"/>
       <w:tblStyleColBandSize w:val="1"/>
-      <w:tblInd w:w="0" w:type="dxa"/>
-      <w:tblCellMar>
-        <w:top w:w="0" w:type="dxa"/>
-        <w:left w:w="108" w:type="dxa"/>
-        <w:bottom w:w="0" w:type="dxa"/>
-        <w:right w:w="108" w:type="dxa"/>
-      </w:tblCellMar>
     </w:tblPr>
     <w:tcPr>
       <w:shd w:val="clear" w:color="auto" w:fill="8064A2" w:themeFill="accent4"/>
@@ -21723,13 +20564,6 @@
     <w:tblPr>
       <w:tblStyleRowBandSize w:val="1"/>
       <w:tblStyleColBandSize w:val="1"/>
-      <w:tblInd w:w="0" w:type="dxa"/>
-      <w:tblCellMar>
-        <w:top w:w="0" w:type="dxa"/>
-        <w:left w:w="108" w:type="dxa"/>
-        <w:bottom w:w="0" w:type="dxa"/>
-        <w:right w:w="108" w:type="dxa"/>
-      </w:tblCellMar>
     </w:tblPr>
     <w:tcPr>
       <w:shd w:val="clear" w:color="auto" w:fill="4BACC6" w:themeFill="accent5"/>
@@ -21837,13 +20671,6 @@
     <w:tblPr>
       <w:tblStyleRowBandSize w:val="1"/>
       <w:tblStyleColBandSize w:val="1"/>
-      <w:tblInd w:w="0" w:type="dxa"/>
-      <w:tblCellMar>
-        <w:top w:w="0" w:type="dxa"/>
-        <w:left w:w="108" w:type="dxa"/>
-        <w:bottom w:w="0" w:type="dxa"/>
-        <w:right w:w="108" w:type="dxa"/>
-      </w:tblCellMar>
     </w:tblPr>
     <w:tcPr>
       <w:shd w:val="clear" w:color="auto" w:fill="F79646" w:themeFill="accent6"/>
@@ -21951,7 +20778,6 @@
     <w:tblPr>
       <w:tblStyleRowBandSize w:val="1"/>
       <w:tblStyleColBandSize w:val="1"/>
-      <w:tblInd w:w="0" w:type="dxa"/>
       <w:tblBorders>
         <w:top w:val="single" w:sz="24" w:space="0" w:color="C0504D" w:themeColor="accent2"/>
         <w:left w:val="single" w:sz="4" w:space="0" w:color="000000" w:themeColor="text1"/>
@@ -21960,12 +20786,6 @@
         <w:insideH w:val="single" w:sz="4" w:space="0" w:color="FFFFFF" w:themeColor="background1"/>
         <w:insideV w:val="single" w:sz="4" w:space="0" w:color="FFFFFF" w:themeColor="background1"/>
       </w:tblBorders>
-      <w:tblCellMar>
-        <w:top w:w="0" w:type="dxa"/>
-        <w:left w:w="108" w:type="dxa"/>
-        <w:bottom w:w="0" w:type="dxa"/>
-        <w:right w:w="108" w:type="dxa"/>
-      </w:tblCellMar>
     </w:tblPr>
     <w:tcPr>
       <w:shd w:val="clear" w:color="auto" w:fill="E6E6E6" w:themeFill="text1" w:themeFillTint="19"/>
@@ -22073,7 +20893,6 @@
     <w:tblPr>
       <w:tblStyleRowBandSize w:val="1"/>
       <w:tblStyleColBandSize w:val="1"/>
-      <w:tblInd w:w="0" w:type="dxa"/>
       <w:tblBorders>
         <w:top w:val="single" w:sz="24" w:space="0" w:color="C0504D" w:themeColor="accent2"/>
         <w:left w:val="single" w:sz="4" w:space="0" w:color="4F81BD" w:themeColor="accent1"/>
@@ -22082,12 +20901,6 @@
         <w:insideH w:val="single" w:sz="4" w:space="0" w:color="FFFFFF" w:themeColor="background1"/>
         <w:insideV w:val="single" w:sz="4" w:space="0" w:color="FFFFFF" w:themeColor="background1"/>
       </w:tblBorders>
-      <w:tblCellMar>
-        <w:top w:w="0" w:type="dxa"/>
-        <w:left w:w="108" w:type="dxa"/>
-        <w:bottom w:w="0" w:type="dxa"/>
-        <w:right w:w="108" w:type="dxa"/>
-      </w:tblCellMar>
     </w:tblPr>
     <w:tcPr>
       <w:shd w:val="clear" w:color="auto" w:fill="EDF2F8" w:themeFill="accent1" w:themeFillTint="19"/>
@@ -22195,7 +21008,6 @@
     <w:tblPr>
       <w:tblStyleRowBandSize w:val="1"/>
       <w:tblStyleColBandSize w:val="1"/>
-      <w:tblInd w:w="0" w:type="dxa"/>
       <w:tblBorders>
         <w:top w:val="single" w:sz="24" w:space="0" w:color="C0504D" w:themeColor="accent2"/>
         <w:left w:val="single" w:sz="4" w:space="0" w:color="C0504D" w:themeColor="accent2"/>
@@ -22204,12 +21016,6 @@
         <w:insideH w:val="single" w:sz="4" w:space="0" w:color="FFFFFF" w:themeColor="background1"/>
         <w:insideV w:val="single" w:sz="4" w:space="0" w:color="FFFFFF" w:themeColor="background1"/>
       </w:tblBorders>
-      <w:tblCellMar>
-        <w:top w:w="0" w:type="dxa"/>
-        <w:left w:w="108" w:type="dxa"/>
-        <w:bottom w:w="0" w:type="dxa"/>
-        <w:right w:w="108" w:type="dxa"/>
-      </w:tblCellMar>
     </w:tblPr>
     <w:tcPr>
       <w:shd w:val="clear" w:color="auto" w:fill="F8EDED" w:themeFill="accent2" w:themeFillTint="19"/>
@@ -22317,7 +21123,6 @@
     <w:tblPr>
       <w:tblStyleRowBandSize w:val="1"/>
       <w:tblStyleColBandSize w:val="1"/>
-      <w:tblInd w:w="0" w:type="dxa"/>
       <w:tblBorders>
         <w:top w:val="single" w:sz="24" w:space="0" w:color="8064A2" w:themeColor="accent4"/>
         <w:left w:val="single" w:sz="4" w:space="0" w:color="9BBB59" w:themeColor="accent3"/>
@@ -22326,12 +21131,6 @@
         <w:insideH w:val="single" w:sz="4" w:space="0" w:color="FFFFFF" w:themeColor="background1"/>
         <w:insideV w:val="single" w:sz="4" w:space="0" w:color="FFFFFF" w:themeColor="background1"/>
       </w:tblBorders>
-      <w:tblCellMar>
-        <w:top w:w="0" w:type="dxa"/>
-        <w:left w:w="108" w:type="dxa"/>
-        <w:bottom w:w="0" w:type="dxa"/>
-        <w:right w:w="108" w:type="dxa"/>
-      </w:tblCellMar>
     </w:tblPr>
     <w:tcPr>
       <w:shd w:val="clear" w:color="auto" w:fill="F5F8EE" w:themeFill="accent3" w:themeFillTint="19"/>
@@ -22429,7 +21228,6 @@
     <w:tblPr>
       <w:tblStyleRowBandSize w:val="1"/>
       <w:tblStyleColBandSize w:val="1"/>
-      <w:tblInd w:w="0" w:type="dxa"/>
       <w:tblBorders>
         <w:top w:val="single" w:sz="24" w:space="0" w:color="9BBB59" w:themeColor="accent3"/>
         <w:left w:val="single" w:sz="4" w:space="0" w:color="8064A2" w:themeColor="accent4"/>
@@ -22438,12 +21236,6 @@
         <w:insideH w:val="single" w:sz="4" w:space="0" w:color="FFFFFF" w:themeColor="background1"/>
         <w:insideV w:val="single" w:sz="4" w:space="0" w:color="FFFFFF" w:themeColor="background1"/>
       </w:tblBorders>
-      <w:tblCellMar>
-        <w:top w:w="0" w:type="dxa"/>
-        <w:left w:w="108" w:type="dxa"/>
-        <w:bottom w:w="0" w:type="dxa"/>
-        <w:right w:w="108" w:type="dxa"/>
-      </w:tblCellMar>
     </w:tblPr>
     <w:tcPr>
       <w:shd w:val="clear" w:color="auto" w:fill="F2EFF6" w:themeFill="accent4" w:themeFillTint="19"/>
@@ -22551,7 +21343,6 @@
     <w:tblPr>
       <w:tblStyleRowBandSize w:val="1"/>
       <w:tblStyleColBandSize w:val="1"/>
-      <w:tblInd w:w="0" w:type="dxa"/>
       <w:tblBorders>
         <w:top w:val="single" w:sz="24" w:space="0" w:color="F79646" w:themeColor="accent6"/>
         <w:left w:val="single" w:sz="4" w:space="0" w:color="4BACC6" w:themeColor="accent5"/>
@@ -22560,12 +21351,6 @@
         <w:insideH w:val="single" w:sz="4" w:space="0" w:color="FFFFFF" w:themeColor="background1"/>
         <w:insideV w:val="single" w:sz="4" w:space="0" w:color="FFFFFF" w:themeColor="background1"/>
       </w:tblBorders>
-      <w:tblCellMar>
-        <w:top w:w="0" w:type="dxa"/>
-        <w:left w:w="108" w:type="dxa"/>
-        <w:bottom w:w="0" w:type="dxa"/>
-        <w:right w:w="108" w:type="dxa"/>
-      </w:tblCellMar>
     </w:tblPr>
     <w:tcPr>
       <w:shd w:val="clear" w:color="auto" w:fill="EDF6F9" w:themeFill="accent5" w:themeFillTint="19"/>
@@ -22673,7 +21458,6 @@
     <w:tblPr>
       <w:tblStyleRowBandSize w:val="1"/>
       <w:tblStyleColBandSize w:val="1"/>
-      <w:tblInd w:w="0" w:type="dxa"/>
       <w:tblBorders>
         <w:top w:val="single" w:sz="24" w:space="0" w:color="4BACC6" w:themeColor="accent5"/>
         <w:left w:val="single" w:sz="4" w:space="0" w:color="F79646" w:themeColor="accent6"/>
@@ -22682,12 +21466,6 @@
         <w:insideH w:val="single" w:sz="4" w:space="0" w:color="FFFFFF" w:themeColor="background1"/>
         <w:insideV w:val="single" w:sz="4" w:space="0" w:color="FFFFFF" w:themeColor="background1"/>
       </w:tblBorders>
-      <w:tblCellMar>
-        <w:top w:w="0" w:type="dxa"/>
-        <w:left w:w="108" w:type="dxa"/>
-        <w:bottom w:w="0" w:type="dxa"/>
-        <w:right w:w="108" w:type="dxa"/>
-      </w:tblCellMar>
     </w:tblPr>
     <w:tcPr>
       <w:shd w:val="clear" w:color="auto" w:fill="FEF4EC" w:themeFill="accent6" w:themeFillTint="19"/>
@@ -22795,13 +21573,6 @@
     <w:tblPr>
       <w:tblStyleRowBandSize w:val="1"/>
       <w:tblStyleColBandSize w:val="1"/>
-      <w:tblInd w:w="0" w:type="dxa"/>
-      <w:tblCellMar>
-        <w:top w:w="0" w:type="dxa"/>
-        <w:left w:w="108" w:type="dxa"/>
-        <w:bottom w:w="0" w:type="dxa"/>
-        <w:right w:w="108" w:type="dxa"/>
-      </w:tblCellMar>
     </w:tblPr>
     <w:tcPr>
       <w:shd w:val="clear" w:color="auto" w:fill="E6E6E6" w:themeFill="text1" w:themeFillTint="19"/>
@@ -22881,13 +21652,6 @@
     <w:tblPr>
       <w:tblStyleRowBandSize w:val="1"/>
       <w:tblStyleColBandSize w:val="1"/>
-      <w:tblInd w:w="0" w:type="dxa"/>
-      <w:tblCellMar>
-        <w:top w:w="0" w:type="dxa"/>
-        <w:left w:w="108" w:type="dxa"/>
-        <w:bottom w:w="0" w:type="dxa"/>
-        <w:right w:w="108" w:type="dxa"/>
-      </w:tblCellMar>
     </w:tblPr>
     <w:tcPr>
       <w:shd w:val="clear" w:color="auto" w:fill="EDF2F8" w:themeFill="accent1" w:themeFillTint="19"/>
@@ -22967,13 +21731,6 @@
     <w:tblPr>
       <w:tblStyleRowBandSize w:val="1"/>
       <w:tblStyleColBandSize w:val="1"/>
-      <w:tblInd w:w="0" w:type="dxa"/>
-      <w:tblCellMar>
-        <w:top w:w="0" w:type="dxa"/>
-        <w:left w:w="108" w:type="dxa"/>
-        <w:bottom w:w="0" w:type="dxa"/>
-        <w:right w:w="108" w:type="dxa"/>
-      </w:tblCellMar>
     </w:tblPr>
     <w:tcPr>
       <w:shd w:val="clear" w:color="auto" w:fill="F8EDED" w:themeFill="accent2" w:themeFillTint="19"/>
@@ -23053,13 +21810,6 @@
     <w:tblPr>
       <w:tblStyleRowBandSize w:val="1"/>
       <w:tblStyleColBandSize w:val="1"/>
-      <w:tblInd w:w="0" w:type="dxa"/>
-      <w:tblCellMar>
-        <w:top w:w="0" w:type="dxa"/>
-        <w:left w:w="108" w:type="dxa"/>
-        <w:bottom w:w="0" w:type="dxa"/>
-        <w:right w:w="108" w:type="dxa"/>
-      </w:tblCellMar>
     </w:tblPr>
     <w:tcPr>
       <w:shd w:val="clear" w:color="auto" w:fill="F5F8EE" w:themeFill="accent3" w:themeFillTint="19"/>
@@ -23139,13 +21889,6 @@
     <w:tblPr>
       <w:tblStyleRowBandSize w:val="1"/>
       <w:tblStyleColBandSize w:val="1"/>
-      <w:tblInd w:w="0" w:type="dxa"/>
-      <w:tblCellMar>
-        <w:top w:w="0" w:type="dxa"/>
-        <w:left w:w="108" w:type="dxa"/>
-        <w:bottom w:w="0" w:type="dxa"/>
-        <w:right w:w="108" w:type="dxa"/>
-      </w:tblCellMar>
     </w:tblPr>
     <w:tcPr>
       <w:shd w:val="clear" w:color="auto" w:fill="F2EFF6" w:themeFill="accent4" w:themeFillTint="19"/>
@@ -23225,13 +21968,6 @@
     <w:tblPr>
       <w:tblStyleRowBandSize w:val="1"/>
       <w:tblStyleColBandSize w:val="1"/>
-      <w:tblInd w:w="0" w:type="dxa"/>
-      <w:tblCellMar>
-        <w:top w:w="0" w:type="dxa"/>
-        <w:left w:w="108" w:type="dxa"/>
-        <w:bottom w:w="0" w:type="dxa"/>
-        <w:right w:w="108" w:type="dxa"/>
-      </w:tblCellMar>
     </w:tblPr>
     <w:tcPr>
       <w:shd w:val="clear" w:color="auto" w:fill="EDF6F9" w:themeFill="accent5" w:themeFillTint="19"/>
@@ -23311,13 +22047,6 @@
     <w:tblPr>
       <w:tblStyleRowBandSize w:val="1"/>
       <w:tblStyleColBandSize w:val="1"/>
-      <w:tblInd w:w="0" w:type="dxa"/>
-      <w:tblCellMar>
-        <w:top w:w="0" w:type="dxa"/>
-        <w:left w:w="108" w:type="dxa"/>
-        <w:bottom w:w="0" w:type="dxa"/>
-        <w:right w:w="108" w:type="dxa"/>
-      </w:tblCellMar>
     </w:tblPr>
     <w:tcPr>
       <w:shd w:val="clear" w:color="auto" w:fill="FEF4EC" w:themeFill="accent6" w:themeFillTint="19"/>
@@ -23397,16 +22126,9 @@
     <w:tblPr>
       <w:tblStyleRowBandSize w:val="1"/>
       <w:tblStyleColBandSize w:val="1"/>
-      <w:tblInd w:w="0" w:type="dxa"/>
       <w:tblBorders>
         <w:insideH w:val="single" w:sz="4" w:space="0" w:color="FFFFFF" w:themeColor="background1"/>
       </w:tblBorders>
-      <w:tblCellMar>
-        <w:top w:w="0" w:type="dxa"/>
-        <w:left w:w="108" w:type="dxa"/>
-        <w:bottom w:w="0" w:type="dxa"/>
-        <w:right w:w="108" w:type="dxa"/>
-      </w:tblCellMar>
     </w:tblPr>
     <w:tcPr>
       <w:shd w:val="clear" w:color="auto" w:fill="CCCCCC" w:themeFill="text1" w:themeFillTint="33"/>
@@ -23477,16 +22199,9 @@
     <w:tblPr>
       <w:tblStyleRowBandSize w:val="1"/>
       <w:tblStyleColBandSize w:val="1"/>
-      <w:tblInd w:w="0" w:type="dxa"/>
       <w:tblBorders>
         <w:insideH w:val="single" w:sz="4" w:space="0" w:color="FFFFFF" w:themeColor="background1"/>
       </w:tblBorders>
-      <w:tblCellMar>
-        <w:top w:w="0" w:type="dxa"/>
-        <w:left w:w="108" w:type="dxa"/>
-        <w:bottom w:w="0" w:type="dxa"/>
-        <w:right w:w="108" w:type="dxa"/>
-      </w:tblCellMar>
     </w:tblPr>
     <w:tcPr>
       <w:shd w:val="clear" w:color="auto" w:fill="DBE5F1" w:themeFill="accent1" w:themeFillTint="33"/>
@@ -23557,16 +22272,9 @@
     <w:tblPr>
       <w:tblStyleRowBandSize w:val="1"/>
       <w:tblStyleColBandSize w:val="1"/>
-      <w:tblInd w:w="0" w:type="dxa"/>
       <w:tblBorders>
         <w:insideH w:val="single" w:sz="4" w:space="0" w:color="FFFFFF" w:themeColor="background1"/>
       </w:tblBorders>
-      <w:tblCellMar>
-        <w:top w:w="0" w:type="dxa"/>
-        <w:left w:w="108" w:type="dxa"/>
-        <w:bottom w:w="0" w:type="dxa"/>
-        <w:right w:w="108" w:type="dxa"/>
-      </w:tblCellMar>
     </w:tblPr>
     <w:tcPr>
       <w:shd w:val="clear" w:color="auto" w:fill="F2DBDB" w:themeFill="accent2" w:themeFillTint="33"/>
@@ -23637,16 +22345,9 @@
     <w:tblPr>
       <w:tblStyleRowBandSize w:val="1"/>
       <w:tblStyleColBandSize w:val="1"/>
-      <w:tblInd w:w="0" w:type="dxa"/>
       <w:tblBorders>
         <w:insideH w:val="single" w:sz="4" w:space="0" w:color="FFFFFF" w:themeColor="background1"/>
       </w:tblBorders>
-      <w:tblCellMar>
-        <w:top w:w="0" w:type="dxa"/>
-        <w:left w:w="108" w:type="dxa"/>
-        <w:bottom w:w="0" w:type="dxa"/>
-        <w:right w:w="108" w:type="dxa"/>
-      </w:tblCellMar>
     </w:tblPr>
     <w:tcPr>
       <w:shd w:val="clear" w:color="auto" w:fill="EAF1DD" w:themeFill="accent3" w:themeFillTint="33"/>
@@ -23717,16 +22418,9 @@
     <w:tblPr>
       <w:tblStyleRowBandSize w:val="1"/>
       <w:tblStyleColBandSize w:val="1"/>
-      <w:tblInd w:w="0" w:type="dxa"/>
       <w:tblBorders>
         <w:insideH w:val="single" w:sz="4" w:space="0" w:color="FFFFFF" w:themeColor="background1"/>
       </w:tblBorders>
-      <w:tblCellMar>
-        <w:top w:w="0" w:type="dxa"/>
-        <w:left w:w="108" w:type="dxa"/>
-        <w:bottom w:w="0" w:type="dxa"/>
-        <w:right w:w="108" w:type="dxa"/>
-      </w:tblCellMar>
     </w:tblPr>
     <w:tcPr>
       <w:shd w:val="clear" w:color="auto" w:fill="E5DFEC" w:themeFill="accent4" w:themeFillTint="33"/>
@@ -23797,16 +22491,9 @@
     <w:tblPr>
       <w:tblStyleRowBandSize w:val="1"/>
       <w:tblStyleColBandSize w:val="1"/>
-      <w:tblInd w:w="0" w:type="dxa"/>
       <w:tblBorders>
         <w:insideH w:val="single" w:sz="4" w:space="0" w:color="FFFFFF" w:themeColor="background1"/>
       </w:tblBorders>
-      <w:tblCellMar>
-        <w:top w:w="0" w:type="dxa"/>
-        <w:left w:w="108" w:type="dxa"/>
-        <w:bottom w:w="0" w:type="dxa"/>
-        <w:right w:w="108" w:type="dxa"/>
-      </w:tblCellMar>
     </w:tblPr>
     <w:tcPr>
       <w:shd w:val="clear" w:color="auto" w:fill="DAEEF3" w:themeFill="accent5" w:themeFillTint="33"/>
@@ -23877,16 +22564,9 @@
     <w:tblPr>
       <w:tblStyleRowBandSize w:val="1"/>
       <w:tblStyleColBandSize w:val="1"/>
-      <w:tblInd w:w="0" w:type="dxa"/>
       <w:tblBorders>
         <w:insideH w:val="single" w:sz="4" w:space="0" w:color="FFFFFF" w:themeColor="background1"/>
       </w:tblBorders>
-      <w:tblCellMar>
-        <w:top w:w="0" w:type="dxa"/>
-        <w:left w:w="108" w:type="dxa"/>
-        <w:bottom w:w="0" w:type="dxa"/>
-        <w:right w:w="108" w:type="dxa"/>
-      </w:tblCellMar>
     </w:tblPr>
     <w:tcPr>
       <w:shd w:val="clear" w:color="auto" w:fill="FDE9D9" w:themeFill="accent6" w:themeFillTint="33"/>
@@ -24271,7 +22951,7 @@
 </file>
 
 <file path=customXml/itemProps1.xml><?xml version="1.0" encoding="utf-8"?>
-<ds:datastoreItem xmlns:ds="http://schemas.openxmlformats.org/officeDocument/2006/customXml" ds:itemID="{EF278816-EC6F-A645-907D-7F25AECB1D4A}">
+<ds:datastoreItem xmlns:ds="http://schemas.openxmlformats.org/officeDocument/2006/customXml" ds:itemID="{A4E622AD-304F-4AC9-BD4C-0A35A7E4E490}">
   <ds:schemaRefs>
     <ds:schemaRef ds:uri="http://schemas.openxmlformats.org/officeDocument/2006/bibliography"/>
   </ds:schemaRefs>

</xml_diff>